<commit_message>
Updating first round of Specification updates.
</commit_message>
<xml_diff>
--- a/documents/DRAFT-cybox-v2.1.1-wd01-part13-artifact-object.docx
+++ b/documents/DRAFT-cybox-v2.1.1-wd01-part13-artifact-object.docx
@@ -64,7 +64,7 @@
           <w:sz w:val="24"/>
           <w:szCs w:val="24"/>
         </w:rPr>
-        <w:t>13 October</w:t>
+        <w:t>16 November</w:t>
       </w:r>
       <w:r>
         <w:rPr>
@@ -2391,6 +2391,8 @@
       <w:r>
         <w:t>. [URI]</w:t>
       </w:r>
+      <w:bookmarkStart w:id="2" w:name="_GoBack"/>
+      <w:bookmarkEnd w:id="2"/>
     </w:p>
     <w:p>
       <w:pPr>
@@ -5701,11 +5703,11 @@
       <w:pPr>
         <w:pStyle w:val="Titlepageinfo"/>
       </w:pPr>
-      <w:bookmarkStart w:id="2" w:name="RelatedWork"/>
+      <w:bookmarkStart w:id="3" w:name="RelatedWork"/>
       <w:r>
         <w:t>Related work</w:t>
       </w:r>
-      <w:bookmarkEnd w:id="2"/>
+      <w:bookmarkEnd w:id="3"/>
       <w:r>
         <w:t>:</w:t>
       </w:r>
@@ -5839,7 +5841,7 @@
       <w:pPr>
         <w:pStyle w:val="Titlepageinfo"/>
       </w:pPr>
-      <w:commentRangeStart w:id="3"/>
+      <w:commentRangeStart w:id="4"/>
       <w:r>
         <w:t>URI patterns:</w:t>
       </w:r>
@@ -5973,13 +5975,13 @@
       <w:r>
         <w:t>(Managed by OASIS TC Administration; please don’t modify.)</w:t>
       </w:r>
-      <w:commentRangeEnd w:id="3"/>
+      <w:commentRangeEnd w:id="4"/>
       <w:r>
         <w:rPr>
           <w:rStyle w:val="CommentReference"/>
           <w:color w:val="333333"/>
         </w:rPr>
-        <w:commentReference w:id="3"/>
+        <w:commentReference w:id="4"/>
       </w:r>
     </w:p>
     <w:p>
@@ -6069,7 +6071,7 @@
       <w:pPr>
         <w:pStyle w:val="Notices"/>
       </w:pPr>
-      <w:bookmarkStart w:id="4" w:name="_Toc424631595"/>
+      <w:bookmarkStart w:id="5" w:name="_Toc424631595"/>
       <w:bookmarkEnd w:id="0"/>
       <w:r>
         <w:lastRenderedPageBreak/>
@@ -8393,12 +8395,12 @@
         <w:lastRenderedPageBreak/>
         <w:fldChar w:fldCharType="end"/>
       </w:r>
-      <w:bookmarkStart w:id="5" w:name="_Toc432506433"/>
+      <w:bookmarkStart w:id="6" w:name="_Toc432506433"/>
       <w:r>
         <w:t>Introduction</w:t>
       </w:r>
-      <w:bookmarkEnd w:id="4"/>
       <w:bookmarkEnd w:id="5"/>
+      <w:bookmarkEnd w:id="6"/>
     </w:p>
     <w:p>
       <w:pPr>
@@ -8451,7 +8453,13 @@
         <w:t xml:space="preserve">This document serves as the specification for the CybOX Artifact Object Version 2.1.1 data model, which is one of </w:t>
       </w:r>
       <w:r>
-        <w:t>eighty-four CybOX</w:t>
+        <w:t>eighty-</w:t>
+      </w:r>
+      <w:r>
+        <w:t>eight</w:t>
+      </w:r>
+      <w:r>
+        <w:t xml:space="preserve"> CybOX</w:t>
       </w:r>
       <w:r>
         <w:t xml:space="preserve"> Object data models.       </w:t>
@@ -8465,7 +8473,7 @@
         <w:spacing w:after="240"/>
         <w:ind w:right="-270"/>
       </w:pPr>
-      <w:bookmarkStart w:id="6" w:name="_Toc401131317"/>
+      <w:bookmarkStart w:id="7" w:name="_Toc401131317"/>
       <w:r>
         <w:t xml:space="preserve">In Section </w:t>
       </w:r>
@@ -8658,7 +8666,7 @@
       <w:r>
         <w:t xml:space="preserve">. </w:t>
       </w:r>
-      <w:bookmarkEnd w:id="6"/>
+      <w:bookmarkEnd w:id="7"/>
       <w:r>
         <w:t xml:space="preserve">In Section </w:t>
       </w:r>
@@ -8857,11 +8865,11 @@
       <w:pPr>
         <w:pStyle w:val="Heading2"/>
       </w:pPr>
-      <w:bookmarkStart w:id="7" w:name="_Toc412205405"/>
-      <w:bookmarkStart w:id="8" w:name="_Ref412300941"/>
-      <w:bookmarkStart w:id="9" w:name="_Ref412622367"/>
-      <w:bookmarkStart w:id="10" w:name="_Toc424631596"/>
-      <w:bookmarkStart w:id="11" w:name="_Toc432506434"/>
+      <w:bookmarkStart w:id="8" w:name="_Toc412205405"/>
+      <w:bookmarkStart w:id="9" w:name="_Ref412300941"/>
+      <w:bookmarkStart w:id="10" w:name="_Ref412622367"/>
+      <w:bookmarkStart w:id="11" w:name="_Toc424631596"/>
+      <w:bookmarkStart w:id="12" w:name="_Toc432506434"/>
       <w:r>
         <w:t>CybOX</w:t>
       </w:r>
@@ -8874,11 +8882,11 @@
       <w:r>
         <w:t xml:space="preserve"> Specification Documents</w:t>
       </w:r>
-      <w:bookmarkEnd w:id="7"/>
       <w:bookmarkEnd w:id="8"/>
       <w:bookmarkEnd w:id="9"/>
       <w:bookmarkEnd w:id="10"/>
       <w:bookmarkEnd w:id="11"/>
+      <w:bookmarkEnd w:id="12"/>
     </w:p>
     <w:p>
       <w:pPr>
@@ -8989,15 +8997,15 @@
         <w:spacing w:before="360" w:after="60"/>
         <w:ind w:left="720"/>
       </w:pPr>
-      <w:bookmarkStart w:id="12" w:name="_Ref394437867"/>
-      <w:bookmarkStart w:id="13" w:name="_Toc426119868"/>
-      <w:bookmarkStart w:id="14" w:name="_Toc432506435"/>
+      <w:bookmarkStart w:id="13" w:name="_Ref394437867"/>
+      <w:bookmarkStart w:id="14" w:name="_Toc426119868"/>
+      <w:bookmarkStart w:id="15" w:name="_Toc432506435"/>
       <w:r>
         <w:t>Document Conventions</w:t>
       </w:r>
-      <w:bookmarkEnd w:id="12"/>
       <w:bookmarkEnd w:id="13"/>
       <w:bookmarkEnd w:id="14"/>
+      <w:bookmarkEnd w:id="15"/>
     </w:p>
     <w:p>
       <w:r>
@@ -9012,17 +9020,17 @@
         </w:tabs>
         <w:spacing w:before="360" w:after="60"/>
       </w:pPr>
-      <w:bookmarkStart w:id="15" w:name="_Toc389570603"/>
-      <w:bookmarkStart w:id="16" w:name="_Toc389581073"/>
-      <w:bookmarkStart w:id="17" w:name="_Toc426119870"/>
-      <w:bookmarkStart w:id="18" w:name="_Toc432506436"/>
+      <w:bookmarkStart w:id="16" w:name="_Toc389570603"/>
+      <w:bookmarkStart w:id="17" w:name="_Toc389581073"/>
+      <w:bookmarkStart w:id="18" w:name="_Toc426119870"/>
+      <w:bookmarkStart w:id="19" w:name="_Toc432506436"/>
       <w:r>
         <w:t>Fonts</w:t>
       </w:r>
-      <w:bookmarkEnd w:id="15"/>
       <w:bookmarkEnd w:id="16"/>
       <w:bookmarkEnd w:id="17"/>
       <w:bookmarkEnd w:id="18"/>
+      <w:bookmarkEnd w:id="19"/>
     </w:p>
     <w:p>
       <w:pPr>
@@ -9452,22 +9460,22 @@
       <w:pPr>
         <w:pStyle w:val="Heading3"/>
       </w:pPr>
-      <w:bookmarkStart w:id="19" w:name="_Ref394486021"/>
-      <w:bookmarkStart w:id="20" w:name="_Toc426119871"/>
-      <w:bookmarkStart w:id="21" w:name="_Toc432506437"/>
+      <w:bookmarkStart w:id="20" w:name="_Ref394486021"/>
+      <w:bookmarkStart w:id="21" w:name="_Toc426119871"/>
+      <w:bookmarkStart w:id="22" w:name="_Toc432506437"/>
       <w:r>
         <w:t>UML Package References</w:t>
       </w:r>
-      <w:bookmarkEnd w:id="19"/>
       <w:bookmarkEnd w:id="20"/>
       <w:bookmarkEnd w:id="21"/>
+      <w:bookmarkEnd w:id="22"/>
     </w:p>
     <w:p>
       <w:pPr>
         <w:spacing w:before="80" w:after="240"/>
       </w:pPr>
-      <w:bookmarkStart w:id="22" w:name="_Toc389570605"/>
-      <w:bookmarkStart w:id="23" w:name="_Toc389581075"/>
+      <w:bookmarkStart w:id="23" w:name="_Toc389570605"/>
+      <w:bookmarkStart w:id="24" w:name="_Toc389581075"/>
       <w:r>
         <w:t xml:space="preserve">Each CybOX data model is captured in a different UML package (e.g., Core package) where the packages together compose the full CybOX UML model.  To refer to a particular class of a specific package, we use the format </w:t>
       </w:r>
@@ -9562,24 +9570,24 @@
       <w:pPr>
         <w:pStyle w:val="Heading3"/>
       </w:pPr>
-      <w:bookmarkStart w:id="24" w:name="_Toc426119872"/>
-      <w:bookmarkStart w:id="25" w:name="_Toc432506438"/>
+      <w:bookmarkStart w:id="25" w:name="_Toc426119872"/>
+      <w:bookmarkStart w:id="26" w:name="_Toc432506438"/>
       <w:r>
         <w:t>UML Diagrams</w:t>
       </w:r>
-      <w:bookmarkEnd w:id="22"/>
       <w:bookmarkEnd w:id="23"/>
       <w:bookmarkEnd w:id="24"/>
       <w:bookmarkEnd w:id="25"/>
+      <w:bookmarkEnd w:id="26"/>
     </w:p>
     <w:p>
       <w:pPr>
         <w:spacing w:before="80" w:after="240"/>
       </w:pPr>
-      <w:bookmarkStart w:id="26" w:name="_Toc398719452"/>
-      <w:bookmarkStart w:id="27" w:name="_Toc389570606"/>
-      <w:bookmarkStart w:id="28" w:name="_Toc389581076"/>
-      <w:bookmarkStart w:id="29" w:name="_Ref394436861"/>
+      <w:bookmarkStart w:id="27" w:name="_Toc398719452"/>
+      <w:bookmarkStart w:id="28" w:name="_Toc389570606"/>
+      <w:bookmarkStart w:id="29" w:name="_Toc389581076"/>
+      <w:bookmarkStart w:id="30" w:name="_Ref394436861"/>
       <w:r>
         <w:t xml:space="preserve">This specification makes use of UML diagrams to visually depict relationships between CybOX Language constructs. Note that the diagrams have been extracted directly from the full UML model for CybOX; they have not been constructed purely for inclusion in the specification documents.  Typically, diagrams are included for the primary class of a data model, and for any other class where the visualization of its relationships between other classes would be useful.  This implies that there will be very few diagrams for classes whose only properties are either a data type or a class from the CybOX Common data model.  </w:t>
       </w:r>
@@ -9602,14 +9610,14 @@
       <w:pPr>
         <w:pStyle w:val="Heading4"/>
       </w:pPr>
-      <w:bookmarkStart w:id="30" w:name="_Toc426119873"/>
-      <w:bookmarkStart w:id="31" w:name="_Toc432506439"/>
+      <w:bookmarkStart w:id="31" w:name="_Toc426119873"/>
+      <w:bookmarkStart w:id="32" w:name="_Toc432506439"/>
       <w:r>
         <w:t>Class Properties</w:t>
       </w:r>
-      <w:bookmarkEnd w:id="26"/>
-      <w:bookmarkEnd w:id="30"/>
+      <w:bookmarkEnd w:id="27"/>
       <w:bookmarkEnd w:id="31"/>
+      <w:bookmarkEnd w:id="32"/>
     </w:p>
     <w:p>
       <w:pPr>
@@ -9623,15 +9631,15 @@
       <w:pPr>
         <w:pStyle w:val="Heading4"/>
       </w:pPr>
-      <w:bookmarkStart w:id="32" w:name="_Toc398719453"/>
-      <w:bookmarkStart w:id="33" w:name="_Toc426119874"/>
-      <w:bookmarkStart w:id="34" w:name="_Toc432506440"/>
+      <w:bookmarkStart w:id="33" w:name="_Toc398719453"/>
+      <w:bookmarkStart w:id="34" w:name="_Toc426119874"/>
+      <w:bookmarkStart w:id="35" w:name="_Toc432506440"/>
       <w:r>
         <w:t>Diagram Icons and Arrow Types</w:t>
       </w:r>
-      <w:bookmarkEnd w:id="32"/>
       <w:bookmarkEnd w:id="33"/>
       <w:bookmarkEnd w:id="34"/>
+      <w:bookmarkEnd w:id="35"/>
     </w:p>
     <w:p>
       <w:pPr>
@@ -9707,8 +9715,7 @@
       </w:r>
       <w:r>
         <w:rPr>
-          <w:b/>
-          <w:color w:val="0000EE"/>
+          <w:color w:val="auto"/>
         </w:rPr>
         <w:t>.</w:t>
       </w:r>
@@ -9720,31 +9727,57 @@
         <w:spacing w:after="120"/>
         <w:jc w:val="center"/>
       </w:pPr>
-      <w:bookmarkStart w:id="35" w:name="_Ref397637630"/>
+      <w:bookmarkStart w:id="36" w:name="_Ref397637630"/>
       <w:r>
         <w:lastRenderedPageBreak/>
         <w:t xml:space="preserve">Table </w:t>
       </w:r>
-      <w:fldSimple w:instr=" STYLEREF 1 \s ">
-        <w:r>
-          <w:rPr>
-            <w:noProof/>
-          </w:rPr>
-          <w:t>1</w:t>
-        </w:r>
-      </w:fldSimple>
+      <w:r>
+        <w:fldChar w:fldCharType="begin"/>
+      </w:r>
+      <w:r>
+        <w:instrText xml:space="preserve"> STYLEREF 1 \s </w:instrText>
+      </w:r>
+      <w:r>
+        <w:fldChar w:fldCharType="separate"/>
+      </w:r>
+      <w:r>
+        <w:rPr>
+          <w:noProof/>
+        </w:rPr>
+        <w:t>1</w:t>
+      </w:r>
+      <w:r>
+        <w:rPr>
+          <w:noProof/>
+        </w:rPr>
+        <w:fldChar w:fldCharType="end"/>
+      </w:r>
       <w:r>
         <w:noBreakHyphen/>
       </w:r>
-      <w:fldSimple w:instr=" SEQ Table \* ARABIC \s 1 ">
-        <w:r>
-          <w:rPr>
-            <w:noProof/>
-          </w:rPr>
-          <w:t>1</w:t>
-        </w:r>
-      </w:fldSimple>
-      <w:bookmarkEnd w:id="35"/>
+      <w:r>
+        <w:fldChar w:fldCharType="begin"/>
+      </w:r>
+      <w:r>
+        <w:instrText xml:space="preserve"> SEQ Table \* ARABIC \s 1 </w:instrText>
+      </w:r>
+      <w:r>
+        <w:fldChar w:fldCharType="separate"/>
+      </w:r>
+      <w:r>
+        <w:rPr>
+          <w:noProof/>
+        </w:rPr>
+        <w:t>1</w:t>
+      </w:r>
+      <w:r>
+        <w:rPr>
+          <w:noProof/>
+        </w:rPr>
+        <w:fldChar w:fldCharType="end"/>
+      </w:r>
+      <w:bookmarkEnd w:id="36"/>
       <w:r>
         <w:t xml:space="preserve">.  </w:t>
       </w:r>
@@ -9991,7 +10024,7 @@
                 <v:shape id="_x0000_i1025" type="#_x0000_t75" style="width:23.25pt;height:21pt" o:ole="">
                   <v:imagedata r:id="rId25" o:title=""/>
                 </v:shape>
-                <o:OLEObject Type="Embed" ProgID="PBrush" ShapeID="_x0000_i1025" DrawAspect="Content" ObjectID="_1506764739" r:id="rId26"/>
+                <o:OLEObject Type="Embed" ProgID="PBrush" ShapeID="_x0000_i1025" DrawAspect="Content" ObjectID="_1509173527" r:id="rId26"/>
               </w:object>
             </w:r>
           </w:p>
@@ -10147,7 +10180,7 @@
                 <v:shape id="_x0000_i1026" type="#_x0000_t75" style="width:14.25pt;height:14.25pt" o:ole="">
                   <v:imagedata r:id="rId28" o:title=""/>
                 </v:shape>
-                <o:OLEObject Type="Embed" ProgID="PBrush" ShapeID="_x0000_i1026" DrawAspect="Content" ObjectID="_1506764740" r:id="rId29"/>
+                <o:OLEObject Type="Embed" ProgID="PBrush" ShapeID="_x0000_i1026" DrawAspect="Content" ObjectID="_1509173528" r:id="rId29"/>
               </w:object>
             </w:r>
           </w:p>
@@ -10207,7 +10240,7 @@
                 <v:shape id="_x0000_i1027" type="#_x0000_t75" style="width:14.25pt;height:14.25pt" o:ole="">
                   <v:imagedata r:id="rId30" o:title=""/>
                 </v:shape>
-                <o:OLEObject Type="Embed" ProgID="PBrush" ShapeID="_x0000_i1027" DrawAspect="Content" ObjectID="_1506764741" r:id="rId31"/>
+                <o:OLEObject Type="Embed" ProgID="PBrush" ShapeID="_x0000_i1027" DrawAspect="Content" ObjectID="_1509173529" r:id="rId31"/>
               </w:object>
             </w:r>
           </w:p>
@@ -10326,7 +10359,7 @@
                 </mc:Choice>
                 <mc:Fallback>
                   <w:pict>
-                    <v:shapetype w14:anchorId="0BF34365" id="_x0000_t32" coordsize="21600,21600" o:spt="32" o:oned="t" path="m,l21600,21600e" filled="f">
+                    <v:shapetype w14:anchorId="3851F205" id="_x0000_t32" coordsize="21600,21600" o:spt="32" o:oned="t" path="m,l21600,21600e" filled="f">
                       <v:path arrowok="t" fillok="f" o:connecttype="none"/>
                       <o:lock v:ext="edit" shapetype="t"/>
                     </v:shapetype>
@@ -10393,7 +10426,7 @@
                 <v:shape id="_x0000_i1028" type="#_x0000_t75" style="width:57.75pt;height:35.25pt" o:ole="">
                   <v:imagedata r:id="rId32" o:title=""/>
                 </v:shape>
-                <o:OLEObject Type="Embed" ProgID="PBrush" ShapeID="_x0000_i1028" DrawAspect="Content" ObjectID="_1506764742" r:id="rId33"/>
+                <o:OLEObject Type="Embed" ProgID="PBrush" ShapeID="_x0000_i1028" DrawAspect="Content" ObjectID="_1509173530" r:id="rId33"/>
               </w:object>
             </w:r>
           </w:p>
@@ -10429,16 +10462,16 @@
       <w:pPr>
         <w:pStyle w:val="Heading3"/>
       </w:pPr>
-      <w:bookmarkStart w:id="36" w:name="_Toc426119876"/>
-      <w:bookmarkStart w:id="37" w:name="_Toc432506441"/>
+      <w:bookmarkStart w:id="37" w:name="_Toc426119876"/>
+      <w:bookmarkStart w:id="38" w:name="_Toc432506441"/>
       <w:r>
         <w:t>Property Table Notation</w:t>
       </w:r>
-      <w:bookmarkEnd w:id="27"/>
       <w:bookmarkEnd w:id="28"/>
       <w:bookmarkEnd w:id="29"/>
-      <w:bookmarkEnd w:id="36"/>
+      <w:bookmarkEnd w:id="30"/>
       <w:bookmarkEnd w:id="37"/>
+      <w:bookmarkEnd w:id="38"/>
     </w:p>
     <w:p>
       <w:pPr>
@@ -10638,15 +10671,15 @@
       <w:pPr>
         <w:pStyle w:val="Heading3"/>
       </w:pPr>
-      <w:bookmarkStart w:id="38" w:name="_Toc412205415"/>
-      <w:bookmarkStart w:id="39" w:name="_Toc426119877"/>
-      <w:bookmarkStart w:id="40" w:name="_Toc432506442"/>
+      <w:bookmarkStart w:id="39" w:name="_Toc412205415"/>
+      <w:bookmarkStart w:id="40" w:name="_Toc426119877"/>
+      <w:bookmarkStart w:id="41" w:name="_Toc432506442"/>
       <w:r>
         <w:t>Property and Class Descriptions</w:t>
       </w:r>
-      <w:bookmarkEnd w:id="38"/>
       <w:bookmarkEnd w:id="39"/>
       <w:bookmarkEnd w:id="40"/>
+      <w:bookmarkEnd w:id="41"/>
     </w:p>
     <w:p>
       <w:pPr>
@@ -11122,15 +11155,15 @@
       <w:pPr>
         <w:pStyle w:val="Heading2"/>
       </w:pPr>
-      <w:bookmarkStart w:id="41" w:name="_Ref428537349"/>
-      <w:bookmarkStart w:id="42" w:name="_Toc427275785"/>
-      <w:bookmarkStart w:id="43" w:name="_Toc432506443"/>
+      <w:bookmarkStart w:id="42" w:name="_Ref428537349"/>
+      <w:bookmarkStart w:id="43" w:name="_Toc427275785"/>
+      <w:bookmarkStart w:id="44" w:name="_Toc432506443"/>
       <w:r>
         <w:t>Terminology</w:t>
       </w:r>
-      <w:bookmarkEnd w:id="41"/>
       <w:bookmarkEnd w:id="42"/>
       <w:bookmarkEnd w:id="43"/>
+      <w:bookmarkEnd w:id="44"/>
     </w:p>
     <w:p>
       <w:r>
@@ -11270,24 +11303,24 @@
       <w:pPr>
         <w:pStyle w:val="Heading2"/>
       </w:pPr>
-      <w:bookmarkStart w:id="44" w:name="_Ref7502892"/>
-      <w:bookmarkStart w:id="45" w:name="_Toc12011611"/>
-      <w:bookmarkStart w:id="46" w:name="_Toc85472894"/>
-      <w:bookmarkStart w:id="47" w:name="_Toc287332008"/>
-      <w:bookmarkStart w:id="48" w:name="_Toc427275786"/>
-      <w:bookmarkStart w:id="49" w:name="_Toc432506444"/>
+      <w:bookmarkStart w:id="45" w:name="_Ref7502892"/>
+      <w:bookmarkStart w:id="46" w:name="_Toc12011611"/>
+      <w:bookmarkStart w:id="47" w:name="_Toc85472894"/>
+      <w:bookmarkStart w:id="48" w:name="_Toc287332008"/>
+      <w:bookmarkStart w:id="49" w:name="_Toc427275786"/>
+      <w:bookmarkStart w:id="50" w:name="_Toc432506444"/>
       <w:r>
         <w:t>Normative</w:t>
       </w:r>
-      <w:bookmarkEnd w:id="44"/>
       <w:bookmarkEnd w:id="45"/>
+      <w:bookmarkEnd w:id="46"/>
       <w:r>
         <w:t xml:space="preserve"> References</w:t>
       </w:r>
-      <w:bookmarkEnd w:id="46"/>
       <w:bookmarkEnd w:id="47"/>
       <w:bookmarkEnd w:id="48"/>
       <w:bookmarkEnd w:id="49"/>
+      <w:bookmarkEnd w:id="50"/>
     </w:p>
     <w:p>
       <w:pPr>
@@ -11299,14 +11332,14 @@
         </w:rPr>
         <w:t>[</w:t>
       </w:r>
-      <w:bookmarkStart w:id="50" w:name="rfc2119"/>
+      <w:bookmarkStart w:id="51" w:name="rfc2119"/>
       <w:r>
         <w:rPr>
           <w:rStyle w:val="Refterm"/>
         </w:rPr>
         <w:t>RFC2119</w:t>
       </w:r>
-      <w:bookmarkEnd w:id="50"/>
+      <w:bookmarkEnd w:id="51"/>
       <w:r>
         <w:rPr>
           <w:rStyle w:val="Refterm"/>
@@ -11344,14 +11377,14 @@
       <w:pPr>
         <w:pStyle w:val="Heading1"/>
       </w:pPr>
-      <w:bookmarkStart w:id="51" w:name="_Ref428537380"/>
-      <w:bookmarkStart w:id="52" w:name="_Toc432506445"/>
+      <w:bookmarkStart w:id="52" w:name="_Ref428537380"/>
+      <w:bookmarkStart w:id="53" w:name="_Toc432506445"/>
       <w:r>
         <w:lastRenderedPageBreak/>
         <w:t>Background Information</w:t>
       </w:r>
-      <w:bookmarkEnd w:id="51"/>
       <w:bookmarkEnd w:id="52"/>
+      <w:bookmarkEnd w:id="53"/>
     </w:p>
     <w:p>
       <w:r>
@@ -11455,13 +11488,13 @@
         <w:spacing w:before="360" w:after="60"/>
         <w:ind w:left="720"/>
       </w:pPr>
-      <w:bookmarkStart w:id="53" w:name="_Toc426119879"/>
-      <w:bookmarkStart w:id="54" w:name="_Toc432506446"/>
+      <w:bookmarkStart w:id="54" w:name="_Toc426119879"/>
+      <w:bookmarkStart w:id="55" w:name="_Toc432506446"/>
       <w:r>
         <w:t>Cyber Observables</w:t>
       </w:r>
-      <w:bookmarkEnd w:id="53"/>
       <w:bookmarkEnd w:id="54"/>
+      <w:bookmarkEnd w:id="55"/>
     </w:p>
     <w:p>
       <w:pPr>
@@ -11485,13 +11518,13 @@
         <w:spacing w:before="360" w:after="60"/>
         <w:ind w:left="720"/>
       </w:pPr>
-      <w:bookmarkStart w:id="55" w:name="_Toc432506447"/>
-      <w:bookmarkStart w:id="56" w:name="_Toc287332011"/>
-      <w:bookmarkStart w:id="57" w:name="_Toc409437263"/>
+      <w:bookmarkStart w:id="56" w:name="_Toc432506447"/>
+      <w:bookmarkStart w:id="57" w:name="_Toc287332011"/>
+      <w:bookmarkStart w:id="58" w:name="_Toc409437263"/>
       <w:r>
         <w:t>Objects</w:t>
       </w:r>
-      <w:bookmarkEnd w:id="55"/>
+      <w:bookmarkEnd w:id="56"/>
     </w:p>
     <w:p>
       <w:r>
@@ -11512,24 +11545,24 @@
       <w:pPr>
         <w:pStyle w:val="Heading1"/>
       </w:pPr>
-      <w:bookmarkStart w:id="58" w:name="_Ref432505617"/>
-      <w:bookmarkStart w:id="59" w:name="_Toc432506448"/>
+      <w:bookmarkStart w:id="59" w:name="_Ref432505617"/>
+      <w:bookmarkStart w:id="60" w:name="_Toc432506448"/>
       <w:r>
         <w:lastRenderedPageBreak/>
         <w:t>Data Model</w:t>
       </w:r>
-      <w:bookmarkEnd w:id="58"/>
       <w:bookmarkEnd w:id="59"/>
+      <w:bookmarkEnd w:id="60"/>
     </w:p>
     <w:p>
       <w:pPr>
         <w:pStyle w:val="Heading2"/>
       </w:pPr>
-      <w:bookmarkStart w:id="60" w:name="_Toc432506449"/>
+      <w:bookmarkStart w:id="61" w:name="_Toc432506449"/>
       <w:r>
         <w:t>ArtifactObjectType Class</w:t>
       </w:r>
-      <w:bookmarkEnd w:id="60"/>
+      <w:bookmarkEnd w:id="61"/>
     </w:p>
     <w:p>
       <w:pPr>
@@ -11710,30 +11743,56 @@
         <w:spacing w:after="240"/>
         <w:jc w:val="center"/>
       </w:pPr>
-      <w:bookmarkStart w:id="61" w:name="_Ref395023936"/>
+      <w:bookmarkStart w:id="62" w:name="_Ref395023936"/>
       <w:r>
         <w:t xml:space="preserve">Figure </w:t>
       </w:r>
-      <w:fldSimple w:instr=" STYLEREF 1 \s ">
-        <w:r>
-          <w:rPr>
-            <w:noProof/>
-          </w:rPr>
-          <w:t>3</w:t>
-        </w:r>
-      </w:fldSimple>
+      <w:r>
+        <w:fldChar w:fldCharType="begin"/>
+      </w:r>
+      <w:r>
+        <w:instrText xml:space="preserve"> STYLEREF 1 \s </w:instrText>
+      </w:r>
+      <w:r>
+        <w:fldChar w:fldCharType="separate"/>
+      </w:r>
+      <w:r>
+        <w:rPr>
+          <w:noProof/>
+        </w:rPr>
+        <w:t>3</w:t>
+      </w:r>
+      <w:r>
+        <w:rPr>
+          <w:noProof/>
+        </w:rPr>
+        <w:fldChar w:fldCharType="end"/>
+      </w:r>
       <w:r>
         <w:noBreakHyphen/>
       </w:r>
-      <w:fldSimple w:instr=" SEQ Figure \* ARABIC \s 1 ">
-        <w:r>
-          <w:rPr>
-            <w:noProof/>
-          </w:rPr>
-          <w:t>1</w:t>
-        </w:r>
-      </w:fldSimple>
-      <w:bookmarkEnd w:id="61"/>
+      <w:r>
+        <w:fldChar w:fldCharType="begin"/>
+      </w:r>
+      <w:r>
+        <w:instrText xml:space="preserve"> SEQ Figure \* ARABIC \s 1 </w:instrText>
+      </w:r>
+      <w:r>
+        <w:fldChar w:fldCharType="separate"/>
+      </w:r>
+      <w:r>
+        <w:rPr>
+          <w:noProof/>
+        </w:rPr>
+        <w:t>1</w:t>
+      </w:r>
+      <w:r>
+        <w:rPr>
+          <w:noProof/>
+        </w:rPr>
+        <w:fldChar w:fldCharType="end"/>
+      </w:r>
+      <w:bookmarkEnd w:id="62"/>
       <w:r>
         <w:t xml:space="preserve">. UML diagram of the </w:t>
       </w:r>
@@ -11847,30 +11906,56 @@
         <w:pStyle w:val="tablecaption"/>
         <w:jc w:val="center"/>
       </w:pPr>
-      <w:bookmarkStart w:id="62" w:name="_Ref432506188"/>
+      <w:bookmarkStart w:id="63" w:name="_Ref432506188"/>
       <w:r>
         <w:t xml:space="preserve">Table </w:t>
       </w:r>
-      <w:fldSimple w:instr=" STYLEREF 1 \s ">
-        <w:r>
-          <w:rPr>
-            <w:noProof/>
-          </w:rPr>
-          <w:t>3</w:t>
-        </w:r>
-      </w:fldSimple>
+      <w:r>
+        <w:fldChar w:fldCharType="begin"/>
+      </w:r>
+      <w:r>
+        <w:instrText xml:space="preserve"> STYLEREF 1 \s </w:instrText>
+      </w:r>
+      <w:r>
+        <w:fldChar w:fldCharType="separate"/>
+      </w:r>
+      <w:r>
+        <w:rPr>
+          <w:noProof/>
+        </w:rPr>
+        <w:t>3</w:t>
+      </w:r>
+      <w:r>
+        <w:rPr>
+          <w:noProof/>
+        </w:rPr>
+        <w:fldChar w:fldCharType="end"/>
+      </w:r>
       <w:r>
         <w:noBreakHyphen/>
       </w:r>
-      <w:fldSimple w:instr=" SEQ Table \* ARABIC \s 1 ">
-        <w:r>
-          <w:rPr>
-            <w:noProof/>
-          </w:rPr>
-          <w:t>1</w:t>
-        </w:r>
-      </w:fldSimple>
-      <w:bookmarkEnd w:id="62"/>
+      <w:r>
+        <w:fldChar w:fldCharType="begin"/>
+      </w:r>
+      <w:r>
+        <w:instrText xml:space="preserve"> SEQ Table \* ARABIC \s 1 </w:instrText>
+      </w:r>
+      <w:r>
+        <w:fldChar w:fldCharType="separate"/>
+      </w:r>
+      <w:r>
+        <w:rPr>
+          <w:noProof/>
+        </w:rPr>
+        <w:t>1</w:t>
+      </w:r>
+      <w:r>
+        <w:rPr>
+          <w:noProof/>
+        </w:rPr>
+        <w:fldChar w:fldCharType="end"/>
+      </w:r>
+      <w:bookmarkEnd w:id="63"/>
       <w:r>
         <w:t xml:space="preserve">. </w:t>
       </w:r>
@@ -12782,11 +12867,11 @@
       <w:pPr>
         <w:pStyle w:val="Heading2"/>
       </w:pPr>
-      <w:bookmarkStart w:id="63" w:name="_Toc432506450"/>
+      <w:bookmarkStart w:id="64" w:name="_Toc432506450"/>
       <w:r>
         <w:t>RawArtifactType Class</w:t>
       </w:r>
-      <w:bookmarkEnd w:id="63"/>
+      <w:bookmarkEnd w:id="64"/>
     </w:p>
     <w:p>
       <w:pPr>
@@ -12909,30 +12994,56 @@
         <w:pStyle w:val="tablecaption"/>
         <w:jc w:val="center"/>
       </w:pPr>
-      <w:bookmarkStart w:id="64" w:name="_Ref432506168"/>
+      <w:bookmarkStart w:id="65" w:name="_Ref432506168"/>
       <w:r>
         <w:t xml:space="preserve">Table </w:t>
       </w:r>
-      <w:fldSimple w:instr=" STYLEREF 1 \s ">
-        <w:r>
-          <w:rPr>
-            <w:noProof/>
-          </w:rPr>
-          <w:t>3</w:t>
-        </w:r>
-      </w:fldSimple>
+      <w:r>
+        <w:fldChar w:fldCharType="begin"/>
+      </w:r>
+      <w:r>
+        <w:instrText xml:space="preserve"> STYLEREF 1 \s </w:instrText>
+      </w:r>
+      <w:r>
+        <w:fldChar w:fldCharType="separate"/>
+      </w:r>
+      <w:r>
+        <w:rPr>
+          <w:noProof/>
+        </w:rPr>
+        <w:t>3</w:t>
+      </w:r>
+      <w:r>
+        <w:rPr>
+          <w:noProof/>
+        </w:rPr>
+        <w:fldChar w:fldCharType="end"/>
+      </w:r>
       <w:r>
         <w:noBreakHyphen/>
       </w:r>
-      <w:fldSimple w:instr=" SEQ Table \* ARABIC \s 1 ">
-        <w:r>
-          <w:rPr>
-            <w:noProof/>
-          </w:rPr>
-          <w:t>2</w:t>
-        </w:r>
-      </w:fldSimple>
-      <w:bookmarkEnd w:id="64"/>
+      <w:r>
+        <w:fldChar w:fldCharType="begin"/>
+      </w:r>
+      <w:r>
+        <w:instrText xml:space="preserve"> SEQ Table \* ARABIC \s 1 </w:instrText>
+      </w:r>
+      <w:r>
+        <w:fldChar w:fldCharType="separate"/>
+      </w:r>
+      <w:r>
+        <w:rPr>
+          <w:noProof/>
+        </w:rPr>
+        <w:t>2</w:t>
+      </w:r>
+      <w:r>
+        <w:rPr>
+          <w:noProof/>
+        </w:rPr>
+        <w:fldChar w:fldCharType="end"/>
+      </w:r>
+      <w:bookmarkEnd w:id="65"/>
       <w:r>
         <w:t xml:space="preserve">. </w:t>
       </w:r>
@@ -13186,11 +13297,11 @@
       <w:pPr>
         <w:pStyle w:val="Heading2"/>
       </w:pPr>
-      <w:bookmarkStart w:id="65" w:name="_Toc432506451"/>
+      <w:bookmarkStart w:id="66" w:name="_Toc432506451"/>
       <w:r>
         <w:t>PackagingType Class</w:t>
       </w:r>
-      <w:bookmarkEnd w:id="65"/>
+      <w:bookmarkEnd w:id="66"/>
     </w:p>
     <w:p>
       <w:pPr>
@@ -13313,30 +13424,56 @@
         <w:pStyle w:val="tablecaption"/>
         <w:jc w:val="center"/>
       </w:pPr>
-      <w:bookmarkStart w:id="66" w:name="_Ref432506146"/>
+      <w:bookmarkStart w:id="67" w:name="_Ref432506146"/>
       <w:r>
         <w:t xml:space="preserve">Table </w:t>
       </w:r>
-      <w:fldSimple w:instr=" STYLEREF 1 \s ">
-        <w:r>
-          <w:rPr>
-            <w:noProof/>
-          </w:rPr>
-          <w:t>3</w:t>
-        </w:r>
-      </w:fldSimple>
+      <w:r>
+        <w:fldChar w:fldCharType="begin"/>
+      </w:r>
+      <w:r>
+        <w:instrText xml:space="preserve"> STYLEREF 1 \s </w:instrText>
+      </w:r>
+      <w:r>
+        <w:fldChar w:fldCharType="separate"/>
+      </w:r>
+      <w:r>
+        <w:rPr>
+          <w:noProof/>
+        </w:rPr>
+        <w:t>3</w:t>
+      </w:r>
+      <w:r>
+        <w:rPr>
+          <w:noProof/>
+        </w:rPr>
+        <w:fldChar w:fldCharType="end"/>
+      </w:r>
       <w:r>
         <w:noBreakHyphen/>
       </w:r>
-      <w:fldSimple w:instr=" SEQ Table \* ARABIC \s 1 ">
-        <w:r>
-          <w:rPr>
-            <w:noProof/>
-          </w:rPr>
-          <w:t>3</w:t>
-        </w:r>
-      </w:fldSimple>
-      <w:bookmarkEnd w:id="66"/>
+      <w:r>
+        <w:fldChar w:fldCharType="begin"/>
+      </w:r>
+      <w:r>
+        <w:instrText xml:space="preserve"> SEQ Table \* ARABIC \s 1 </w:instrText>
+      </w:r>
+      <w:r>
+        <w:fldChar w:fldCharType="separate"/>
+      </w:r>
+      <w:r>
+        <w:rPr>
+          <w:noProof/>
+        </w:rPr>
+        <w:t>3</w:t>
+      </w:r>
+      <w:r>
+        <w:rPr>
+          <w:noProof/>
+        </w:rPr>
+        <w:fldChar w:fldCharType="end"/>
+      </w:r>
+      <w:bookmarkEnd w:id="67"/>
       <w:r>
         <w:t xml:space="preserve">. </w:t>
       </w:r>
@@ -13965,11 +14102,11 @@
       <w:pPr>
         <w:pStyle w:val="Heading2"/>
       </w:pPr>
-      <w:bookmarkStart w:id="67" w:name="_Toc432506452"/>
+      <w:bookmarkStart w:id="68" w:name="_Toc432506452"/>
       <w:r>
         <w:t>CompressionType Class</w:t>
       </w:r>
-      <w:bookmarkEnd w:id="67"/>
+      <w:bookmarkEnd w:id="68"/>
     </w:p>
     <w:p>
       <w:pPr>
@@ -14092,30 +14229,56 @@
         <w:pStyle w:val="tablecaption"/>
         <w:jc w:val="center"/>
       </w:pPr>
-      <w:bookmarkStart w:id="68" w:name="_Ref432506130"/>
+      <w:bookmarkStart w:id="69" w:name="_Ref432506130"/>
       <w:r>
         <w:t xml:space="preserve">Table </w:t>
       </w:r>
-      <w:fldSimple w:instr=" STYLEREF 1 \s ">
-        <w:r>
-          <w:rPr>
-            <w:noProof/>
-          </w:rPr>
-          <w:t>3</w:t>
-        </w:r>
-      </w:fldSimple>
+      <w:r>
+        <w:fldChar w:fldCharType="begin"/>
+      </w:r>
+      <w:r>
+        <w:instrText xml:space="preserve"> STYLEREF 1 \s </w:instrText>
+      </w:r>
+      <w:r>
+        <w:fldChar w:fldCharType="separate"/>
+      </w:r>
+      <w:r>
+        <w:rPr>
+          <w:noProof/>
+        </w:rPr>
+        <w:t>3</w:t>
+      </w:r>
+      <w:r>
+        <w:rPr>
+          <w:noProof/>
+        </w:rPr>
+        <w:fldChar w:fldCharType="end"/>
+      </w:r>
       <w:r>
         <w:noBreakHyphen/>
       </w:r>
-      <w:fldSimple w:instr=" SEQ Table \* ARABIC \s 1 ">
-        <w:r>
-          <w:rPr>
-            <w:noProof/>
-          </w:rPr>
-          <w:t>4</w:t>
-        </w:r>
-      </w:fldSimple>
-      <w:bookmarkEnd w:id="68"/>
+      <w:r>
+        <w:fldChar w:fldCharType="begin"/>
+      </w:r>
+      <w:r>
+        <w:instrText xml:space="preserve"> SEQ Table \* ARABIC \s 1 </w:instrText>
+      </w:r>
+      <w:r>
+        <w:fldChar w:fldCharType="separate"/>
+      </w:r>
+      <w:r>
+        <w:rPr>
+          <w:noProof/>
+        </w:rPr>
+        <w:t>4</w:t>
+      </w:r>
+      <w:r>
+        <w:rPr>
+          <w:noProof/>
+        </w:rPr>
+        <w:fldChar w:fldCharType="end"/>
+      </w:r>
+      <w:bookmarkEnd w:id="69"/>
       <w:r>
         <w:t xml:space="preserve">. </w:t>
       </w:r>
@@ -14463,11 +14626,11 @@
       <w:pPr>
         <w:pStyle w:val="Heading2"/>
       </w:pPr>
-      <w:bookmarkStart w:id="69" w:name="_Toc432506453"/>
+      <w:bookmarkStart w:id="70" w:name="_Toc432506453"/>
       <w:r>
         <w:t>EncryptionType Class</w:t>
       </w:r>
-      <w:bookmarkEnd w:id="69"/>
+      <w:bookmarkEnd w:id="70"/>
     </w:p>
     <w:p>
       <w:pPr>
@@ -14593,30 +14756,56 @@
         <w:pStyle w:val="tablecaption"/>
         <w:jc w:val="center"/>
       </w:pPr>
-      <w:bookmarkStart w:id="70" w:name="_Ref432506113"/>
+      <w:bookmarkStart w:id="71" w:name="_Ref432506113"/>
       <w:r>
         <w:t xml:space="preserve">Table </w:t>
       </w:r>
-      <w:fldSimple w:instr=" STYLEREF 1 \s ">
-        <w:r>
-          <w:rPr>
-            <w:noProof/>
-          </w:rPr>
-          <w:t>3</w:t>
-        </w:r>
-      </w:fldSimple>
+      <w:r>
+        <w:fldChar w:fldCharType="begin"/>
+      </w:r>
+      <w:r>
+        <w:instrText xml:space="preserve"> STYLEREF 1 \s </w:instrText>
+      </w:r>
+      <w:r>
+        <w:fldChar w:fldCharType="separate"/>
+      </w:r>
+      <w:r>
+        <w:rPr>
+          <w:noProof/>
+        </w:rPr>
+        <w:t>3</w:t>
+      </w:r>
+      <w:r>
+        <w:rPr>
+          <w:noProof/>
+        </w:rPr>
+        <w:fldChar w:fldCharType="end"/>
+      </w:r>
       <w:r>
         <w:noBreakHyphen/>
       </w:r>
-      <w:fldSimple w:instr=" SEQ Table \* ARABIC \s 1 ">
-        <w:r>
-          <w:rPr>
-            <w:noProof/>
-          </w:rPr>
-          <w:t>5</w:t>
-        </w:r>
-      </w:fldSimple>
-      <w:bookmarkEnd w:id="70"/>
+      <w:r>
+        <w:fldChar w:fldCharType="begin"/>
+      </w:r>
+      <w:r>
+        <w:instrText xml:space="preserve"> SEQ Table \* ARABIC \s 1 </w:instrText>
+      </w:r>
+      <w:r>
+        <w:fldChar w:fldCharType="separate"/>
+      </w:r>
+      <w:r>
+        <w:rPr>
+          <w:noProof/>
+        </w:rPr>
+        <w:t>5</w:t>
+      </w:r>
+      <w:r>
+        <w:rPr>
+          <w:noProof/>
+        </w:rPr>
+        <w:fldChar w:fldCharType="end"/>
+      </w:r>
+      <w:bookmarkEnd w:id="71"/>
       <w:r>
         <w:t xml:space="preserve">. </w:t>
       </w:r>
@@ -15152,11 +15341,11 @@
       <w:pPr>
         <w:pStyle w:val="Heading2"/>
       </w:pPr>
-      <w:bookmarkStart w:id="71" w:name="_Toc432506454"/>
+      <w:bookmarkStart w:id="72" w:name="_Toc432506454"/>
       <w:r>
         <w:t>EncodingType Class</w:t>
       </w:r>
-      <w:bookmarkEnd w:id="71"/>
+      <w:bookmarkEnd w:id="72"/>
     </w:p>
     <w:p>
       <w:pPr>
@@ -15279,30 +15468,56 @@
         <w:pStyle w:val="tablecaption"/>
         <w:jc w:val="center"/>
       </w:pPr>
-      <w:bookmarkStart w:id="72" w:name="_Ref432506093"/>
+      <w:bookmarkStart w:id="73" w:name="_Ref432506093"/>
       <w:r>
         <w:t xml:space="preserve">Table </w:t>
       </w:r>
-      <w:fldSimple w:instr=" STYLEREF 1 \s ">
-        <w:r>
-          <w:rPr>
-            <w:noProof/>
-          </w:rPr>
-          <w:t>3</w:t>
-        </w:r>
-      </w:fldSimple>
+      <w:r>
+        <w:fldChar w:fldCharType="begin"/>
+      </w:r>
+      <w:r>
+        <w:instrText xml:space="preserve"> STYLEREF 1 \s </w:instrText>
+      </w:r>
+      <w:r>
+        <w:fldChar w:fldCharType="separate"/>
+      </w:r>
+      <w:r>
+        <w:rPr>
+          <w:noProof/>
+        </w:rPr>
+        <w:t>3</w:t>
+      </w:r>
+      <w:r>
+        <w:rPr>
+          <w:noProof/>
+        </w:rPr>
+        <w:fldChar w:fldCharType="end"/>
+      </w:r>
       <w:r>
         <w:noBreakHyphen/>
       </w:r>
-      <w:fldSimple w:instr=" SEQ Table \* ARABIC \s 1 ">
-        <w:r>
-          <w:rPr>
-            <w:noProof/>
-          </w:rPr>
-          <w:t>6</w:t>
-        </w:r>
-      </w:fldSimple>
-      <w:bookmarkEnd w:id="72"/>
+      <w:r>
+        <w:fldChar w:fldCharType="begin"/>
+      </w:r>
+      <w:r>
+        <w:instrText xml:space="preserve"> SEQ Table \* ARABIC \s 1 </w:instrText>
+      </w:r>
+      <w:r>
+        <w:fldChar w:fldCharType="separate"/>
+      </w:r>
+      <w:r>
+        <w:rPr>
+          <w:noProof/>
+        </w:rPr>
+        <w:t>6</w:t>
+      </w:r>
+      <w:r>
+        <w:rPr>
+          <w:noProof/>
+        </w:rPr>
+        <w:fldChar w:fldCharType="end"/>
+      </w:r>
+      <w:bookmarkEnd w:id="73"/>
       <w:r>
         <w:t xml:space="preserve">. </w:t>
       </w:r>
@@ -15743,11 +15958,11 @@
       <w:pPr>
         <w:pStyle w:val="Heading2"/>
       </w:pPr>
-      <w:bookmarkStart w:id="73" w:name="_Toc432506455"/>
+      <w:bookmarkStart w:id="74" w:name="_Toc432506455"/>
       <w:r>
         <w:t>ArtifactTypeEnum Enumeration</w:t>
       </w:r>
-      <w:bookmarkEnd w:id="73"/>
+      <w:bookmarkEnd w:id="74"/>
     </w:p>
     <w:p>
       <w:pPr>
@@ -15846,30 +16061,56 @@
         <w:pStyle w:val="tablecaption"/>
         <w:jc w:val="center"/>
       </w:pPr>
-      <w:bookmarkStart w:id="74" w:name="_Ref432506065"/>
+      <w:bookmarkStart w:id="75" w:name="_Ref432506065"/>
       <w:r>
         <w:t xml:space="preserve">Table </w:t>
       </w:r>
-      <w:fldSimple w:instr=" STYLEREF 1 \s ">
-        <w:r>
-          <w:rPr>
-            <w:noProof/>
-          </w:rPr>
-          <w:t>3</w:t>
-        </w:r>
-      </w:fldSimple>
+      <w:r>
+        <w:fldChar w:fldCharType="begin"/>
+      </w:r>
+      <w:r>
+        <w:instrText xml:space="preserve"> STYLEREF 1 \s </w:instrText>
+      </w:r>
+      <w:r>
+        <w:fldChar w:fldCharType="separate"/>
+      </w:r>
+      <w:r>
+        <w:rPr>
+          <w:noProof/>
+        </w:rPr>
+        <w:t>3</w:t>
+      </w:r>
+      <w:r>
+        <w:rPr>
+          <w:noProof/>
+        </w:rPr>
+        <w:fldChar w:fldCharType="end"/>
+      </w:r>
       <w:r>
         <w:noBreakHyphen/>
       </w:r>
-      <w:fldSimple w:instr=" SEQ Table \* ARABIC \s 1 ">
-        <w:r>
-          <w:rPr>
-            <w:noProof/>
-          </w:rPr>
-          <w:t>7</w:t>
-        </w:r>
-      </w:fldSimple>
-      <w:bookmarkEnd w:id="74"/>
+      <w:r>
+        <w:fldChar w:fldCharType="begin"/>
+      </w:r>
+      <w:r>
+        <w:instrText xml:space="preserve"> SEQ Table \* ARABIC \s 1 </w:instrText>
+      </w:r>
+      <w:r>
+        <w:fldChar w:fldCharType="separate"/>
+      </w:r>
+      <w:r>
+        <w:rPr>
+          <w:noProof/>
+        </w:rPr>
+        <w:t>7</w:t>
+      </w:r>
+      <w:r>
+        <w:rPr>
+          <w:noProof/>
+        </w:rPr>
+        <w:fldChar w:fldCharType="end"/>
+      </w:r>
+      <w:bookmarkEnd w:id="75"/>
       <w:r>
         <w:t xml:space="preserve">. </w:t>
       </w:r>
@@ -16262,16 +16503,16 @@
       <w:pPr>
         <w:pStyle w:val="Heading1"/>
       </w:pPr>
-      <w:bookmarkStart w:id="75" w:name="_Ref428537416"/>
-      <w:bookmarkStart w:id="76" w:name="_Toc432506456"/>
+      <w:bookmarkStart w:id="76" w:name="_Ref428537416"/>
+      <w:bookmarkStart w:id="77" w:name="_Toc432506456"/>
       <w:r>
         <w:lastRenderedPageBreak/>
         <w:t>Conformance</w:t>
       </w:r>
-      <w:bookmarkEnd w:id="56"/>
       <w:bookmarkEnd w:id="57"/>
-      <w:bookmarkEnd w:id="75"/>
+      <w:bookmarkEnd w:id="58"/>
       <w:bookmarkEnd w:id="76"/>
+      <w:bookmarkEnd w:id="77"/>
     </w:p>
     <w:p>
       <w:r>
@@ -16313,26 +16554,18 @@
         <w:pStyle w:val="AppendixHeading1"/>
         <w:spacing w:after="120" w:afterAutospacing="0"/>
       </w:pPr>
-      <w:bookmarkStart w:id="77" w:name="_Toc85472897"/>
-      <w:bookmarkStart w:id="78" w:name="_Toc287332012"/>
-      <w:bookmarkStart w:id="79" w:name="_Toc409437264"/>
-      <w:bookmarkStart w:id="80" w:name="_Toc432506457"/>
+      <w:bookmarkStart w:id="78" w:name="_Toc85472897"/>
+      <w:bookmarkStart w:id="79" w:name="_Toc287332012"/>
+      <w:bookmarkStart w:id="80" w:name="_Toc409437264"/>
+      <w:bookmarkStart w:id="81" w:name="_Toc432506457"/>
       <w:r>
         <w:lastRenderedPageBreak/>
-        <w:t>Ackno</w:t>
-      </w:r>
-      <w:bookmarkStart w:id="81" w:name="_GoBack"/>
-      <w:r>
-        <w:t>wled</w:t>
-      </w:r>
-      <w:bookmarkEnd w:id="81"/>
-      <w:r>
-        <w:t>gments</w:t>
-      </w:r>
-      <w:bookmarkEnd w:id="77"/>
+        <w:t>Acknowledgments</w:t>
+      </w:r>
       <w:bookmarkEnd w:id="78"/>
       <w:bookmarkEnd w:id="79"/>
       <w:bookmarkEnd w:id="80"/>
+      <w:bookmarkEnd w:id="81"/>
     </w:p>
     <w:p>
       <w:pPr>
@@ -16708,15 +16941,15 @@
         <w:tblLook w:val="01E0" w:firstRow="1" w:lastRow="1" w:firstColumn="1" w:lastColumn="1" w:noHBand="0" w:noVBand="0"/>
       </w:tblPr>
       <w:tblGrid>
-        <w:gridCol w:w="1548"/>
-        <w:gridCol w:w="1800"/>
+        <w:gridCol w:w="1368"/>
+        <w:gridCol w:w="1980"/>
         <w:gridCol w:w="1620"/>
         <w:gridCol w:w="4608"/>
       </w:tblGrid>
       <w:tr>
         <w:tc>
           <w:tcPr>
-            <w:tcW w:w="1548" w:type="dxa"/>
+            <w:tcW w:w="1368" w:type="dxa"/>
           </w:tcPr>
           <w:p>
             <w:pPr>
@@ -16735,7 +16968,7 @@
         </w:tc>
         <w:tc>
           <w:tcPr>
-            <w:tcW w:w="1800" w:type="dxa"/>
+            <w:tcW w:w="1980" w:type="dxa"/>
           </w:tcPr>
           <w:p>
             <w:pPr>
@@ -16793,7 +17026,7 @@
       <w:tr>
         <w:tc>
           <w:tcPr>
-            <w:tcW w:w="1548" w:type="dxa"/>
+            <w:tcW w:w="1368" w:type="dxa"/>
           </w:tcPr>
           <w:p>
             <w:r>
@@ -16803,11 +17036,14 @@
         </w:tc>
         <w:tc>
           <w:tcPr>
-            <w:tcW w:w="1800" w:type="dxa"/>
+            <w:tcW w:w="1980" w:type="dxa"/>
           </w:tcPr>
           <w:p>
             <w:r>
-              <w:t xml:space="preserve">13 October </w:t>
+              <w:t>16 November</w:t>
+            </w:r>
+            <w:r>
+              <w:t xml:space="preserve"> </w:t>
             </w:r>
             <w:r>
               <w:t>2015</w:t>
@@ -16849,7 +17085,7 @@
 
 <file path=word/comments.xml><?xml version="1.0" encoding="utf-8"?>
 <w:comments xmlns:wpc="http://schemas.microsoft.com/office/word/2010/wordprocessingCanvas" xmlns:mc="http://schemas.openxmlformats.org/markup-compatibility/2006" xmlns:o="urn:schemas-microsoft-com:office:office" xmlns:r="http://schemas.openxmlformats.org/officeDocument/2006/relationships" xmlns:m="http://schemas.openxmlformats.org/officeDocument/2006/math" xmlns:v="urn:schemas-microsoft-com:vml" xmlns:wp14="http://schemas.microsoft.com/office/word/2010/wordprocessingDrawing" xmlns:wp="http://schemas.openxmlformats.org/drawingml/2006/wordprocessingDrawing" xmlns:w10="urn:schemas-microsoft-com:office:word" xmlns:w="http://schemas.openxmlformats.org/wordprocessingml/2006/main" xmlns:w14="http://schemas.microsoft.com/office/word/2010/wordml" xmlns:w15="http://schemas.microsoft.com/office/word/2012/wordml" xmlns:wpg="http://schemas.microsoft.com/office/word/2010/wordprocessingGroup" xmlns:wpi="http://schemas.microsoft.com/office/word/2010/wordprocessingInk" xmlns:wne="http://schemas.microsoft.com/office/word/2006/wordml" xmlns:wps="http://schemas.microsoft.com/office/word/2010/wordprocessingShape" mc:Ignorable="w14 w15 wp14">
-  <w:comment w:id="3" w:author="Beck, Desiree A." w:date="2015-10-13T13:32:00Z" w:initials="BDA">
+  <w:comment w:id="4" w:author="Beck, Desiree A." w:date="2015-10-13T13:32:00Z" w:initials="BDA">
     <w:p>
       <w:pPr>
         <w:pStyle w:val="CommentText"/>
@@ -16946,7 +17182,7 @@
         <w:szCs w:val="16"/>
         <w:lang w:val="en-US"/>
       </w:rPr>
-      <w:t xml:space="preserve">13 </w:t>
+      <w:t>16 November</w:t>
     </w:r>
     <w:r>
       <w:rPr>
@@ -16954,7 +17190,246 @@
         <w:szCs w:val="16"/>
         <w:lang w:val="en-US"/>
       </w:rPr>
-      <w:t>October</w:t>
+      <w:t xml:space="preserve"> </w:t>
+    </w:r>
+    <w:r>
+      <w:rPr>
+        <w:sz w:val="16"/>
+        <w:szCs w:val="16"/>
+        <w:lang w:val="en-US"/>
+      </w:rPr>
+      <w:t>2015</w:t>
+    </w:r>
+  </w:p>
+  <w:p>
+    <w:pPr>
+      <w:pStyle w:val="Footer"/>
+      <w:tabs>
+        <w:tab w:val="clear" w:pos="4320"/>
+        <w:tab w:val="clear" w:pos="8640"/>
+        <w:tab w:val="center" w:pos="4680"/>
+        <w:tab w:val="right" w:pos="9360"/>
+      </w:tabs>
+      <w:rPr>
+        <w:sz w:val="16"/>
+        <w:szCs w:val="16"/>
+        <w:lang w:val="en-US"/>
+      </w:rPr>
+    </w:pPr>
+    <w:r>
+      <w:rPr>
+        <w:sz w:val="16"/>
+        <w:szCs w:val="16"/>
+      </w:rPr>
+      <w:t xml:space="preserve">Standards Track </w:t>
+    </w:r>
+    <w:r>
+      <w:rPr>
+        <w:sz w:val="16"/>
+        <w:szCs w:val="16"/>
+        <w:lang w:val="en-US"/>
+      </w:rPr>
+      <w:t>Draft</w:t>
+    </w:r>
+    <w:r>
+      <w:rPr>
+        <w:sz w:val="16"/>
+        <w:szCs w:val="16"/>
+      </w:rPr>
+      <w:tab/>
+      <w:t>Copyright ©</w:t>
+    </w:r>
+    <w:r>
+      <w:rPr>
+        <w:sz w:val="16"/>
+        <w:szCs w:val="16"/>
+      </w:rPr>
+      <w:t xml:space="preserve"> O</w:t>
+    </w:r>
+    <w:r>
+      <w:rPr>
+        <w:sz w:val="16"/>
+        <w:szCs w:val="16"/>
+      </w:rPr>
+      <w:t>ASIS Open 201</w:t>
+    </w:r>
+    <w:r>
+      <w:rPr>
+        <w:sz w:val="16"/>
+        <w:szCs w:val="16"/>
+        <w:lang w:val="en-US"/>
+      </w:rPr>
+      <w:t>5</w:t>
+    </w:r>
+    <w:r>
+      <w:rPr>
+        <w:sz w:val="16"/>
+        <w:szCs w:val="16"/>
+      </w:rPr>
+      <w:t>. All Rights Reserved.</w:t>
+    </w:r>
+    <w:r>
+      <w:rPr>
+        <w:sz w:val="16"/>
+        <w:szCs w:val="16"/>
+      </w:rPr>
+      <w:tab/>
+    </w:r>
+    <w:r>
+      <w:rPr>
+        <w:sz w:val="16"/>
+        <w:szCs w:val="16"/>
+      </w:rPr>
+      <w:t xml:space="preserve">Page </w:t>
+    </w:r>
+    <w:r>
+      <w:rPr>
+        <w:rStyle w:val="PageNumber"/>
+        <w:sz w:val="16"/>
+        <w:szCs w:val="16"/>
+      </w:rPr>
+      <w:fldChar w:fldCharType="begin"/>
+    </w:r>
+    <w:r>
+      <w:rPr>
+        <w:rStyle w:val="PageNumber"/>
+        <w:sz w:val="16"/>
+        <w:szCs w:val="16"/>
+      </w:rPr>
+      <w:instrText xml:space="preserve"> PAGE </w:instrText>
+    </w:r>
+    <w:r>
+      <w:rPr>
+        <w:rStyle w:val="PageNumber"/>
+        <w:sz w:val="16"/>
+        <w:szCs w:val="16"/>
+      </w:rPr>
+      <w:fldChar w:fldCharType="separate"/>
+    </w:r>
+    <w:r>
+      <w:rPr>
+        <w:rStyle w:val="PageNumber"/>
+        <w:noProof/>
+        <w:sz w:val="16"/>
+        <w:szCs w:val="16"/>
+      </w:rPr>
+      <w:t>1</w:t>
+    </w:r>
+    <w:r>
+      <w:rPr>
+        <w:rStyle w:val="PageNumber"/>
+        <w:sz w:val="16"/>
+        <w:szCs w:val="16"/>
+      </w:rPr>
+      <w:fldChar w:fldCharType="end"/>
+    </w:r>
+    <w:r>
+      <w:rPr>
+        <w:rStyle w:val="PageNumber"/>
+        <w:sz w:val="16"/>
+        <w:szCs w:val="16"/>
+      </w:rPr>
+      <w:t xml:space="preserve"> of </w:t>
+    </w:r>
+    <w:r>
+      <w:rPr>
+        <w:rStyle w:val="PageNumber"/>
+        <w:sz w:val="16"/>
+        <w:szCs w:val="16"/>
+      </w:rPr>
+      <w:fldChar w:fldCharType="begin"/>
+    </w:r>
+    <w:r>
+      <w:rPr>
+        <w:rStyle w:val="PageNumber"/>
+        <w:sz w:val="16"/>
+        <w:szCs w:val="16"/>
+      </w:rPr>
+      <w:instrText xml:space="preserve"> NUMPAGES </w:instrText>
+    </w:r>
+    <w:r>
+      <w:rPr>
+        <w:rStyle w:val="PageNumber"/>
+        <w:sz w:val="16"/>
+        <w:szCs w:val="16"/>
+      </w:rPr>
+      <w:fldChar w:fldCharType="separate"/>
+    </w:r>
+    <w:r>
+      <w:rPr>
+        <w:rStyle w:val="PageNumber"/>
+        <w:noProof/>
+        <w:sz w:val="16"/>
+        <w:szCs w:val="16"/>
+      </w:rPr>
+      <w:t>19</w:t>
+    </w:r>
+    <w:r>
+      <w:rPr>
+        <w:rStyle w:val="PageNumber"/>
+        <w:sz w:val="16"/>
+        <w:szCs w:val="16"/>
+      </w:rPr>
+      <w:fldChar w:fldCharType="end"/>
+    </w:r>
+  </w:p>
+</w:ftr>
+</file>
+
+<file path=word/footer2.xml><?xml version="1.0" encoding="utf-8"?>
+<w:ftr xmlns:wpc="http://schemas.microsoft.com/office/word/2010/wordprocessingCanvas" xmlns:mc="http://schemas.openxmlformats.org/markup-compatibility/2006" xmlns:o="urn:schemas-microsoft-com:office:office" xmlns:r="http://schemas.openxmlformats.org/officeDocument/2006/relationships" xmlns:m="http://schemas.openxmlformats.org/officeDocument/2006/math" xmlns:v="urn:schemas-microsoft-com:vml" xmlns:wp14="http://schemas.microsoft.com/office/word/2010/wordprocessingDrawing" xmlns:wp="http://schemas.openxmlformats.org/drawingml/2006/wordprocessingDrawing" xmlns:w10="urn:schemas-microsoft-com:office:word" xmlns:w="http://schemas.openxmlformats.org/wordprocessingml/2006/main" xmlns:w14="http://schemas.microsoft.com/office/word/2010/wordml" xmlns:w15="http://schemas.microsoft.com/office/word/2012/wordml" xmlns:wpg="http://schemas.microsoft.com/office/word/2010/wordprocessingGroup" xmlns:wpi="http://schemas.microsoft.com/office/word/2010/wordprocessingInk" xmlns:wne="http://schemas.microsoft.com/office/word/2006/wordml" xmlns:wps="http://schemas.microsoft.com/office/word/2010/wordprocessingShape" mc:Ignorable="w14 w15 wp14">
+  <w:p>
+    <w:pPr>
+      <w:pStyle w:val="Footer"/>
+      <w:tabs>
+        <w:tab w:val="clear" w:pos="4320"/>
+        <w:tab w:val="clear" w:pos="8640"/>
+        <w:tab w:val="center" w:pos="4680"/>
+        <w:tab w:val="right" w:pos="9360"/>
+      </w:tabs>
+      <w:rPr>
+        <w:sz w:val="16"/>
+        <w:szCs w:val="16"/>
+        <w:lang w:val="en-US"/>
+      </w:rPr>
+    </w:pPr>
+    <w:r>
+      <w:rPr>
+        <w:sz w:val="16"/>
+        <w:szCs w:val="16"/>
+      </w:rPr>
+      <w:t>cybox-2.1.1-wd01-part1</w:t>
+    </w:r>
+    <w:r>
+      <w:rPr>
+        <w:sz w:val="16"/>
+        <w:szCs w:val="16"/>
+        <w:lang w:val="en-US"/>
+      </w:rPr>
+      <w:t>3-artifact-object</w:t>
+    </w:r>
+    <w:r>
+      <w:rPr>
+        <w:sz w:val="16"/>
+        <w:szCs w:val="16"/>
+      </w:rPr>
+      <w:tab/>
+      <w:t>Working Draft 01</w:t>
+    </w:r>
+    <w:r>
+      <w:rPr>
+        <w:sz w:val="16"/>
+        <w:szCs w:val="16"/>
+      </w:rPr>
+      <w:tab/>
+    </w:r>
+    <w:r>
+      <w:rPr>
+        <w:sz w:val="16"/>
+        <w:szCs w:val="16"/>
+        <w:lang w:val="en-US"/>
+      </w:rPr>
+      <w:t>16 November</w:t>
     </w:r>
     <w:r>
       <w:rPr>
@@ -17084,261 +17559,7 @@
         <w:sz w:val="16"/>
         <w:szCs w:val="16"/>
       </w:rPr>
-      <w:t>10</w:t>
-    </w:r>
-    <w:r>
-      <w:rPr>
-        <w:rStyle w:val="PageNumber"/>
-        <w:sz w:val="16"/>
-        <w:szCs w:val="16"/>
-      </w:rPr>
-      <w:fldChar w:fldCharType="end"/>
-    </w:r>
-    <w:r>
-      <w:rPr>
-        <w:rStyle w:val="PageNumber"/>
-        <w:sz w:val="16"/>
-        <w:szCs w:val="16"/>
-      </w:rPr>
-      <w:t xml:space="preserve"> of </w:t>
-    </w:r>
-    <w:r>
-      <w:rPr>
-        <w:rStyle w:val="PageNumber"/>
-        <w:sz w:val="16"/>
-        <w:szCs w:val="16"/>
-      </w:rPr>
-      <w:fldChar w:fldCharType="begin"/>
-    </w:r>
-    <w:r>
-      <w:rPr>
-        <w:rStyle w:val="PageNumber"/>
-        <w:sz w:val="16"/>
-        <w:szCs w:val="16"/>
-      </w:rPr>
-      <w:instrText xml:space="preserve"> NUMPAGES </w:instrText>
-    </w:r>
-    <w:r>
-      <w:rPr>
-        <w:rStyle w:val="PageNumber"/>
-        <w:sz w:val="16"/>
-        <w:szCs w:val="16"/>
-      </w:rPr>
-      <w:fldChar w:fldCharType="separate"/>
-    </w:r>
-    <w:r>
-      <w:rPr>
-        <w:rStyle w:val="PageNumber"/>
-        <w:noProof/>
-        <w:sz w:val="16"/>
-        <w:szCs w:val="16"/>
-      </w:rPr>
       <w:t>19</w:t>
-    </w:r>
-    <w:r>
-      <w:rPr>
-        <w:rStyle w:val="PageNumber"/>
-        <w:sz w:val="16"/>
-        <w:szCs w:val="16"/>
-      </w:rPr>
-      <w:fldChar w:fldCharType="end"/>
-    </w:r>
-  </w:p>
-</w:ftr>
-</file>
-
-<file path=word/footer2.xml><?xml version="1.0" encoding="utf-8"?>
-<w:ftr xmlns:wpc="http://schemas.microsoft.com/office/word/2010/wordprocessingCanvas" xmlns:mc="http://schemas.openxmlformats.org/markup-compatibility/2006" xmlns:o="urn:schemas-microsoft-com:office:office" xmlns:r="http://schemas.openxmlformats.org/officeDocument/2006/relationships" xmlns:m="http://schemas.openxmlformats.org/officeDocument/2006/math" xmlns:v="urn:schemas-microsoft-com:vml" xmlns:wp14="http://schemas.microsoft.com/office/word/2010/wordprocessingDrawing" xmlns:wp="http://schemas.openxmlformats.org/drawingml/2006/wordprocessingDrawing" xmlns:w10="urn:schemas-microsoft-com:office:word" xmlns:w="http://schemas.openxmlformats.org/wordprocessingml/2006/main" xmlns:w14="http://schemas.microsoft.com/office/word/2010/wordml" xmlns:w15="http://schemas.microsoft.com/office/word/2012/wordml" xmlns:wpg="http://schemas.microsoft.com/office/word/2010/wordprocessingGroup" xmlns:wpi="http://schemas.microsoft.com/office/word/2010/wordprocessingInk" xmlns:wne="http://schemas.microsoft.com/office/word/2006/wordml" xmlns:wps="http://schemas.microsoft.com/office/word/2010/wordprocessingShape" mc:Ignorable="w14 w15 wp14">
-  <w:p>
-    <w:pPr>
-      <w:pStyle w:val="Footer"/>
-      <w:tabs>
-        <w:tab w:val="clear" w:pos="4320"/>
-        <w:tab w:val="clear" w:pos="8640"/>
-        <w:tab w:val="center" w:pos="4680"/>
-        <w:tab w:val="right" w:pos="9360"/>
-      </w:tabs>
-      <w:rPr>
-        <w:sz w:val="16"/>
-        <w:szCs w:val="16"/>
-        <w:lang w:val="en-US"/>
-      </w:rPr>
-    </w:pPr>
-    <w:r>
-      <w:rPr>
-        <w:sz w:val="16"/>
-        <w:szCs w:val="16"/>
-      </w:rPr>
-      <w:t>cybox-2.1.1-wd01-part1</w:t>
-    </w:r>
-    <w:r>
-      <w:rPr>
-        <w:sz w:val="16"/>
-        <w:szCs w:val="16"/>
-        <w:lang w:val="en-US"/>
-      </w:rPr>
-      <w:t>3-artifact-object</w:t>
-    </w:r>
-    <w:r>
-      <w:rPr>
-        <w:sz w:val="16"/>
-        <w:szCs w:val="16"/>
-      </w:rPr>
-      <w:tab/>
-      <w:t>Working Draft 01</w:t>
-    </w:r>
-    <w:r>
-      <w:rPr>
-        <w:sz w:val="16"/>
-        <w:szCs w:val="16"/>
-      </w:rPr>
-      <w:tab/>
-    </w:r>
-    <w:r>
-      <w:rPr>
-        <w:sz w:val="16"/>
-        <w:szCs w:val="16"/>
-        <w:lang w:val="en-US"/>
-      </w:rPr>
-      <w:t xml:space="preserve">13 </w:t>
-    </w:r>
-    <w:r>
-      <w:rPr>
-        <w:sz w:val="16"/>
-        <w:szCs w:val="16"/>
-        <w:lang w:val="en-US"/>
-      </w:rPr>
-      <w:t>October</w:t>
-    </w:r>
-    <w:r>
-      <w:rPr>
-        <w:sz w:val="16"/>
-        <w:szCs w:val="16"/>
-      </w:rPr>
-      <w:t xml:space="preserve"> </w:t>
-    </w:r>
-    <w:r>
-      <w:rPr>
-        <w:sz w:val="16"/>
-        <w:szCs w:val="16"/>
-        <w:lang w:val="en-US"/>
-      </w:rPr>
-      <w:t>2015</w:t>
-    </w:r>
-  </w:p>
-  <w:p>
-    <w:pPr>
-      <w:pStyle w:val="Footer"/>
-      <w:tabs>
-        <w:tab w:val="clear" w:pos="4320"/>
-        <w:tab w:val="clear" w:pos="8640"/>
-        <w:tab w:val="center" w:pos="4680"/>
-        <w:tab w:val="right" w:pos="9360"/>
-      </w:tabs>
-      <w:rPr>
-        <w:sz w:val="16"/>
-        <w:szCs w:val="16"/>
-        <w:lang w:val="en-US"/>
-      </w:rPr>
-    </w:pPr>
-    <w:r>
-      <w:rPr>
-        <w:sz w:val="16"/>
-        <w:szCs w:val="16"/>
-      </w:rPr>
-      <w:t xml:space="preserve">Standards Track </w:t>
-    </w:r>
-    <w:r>
-      <w:rPr>
-        <w:sz w:val="16"/>
-        <w:szCs w:val="16"/>
-        <w:lang w:val="en-US"/>
-      </w:rPr>
-      <w:t>Draft</w:t>
-    </w:r>
-    <w:r>
-      <w:rPr>
-        <w:sz w:val="16"/>
-        <w:szCs w:val="16"/>
-      </w:rPr>
-      <w:tab/>
-      <w:t>Copyright ©</w:t>
-    </w:r>
-    <w:r>
-      <w:rPr>
-        <w:sz w:val="16"/>
-        <w:szCs w:val="16"/>
-      </w:rPr>
-      <w:t xml:space="preserve"> O</w:t>
-    </w:r>
-    <w:r>
-      <w:rPr>
-        <w:sz w:val="16"/>
-        <w:szCs w:val="16"/>
-      </w:rPr>
-      <w:t>ASIS Open 201</w:t>
-    </w:r>
-    <w:r>
-      <w:rPr>
-        <w:sz w:val="16"/>
-        <w:szCs w:val="16"/>
-        <w:lang w:val="en-US"/>
-      </w:rPr>
-      <w:t>5</w:t>
-    </w:r>
-    <w:r>
-      <w:rPr>
-        <w:sz w:val="16"/>
-        <w:szCs w:val="16"/>
-      </w:rPr>
-      <w:t>. All Rights Reserved.</w:t>
-    </w:r>
-    <w:r>
-      <w:rPr>
-        <w:sz w:val="16"/>
-        <w:szCs w:val="16"/>
-      </w:rPr>
-      <w:tab/>
-    </w:r>
-    <w:r>
-      <w:rPr>
-        <w:sz w:val="16"/>
-        <w:szCs w:val="16"/>
-      </w:rPr>
-      <w:t xml:space="preserve">Page </w:t>
-    </w:r>
-    <w:r>
-      <w:rPr>
-        <w:rStyle w:val="PageNumber"/>
-        <w:sz w:val="16"/>
-        <w:szCs w:val="16"/>
-      </w:rPr>
-      <w:fldChar w:fldCharType="begin"/>
-    </w:r>
-    <w:r>
-      <w:rPr>
-        <w:rStyle w:val="PageNumber"/>
-        <w:sz w:val="16"/>
-        <w:szCs w:val="16"/>
-      </w:rPr>
-      <w:instrText xml:space="preserve"> PAGE </w:instrText>
-    </w:r>
-    <w:r>
-      <w:rPr>
-        <w:rStyle w:val="PageNumber"/>
-        <w:sz w:val="16"/>
-        <w:szCs w:val="16"/>
-      </w:rPr>
-      <w:fldChar w:fldCharType="separate"/>
-    </w:r>
-    <w:r>
-      <w:rPr>
-        <w:rStyle w:val="PageNumber"/>
-        <w:noProof/>
-        <w:sz w:val="16"/>
-        <w:szCs w:val="16"/>
-      </w:rPr>
-      <w:t>18</w:t>
     </w:r>
     <w:r>
       <w:rPr>
@@ -18905,7 +19126,6 @@
   <w:style w:type="character" w:default="1" w:styleId="DefaultParagraphFont">
     <w:name w:val="Default Paragraph Font"/>
     <w:uiPriority w:val="1"/>
-    <w:semiHidden/>
     <w:unhideWhenUsed/>
   </w:style>
   <w:style w:type="table" w:default="1" w:styleId="TableNormal">

</xml_diff>

<commit_message>
Added default value for EncodingType/algorithm
</commit_message>
<xml_diff>
--- a/documents/DRAFT-cybox-v2.1.1-wd01-part13-artifact-object.docx
+++ b/documents/DRAFT-cybox-v2.1.1-wd01-part13-artifact-object.docx
@@ -1,6 +1,6 @@
 
 <file path=word/document.xml><?xml version="1.0" encoding="utf-8"?>
-<w:document xmlns:wpc="http://schemas.microsoft.com/office/word/2010/wordprocessingCanvas" xmlns:mc="http://schemas.openxmlformats.org/markup-compatibility/2006" xmlns:o="urn:schemas-microsoft-com:office:office" xmlns:r="http://schemas.openxmlformats.org/officeDocument/2006/relationships" xmlns:m="http://schemas.openxmlformats.org/officeDocument/2006/math" xmlns:v="urn:schemas-microsoft-com:vml" xmlns:wp14="http://schemas.microsoft.com/office/word/2010/wordprocessingDrawing" xmlns:wp="http://schemas.openxmlformats.org/drawingml/2006/wordprocessingDrawing" xmlns:w10="urn:schemas-microsoft-com:office:word" xmlns:w="http://schemas.openxmlformats.org/wordprocessingml/2006/main" xmlns:w14="http://schemas.microsoft.com/office/word/2010/wordml" xmlns:w15="http://schemas.microsoft.com/office/word/2012/wordml" xmlns:wpg="http://schemas.microsoft.com/office/word/2010/wordprocessingGroup" xmlns:wpi="http://schemas.microsoft.com/office/word/2010/wordprocessingInk" xmlns:wne="http://schemas.microsoft.com/office/word/2006/wordml" xmlns:wps="http://schemas.microsoft.com/office/word/2010/wordprocessingShape" mc:Ignorable="w14 w15 wp14">
+<w:document xmlns:wpc="http://schemas.microsoft.com/office/word/2010/wordprocessingCanvas" xmlns:mo="http://schemas.microsoft.com/office/mac/office/2008/main" xmlns:mc="http://schemas.openxmlformats.org/markup-compatibility/2006" xmlns:mv="urn:schemas-microsoft-com:mac:vml" xmlns:o="urn:schemas-microsoft-com:office:office" xmlns:r="http://schemas.openxmlformats.org/officeDocument/2006/relationships" xmlns:m="http://schemas.openxmlformats.org/officeDocument/2006/math" xmlns:v="urn:schemas-microsoft-com:vml" xmlns:wp14="http://schemas.microsoft.com/office/word/2010/wordprocessingDrawing" xmlns:wp="http://schemas.openxmlformats.org/drawingml/2006/wordprocessingDrawing" xmlns:w10="urn:schemas-microsoft-com:office:word" xmlns:w="http://schemas.openxmlformats.org/wordprocessingml/2006/main" xmlns:w14="http://schemas.microsoft.com/office/word/2010/wordml" xmlns:w15="http://schemas.microsoft.com/office/word/2012/wordml" xmlns:wpg="http://schemas.microsoft.com/office/word/2010/wordprocessingGroup" xmlns:wpi="http://schemas.microsoft.com/office/word/2010/wordprocessingInk" xmlns:wne="http://schemas.microsoft.com/office/word/2006/wordml" xmlns:wps="http://schemas.microsoft.com/office/word/2010/wordprocessingShape" mc:Ignorable="w14 w15 wp14">
   <w:background w:color="FFFFFF"/>
   <w:body>
     <w:p>
@@ -3521,21 +3521,7 @@
         <w:rPr>
           <w:i/>
         </w:rPr>
-        <w:t xml:space="preserve">Part 54: </w:t>
-      </w:r>
-      <w:proofErr w:type="gramStart"/>
-      <w:r>
-        <w:rPr>
-          <w:i/>
-        </w:rPr>
-        <w:t>Unix</w:t>
-      </w:r>
-      <w:proofErr w:type="gramEnd"/>
-      <w:r>
-        <w:rPr>
-          <w:i/>
-        </w:rPr>
-        <w:t xml:space="preserve"> File Object</w:t>
+        <w:t>Part 54: Unix File Object</w:t>
       </w:r>
       <w:r>
         <w:t>. [URI]</w:t>
@@ -3643,21 +3629,7 @@
         <w:rPr>
           <w:i/>
         </w:rPr>
-        <w:t xml:space="preserve">Part 56: </w:t>
-      </w:r>
-      <w:proofErr w:type="gramStart"/>
-      <w:r>
-        <w:rPr>
-          <w:i/>
-        </w:rPr>
-        <w:t>Unix</w:t>
-      </w:r>
-      <w:proofErr w:type="gramEnd"/>
-      <w:r>
-        <w:rPr>
-          <w:i/>
-        </w:rPr>
-        <w:t xml:space="preserve"> Pipe Object</w:t>
+        <w:t>Part 56: Unix Pipe Object</w:t>
       </w:r>
       <w:r>
         <w:t>. [URI]</w:t>
@@ -3711,21 +3683,7 @@
         <w:rPr>
           <w:i/>
         </w:rPr>
-        <w:t xml:space="preserve">Part 57: </w:t>
-      </w:r>
-      <w:proofErr w:type="gramStart"/>
-      <w:r>
-        <w:rPr>
-          <w:i/>
-        </w:rPr>
-        <w:t>Unix</w:t>
-      </w:r>
-      <w:proofErr w:type="gramEnd"/>
-      <w:r>
-        <w:rPr>
-          <w:i/>
-        </w:rPr>
-        <w:t xml:space="preserve"> Process Object</w:t>
+        <w:t>Part 57: Unix Process Object</w:t>
       </w:r>
       <w:r>
         <w:t>. [URI]</w:t>
@@ -3779,21 +3737,7 @@
         <w:rPr>
           <w:i/>
         </w:rPr>
-        <w:t xml:space="preserve">Part 58: </w:t>
-      </w:r>
-      <w:proofErr w:type="gramStart"/>
-      <w:r>
-        <w:rPr>
-          <w:i/>
-        </w:rPr>
-        <w:t>Unix</w:t>
-      </w:r>
-      <w:proofErr w:type="gramEnd"/>
-      <w:r>
-        <w:rPr>
-          <w:i/>
-        </w:rPr>
-        <w:t xml:space="preserve"> User Account Object</w:t>
+        <w:t>Part 58: Unix User Account Object</w:t>
       </w:r>
       <w:r>
         <w:t>. [URI]</w:t>
@@ -3847,21 +3791,7 @@
         <w:rPr>
           <w:i/>
         </w:rPr>
-        <w:t xml:space="preserve">Part 59: </w:t>
-      </w:r>
-      <w:proofErr w:type="gramStart"/>
-      <w:r>
-        <w:rPr>
-          <w:i/>
-        </w:rPr>
-        <w:t>Unix</w:t>
-      </w:r>
-      <w:proofErr w:type="gramEnd"/>
-      <w:r>
-        <w:rPr>
-          <w:i/>
-        </w:rPr>
-        <w:t xml:space="preserve"> Volume Object</w:t>
+        <w:t>Part 59: Unix Volume Object</w:t>
       </w:r>
       <w:r>
         <w:t>. [URI]</w:t>
@@ -3915,21 +3845,7 @@
         <w:rPr>
           <w:i/>
         </w:rPr>
-        <w:t xml:space="preserve">Part 60: </w:t>
-      </w:r>
-      <w:proofErr w:type="gramStart"/>
-      <w:r>
-        <w:rPr>
-          <w:i/>
-        </w:rPr>
-        <w:t>Unix</w:t>
-      </w:r>
-      <w:proofErr w:type="gramEnd"/>
-      <w:r>
-        <w:rPr>
-          <w:i/>
-        </w:rPr>
-        <w:t xml:space="preserve"> Account Object</w:t>
+        <w:t>Part 60: Unix Account Object</w:t>
       </w:r>
       <w:r>
         <w:t>. [URI]</w:t>
@@ -5799,15 +5715,7 @@
         <w:pStyle w:val="Titlepageinfodescription"/>
       </w:pPr>
       <w:r>
-        <w:t xml:space="preserve">This specification is related </w:t>
-      </w:r>
-      <w:proofErr w:type="gramStart"/>
-      <w:r>
-        <w:t>to</w:t>
-      </w:r>
-      <w:proofErr w:type="gramEnd"/>
-      <w:r>
-        <w:t>:</w:t>
+        <w:t>This specification is related to:</w:t>
       </w:r>
     </w:p>
     <w:p>
@@ -5945,94 +5853,76 @@
           <w:rStyle w:val="Hyperlink"/>
           <w:color w:val="auto"/>
         </w:rPr>
-        <w:t>Initial publication URI</w:t>
-      </w:r>
-      <w:proofErr w:type="gramStart"/>
+        <w:t>Initial publication URI:</w:t>
+      </w:r>
       <w:r>
         <w:rPr>
           <w:rStyle w:val="Hyperlink"/>
           <w:color w:val="auto"/>
         </w:rPr>
-        <w:t>:</w:t>
-      </w:r>
-      <w:proofErr w:type="gramEnd"/>
+        <w:br/>
+      </w:r>
       <w:r>
         <w:rPr>
           <w:rStyle w:val="Hyperlink"/>
           <w:color w:val="auto"/>
         </w:rPr>
-        <w:br/>
+        <w:t>http://docs.oasis-open.org/</w:t>
       </w:r>
       <w:r>
         <w:rPr>
           <w:rStyle w:val="Hyperlink"/>
           <w:color w:val="auto"/>
         </w:rPr>
-        <w:t>http://docs.oasis-open.org/</w:t>
+        <w:t>cti</w:t>
       </w:r>
       <w:r>
         <w:rPr>
           <w:rStyle w:val="Hyperlink"/>
           <w:color w:val="auto"/>
         </w:rPr>
-        <w:t>cti</w:t>
+        <w:t>/</w:t>
       </w:r>
       <w:r>
         <w:rPr>
           <w:rStyle w:val="Hyperlink"/>
           <w:color w:val="auto"/>
         </w:rPr>
-        <w:t>/</w:t>
+        <w:t>stix/v1.2.1/csd01/part1-overview/</w:t>
       </w:r>
       <w:r>
         <w:rPr>
           <w:rStyle w:val="Hyperlink"/>
           <w:color w:val="auto"/>
         </w:rPr>
-        <w:t>stix/v1.2.1/csd01/part1-overview/</w:t>
+        <w:t>stix-v1.2.1-</w:t>
       </w:r>
       <w:r>
         <w:rPr>
           <w:rStyle w:val="Hyperlink"/>
           <w:color w:val="auto"/>
         </w:rPr>
-        <w:t>stix-v1.2.1-</w:t>
+        <w:t>cs</w:t>
       </w:r>
       <w:r>
         <w:rPr>
           <w:rStyle w:val="Hyperlink"/>
           <w:color w:val="auto"/>
         </w:rPr>
-        <w:t>cs</w:t>
-      </w:r>
+        <w:t>d01-part1-overview.docx</w:t>
+      </w:r>
+    </w:p>
+    <w:p>
+      <w:pPr>
+        <w:pStyle w:val="Titlepageinfodescription"/>
+      </w:pPr>
       <w:r>
         <w:rPr>
           <w:rStyle w:val="Hyperlink"/>
           <w:color w:val="auto"/>
         </w:rPr>
-        <w:t>d01-part1-overview.docx</w:t>
-      </w:r>
-    </w:p>
-    <w:p>
-      <w:pPr>
-        <w:pStyle w:val="Titlepageinfodescription"/>
-      </w:pPr>
-      <w:r>
-        <w:rPr>
-          <w:rStyle w:val="Hyperlink"/>
-          <w:color w:val="auto"/>
-        </w:rPr>
-        <w:t>Permanent “Latest version” URI</w:t>
-      </w:r>
-      <w:proofErr w:type="gramStart"/>
-      <w:r>
-        <w:rPr>
-          <w:rStyle w:val="Hyperlink"/>
-          <w:color w:val="auto"/>
-        </w:rPr>
-        <w:t>:</w:t>
-      </w:r>
-      <w:proofErr w:type="gramEnd"/>
+        <w:t>Permanent “Latest version” URI:</w:t>
+      </w:r>
       <w:r>
         <w:rPr>
           <w:rStyle w:val="Hyperlink"/>
@@ -8612,7 +8502,6 @@
         </w:rPr>
         <w:fldChar w:fldCharType="separate"/>
       </w:r>
-      <w:proofErr w:type="gramStart"/>
       <w:r>
         <w:rPr>
           <w:b/>
@@ -8620,7 +8509,6 @@
         </w:rPr>
         <w:t>1.1</w:t>
       </w:r>
-      <w:proofErr w:type="gramEnd"/>
       <w:r>
         <w:rPr>
           <w:b/>
@@ -8823,21 +8711,8 @@
         <w:fldChar w:fldCharType="end"/>
       </w:r>
       <w:r>
-        <w:t xml:space="preserve">, we give background information necessary </w:t>
-      </w:r>
-      <w:proofErr w:type="gramStart"/>
-      <w:r>
-        <w:t>to fully understand</w:t>
-      </w:r>
-      <w:proofErr w:type="gramEnd"/>
-      <w:r>
-        <w:t xml:space="preserve"> the Artifact Object data model. We present the Artifact Object data model specification details in </w:t>
-      </w:r>
-      <w:proofErr w:type="gramStart"/>
-      <w:r>
-        <w:t xml:space="preserve">Section </w:t>
-      </w:r>
-      <w:proofErr w:type="gramEnd"/>
+        <w:t xml:space="preserve">, we give background information necessary to fully understand the Artifact Object data model. We present the Artifact Object data model specification details in Section </w:t>
+      </w:r>
       <w:r>
         <w:rPr>
           <w:b/>
@@ -9409,25 +9284,7 @@
           <w:sz w:val="20"/>
           <w:szCs w:val="20"/>
         </w:rPr>
-        <w:t>cyboxCommon</w:t>
-      </w:r>
-      <w:proofErr w:type="gramStart"/>
-      <w:r>
-        <w:rPr>
-          <w:rFonts w:ascii="Courier New" w:hAnsi="Courier New" w:cs="Courier New"/>
-          <w:sz w:val="20"/>
-          <w:szCs w:val="20"/>
-        </w:rPr>
-        <w:t>:BaseObjectPropertyType</w:t>
-      </w:r>
-      <w:proofErr w:type="gramEnd"/>
-      <w:r>
-        <w:rPr>
-          <w:rFonts w:ascii="Courier New" w:hAnsi="Courier New" w:cs="Courier New"/>
-          <w:sz w:val="20"/>
-          <w:szCs w:val="20"/>
-        </w:rPr>
-        <w:t xml:space="preserve"> </w:t>
+        <w:t xml:space="preserve">cyboxCommon:BaseObjectPropertyType </w:t>
       </w:r>
     </w:p>
     <w:p>
@@ -9619,28 +9476,19 @@
           <w:rFonts w:ascii="Courier New" w:hAnsi="Courier New" w:cs="Courier New"/>
           <w:sz w:val="22"/>
         </w:rPr>
-        <w:t>package_prefix</w:t>
-      </w:r>
-      <w:proofErr w:type="gramStart"/>
+        <w:t>package_prefix:class</w:t>
+      </w:r>
+      <w:r>
+        <w:t>, where</w:t>
+      </w:r>
+      <w:r>
+        <w:t xml:space="preserve"> </w:t>
+      </w:r>
       <w:r>
         <w:rPr>
           <w:rFonts w:ascii="Courier New" w:hAnsi="Courier New" w:cs="Courier New"/>
           <w:sz w:val="22"/>
         </w:rPr>
-        <w:t>:class</w:t>
-      </w:r>
-      <w:proofErr w:type="gramEnd"/>
-      <w:r>
-        <w:t>, where</w:t>
-      </w:r>
-      <w:r>
-        <w:t xml:space="preserve"> </w:t>
-      </w:r>
-      <w:r>
-        <w:rPr>
-          <w:rFonts w:ascii="Courier New" w:hAnsi="Courier New" w:cs="Courier New"/>
-          <w:sz w:val="22"/>
-        </w:rPr>
         <w:t>package_prefix</w:t>
       </w:r>
       <w:r>
@@ -9691,14 +9539,12 @@
       <w:r>
         <w:t xml:space="preserve">The package_prefix for the Artifact data model is </w:t>
       </w:r>
-      <w:proofErr w:type="spellStart"/>
       <w:r>
         <w:rPr>
           <w:rFonts w:ascii="Courier New" w:hAnsi="Courier New" w:cs="Courier New"/>
         </w:rPr>
         <w:t>ArtifactObj</w:t>
       </w:r>
-      <w:proofErr w:type="spellEnd"/>
       <w:r>
         <w:t xml:space="preserve">. </w:t>
       </w:r>
@@ -9750,15 +9596,7 @@
       <w:bookmarkStart w:id="28" w:name="_Toc389581076"/>
       <w:bookmarkStart w:id="29" w:name="_Ref394436861"/>
       <w:r>
-        <w:t xml:space="preserve">This specification makes use of UML diagrams </w:t>
-      </w:r>
-      <w:proofErr w:type="gramStart"/>
-      <w:r>
-        <w:t>to visually depict</w:t>
-      </w:r>
-      <w:proofErr w:type="gramEnd"/>
-      <w:r>
-        <w:t xml:space="preserve"> relationships between CybOX Language constructs. Note that the diagrams have been extracted directly from the full UML model for CybOX; they have not been constructed purely for inclusion in the specification documents.  Typically, diagrams are included for the primary class of a data model, and for any other class where the visualization of its relationships between other classes would be useful.  This implies that there will be very few diagrams for classes whose only properties are either a data type or a class from the CybOX Common data model.  </w:t>
+        <w:t xml:space="preserve">This specification makes use of UML diagrams to visually depict relationships between CybOX Language constructs. Note that the diagrams have been extracted directly from the full UML model for CybOX; they have not been constructed purely for inclusion in the specification documents.  Typically, diagrams are included for the primary class of a data model, and for any other class where the visualization of its relationships between other classes would be useful.  This implies that there will be very few diagrams for classes whose only properties are either a data type or a class from the CybOX Common data model.  </w:t>
       </w:r>
       <w:r>
         <w:t>Other diagrams that are included correspond to classes that specialize a superclass and abstract or generalized classes that are extended by one or more subclasses</w:t>
@@ -9901,51 +9739,25 @@
         <w:lastRenderedPageBreak/>
         <w:t xml:space="preserve">Table </w:t>
       </w:r>
-      <w:r>
-        <w:fldChar w:fldCharType="begin"/>
-      </w:r>
-      <w:r>
-        <w:instrText xml:space="preserve"> STYLEREF 1 \s </w:instrText>
-      </w:r>
-      <w:r>
-        <w:fldChar w:fldCharType="separate"/>
-      </w:r>
-      <w:r>
-        <w:rPr>
-          <w:noProof/>
-        </w:rPr>
-        <w:t>1</w:t>
-      </w:r>
-      <w:r>
-        <w:rPr>
-          <w:noProof/>
-        </w:rPr>
-        <w:fldChar w:fldCharType="end"/>
-      </w:r>
+      <w:fldSimple w:instr=" STYLEREF 1 \s ">
+        <w:r>
+          <w:rPr>
+            <w:noProof/>
+          </w:rPr>
+          <w:t>1</w:t>
+        </w:r>
+      </w:fldSimple>
       <w:r>
         <w:noBreakHyphen/>
       </w:r>
-      <w:r>
-        <w:fldChar w:fldCharType="begin"/>
-      </w:r>
-      <w:r>
-        <w:instrText xml:space="preserve"> SEQ Table \* ARABIC \s 1 </w:instrText>
-      </w:r>
-      <w:r>
-        <w:fldChar w:fldCharType="separate"/>
-      </w:r>
-      <w:r>
-        <w:rPr>
-          <w:noProof/>
-        </w:rPr>
-        <w:t>1</w:t>
-      </w:r>
-      <w:r>
-        <w:rPr>
-          <w:noProof/>
-        </w:rPr>
-        <w:fldChar w:fldCharType="end"/>
-      </w:r>
+      <w:fldSimple w:instr=" SEQ Table \* ARABIC \s 1 ">
+        <w:r>
+          <w:rPr>
+            <w:noProof/>
+          </w:rPr>
+          <w:t>1</w:t>
+        </w:r>
+      </w:fldSimple>
       <w:bookmarkEnd w:id="35"/>
       <w:r>
         <w:t xml:space="preserve">.  </w:t>
@@ -10190,10 +10002,10 @@
                   <v:path o:extrusionok="f" gradientshapeok="t" o:connecttype="rect"/>
                   <o:lock v:ext="edit" aspectratio="t"/>
                 </v:shapetype>
-                <v:shape id="_x0000_i1025" type="#_x0000_t75" style="width:23.25pt;height:21pt" o:ole="">
+                <v:shape id="_x0000_i1025" type="#_x0000_t75" style="width:23.5pt;height:20.65pt" o:ole="">
                   <v:imagedata r:id="rId25" o:title=""/>
                 </v:shape>
-                <o:OLEObject Type="Embed" ProgID="PBrush" ShapeID="_x0000_i1025" DrawAspect="Content" ObjectID="_1511773800" r:id="rId26"/>
+                <o:OLEObject Type="Embed" ProgID="PBrush" ShapeID="_x0000_i1025" DrawAspect="Content" ObjectID="_1511782650" r:id="rId26"/>
               </w:object>
             </w:r>
           </w:p>
@@ -10349,7 +10161,7 @@
                 <v:shape id="_x0000_i1026" type="#_x0000_t75" style="width:14.25pt;height:14.25pt" o:ole="">
                   <v:imagedata r:id="rId28" o:title=""/>
                 </v:shape>
-                <o:OLEObject Type="Embed" ProgID="PBrush" ShapeID="_x0000_i1026" DrawAspect="Content" ObjectID="_1511773801" r:id="rId29"/>
+                <o:OLEObject Type="Embed" ProgID="PBrush" ShapeID="_x0000_i1026" DrawAspect="Content" ObjectID="_1511782651" r:id="rId29"/>
               </w:object>
             </w:r>
           </w:p>
@@ -10409,7 +10221,7 @@
                 <v:shape id="_x0000_i1027" type="#_x0000_t75" style="width:14.25pt;height:14.25pt" o:ole="">
                   <v:imagedata r:id="rId30" o:title=""/>
                 </v:shape>
-                <o:OLEObject Type="Embed" ProgID="PBrush" ShapeID="_x0000_i1027" DrawAspect="Content" ObjectID="_1511773802" r:id="rId31"/>
+                <o:OLEObject Type="Embed" ProgID="PBrush" ShapeID="_x0000_i1027" DrawAspect="Content" ObjectID="_1511782652" r:id="rId31"/>
               </w:object>
             </w:r>
           </w:p>
@@ -10592,10 +10404,10 @@
                 <w:color w:val="000000" w:themeColor="text1"/>
               </w:rPr>
               <w:object w:dxaOrig="1140" w:dyaOrig="780" w14:anchorId="6AB0EC36">
-                <v:shape id="_x0000_i1028" type="#_x0000_t75" style="width:57.75pt;height:35.25pt" o:ole="">
+                <v:shape id="_x0000_i1028" type="#_x0000_t75" style="width:57.75pt;height:34.95pt" o:ole="">
                   <v:imagedata r:id="rId32" o:title=""/>
                 </v:shape>
-                <o:OLEObject Type="Embed" ProgID="PBrush" ShapeID="_x0000_i1028" DrawAspect="Content" ObjectID="_1511773803" r:id="rId33"/>
+                <o:OLEObject Type="Embed" ProgID="PBrush" ShapeID="_x0000_i1028" DrawAspect="Content" ObjectID="_1511782653" r:id="rId33"/>
               </w:object>
             </w:r>
           </w:p>
@@ -10649,14 +10461,12 @@
       <w:r>
         <w:t xml:space="preserve">Throughout </w:t>
       </w:r>
-      <w:proofErr w:type="gramStart"/>
       <w:r>
         <w:t>Section</w:t>
       </w:r>
       <w:r>
         <w:t xml:space="preserve"> </w:t>
       </w:r>
-      <w:proofErr w:type="gramEnd"/>
       <w:r>
         <w:rPr>
           <w:b/>
@@ -11230,13 +11040,8 @@
             <w:r>
               <w:t xml:space="preserve">potentially </w:t>
             </w:r>
-            <w:proofErr w:type="gramStart"/>
-            <w:r>
-              <w:t>leverage</w:t>
-            </w:r>
-            <w:proofErr w:type="gramEnd"/>
-            <w:r>
-              <w:t xml:space="preserve"> to obfuscate the Observable</w:t>
+            <w:r>
+              <w:t>leverage to obfuscate the Observable</w:t>
             </w:r>
             <w:r>
               <w:rPr>
@@ -11281,15 +11086,7 @@
           </w:tcPr>
           <w:p>
             <w:r>
-              <w:t xml:space="preserve">Used </w:t>
-            </w:r>
-            <w:proofErr w:type="gramStart"/>
-            <w:r>
-              <w:t>to clearly and precisely identify</w:t>
-            </w:r>
-            <w:proofErr w:type="gramEnd"/>
-            <w:r>
-              <w:t xml:space="preserve"> particular instances or values associated with a property.  Often used for properties that are defined by a controlled vocabulary or enumeration; typically used for properties that take on only a single value.</w:t>
+              <w:t>Used to clearly and precisely identify particular instances or values associated with a property.  Often used for properties that are defined by a controlled vocabulary or enumeration; typically used for properties that take on only a single value.</w:t>
             </w:r>
           </w:p>
         </w:tc>
@@ -11584,16 +11381,11 @@
     </w:p>
     <w:p>
       <w:r>
-        <w:t xml:space="preserve">In this section, we provide high level information about the Artifact Object data model that is necessary to fully understand the specification details given in </w:t>
-      </w:r>
-      <w:proofErr w:type="gramStart"/>
-      <w:r>
-        <w:t>Section</w:t>
+        <w:t>In this section, we provide high level information about the Artifact Object data model that is necessary to fully understand the specification details given in Section</w:t>
       </w:r>
       <w:r>
         <w:t xml:space="preserve"> </w:t>
       </w:r>
-      <w:proofErr w:type="gramEnd"/>
       <w:r>
         <w:rPr>
           <w:b/>
@@ -11707,15 +11499,7 @@
     </w:p>
     <w:p>
       <w:r>
-        <w:t xml:space="preserve">A cyber observable is different </w:t>
-      </w:r>
-      <w:proofErr w:type="gramStart"/>
-      <w:r>
-        <w:t>than</w:t>
-      </w:r>
-      <w:proofErr w:type="gramEnd"/>
-      <w:r>
-        <w:t xml:space="preserve"> a cyber indicator. A cyber observable is a statement of fact, capturing what was observed or could be observed in the cyber operational domain. Cyber indicators are cyber observable patterns, such as a registry key value associated with a known bad actor or a spoofed email address used on a particular date.</w:t>
+        <w:t>A cyber observable is different than a cyber indicator. A cyber observable is a statement of fact, capturing what was observed or could be observed in the cyber operational domain. Cyber indicators are cyber observable patterns, such as a registry key value associated with a known bad actor or a spoofed email address used on a particular date.</w:t>
       </w:r>
     </w:p>
     <w:p>
@@ -11956,51 +11740,25 @@
       <w:r>
         <w:t xml:space="preserve">Figure </w:t>
       </w:r>
-      <w:r>
-        <w:fldChar w:fldCharType="begin"/>
-      </w:r>
-      <w:r>
-        <w:instrText xml:space="preserve"> STYLEREF 1 \s </w:instrText>
-      </w:r>
-      <w:r>
-        <w:fldChar w:fldCharType="separate"/>
-      </w:r>
-      <w:r>
-        <w:rPr>
-          <w:noProof/>
-        </w:rPr>
-        <w:t>3</w:t>
-      </w:r>
-      <w:r>
-        <w:rPr>
-          <w:noProof/>
-        </w:rPr>
-        <w:fldChar w:fldCharType="end"/>
-      </w:r>
+      <w:fldSimple w:instr=" STYLEREF 1 \s ">
+        <w:r>
+          <w:rPr>
+            <w:noProof/>
+          </w:rPr>
+          <w:t>3</w:t>
+        </w:r>
+      </w:fldSimple>
       <w:r>
         <w:noBreakHyphen/>
       </w:r>
-      <w:r>
-        <w:fldChar w:fldCharType="begin"/>
-      </w:r>
-      <w:r>
-        <w:instrText xml:space="preserve"> SEQ Figure \* ARABIC \s 1 </w:instrText>
-      </w:r>
-      <w:r>
-        <w:fldChar w:fldCharType="separate"/>
-      </w:r>
-      <w:r>
-        <w:rPr>
-          <w:noProof/>
-        </w:rPr>
-        <w:t>1</w:t>
-      </w:r>
-      <w:r>
-        <w:rPr>
-          <w:noProof/>
-        </w:rPr>
-        <w:fldChar w:fldCharType="end"/>
-      </w:r>
+      <w:fldSimple w:instr=" SEQ Figure \* ARABIC \s 1 ">
+        <w:r>
+          <w:rPr>
+            <w:noProof/>
+          </w:rPr>
+          <w:t>1</w:t>
+        </w:r>
+      </w:fldSimple>
       <w:bookmarkEnd w:id="61"/>
       <w:r>
         <w:t xml:space="preserve">. UML diagram of the </w:t>
@@ -12119,51 +11877,25 @@
       <w:r>
         <w:t xml:space="preserve">Table </w:t>
       </w:r>
-      <w:r>
-        <w:fldChar w:fldCharType="begin"/>
-      </w:r>
-      <w:r>
-        <w:instrText xml:space="preserve"> STYLEREF 1 \s </w:instrText>
-      </w:r>
-      <w:r>
-        <w:fldChar w:fldCharType="separate"/>
-      </w:r>
-      <w:r>
-        <w:rPr>
-          <w:noProof/>
-        </w:rPr>
-        <w:t>3</w:t>
-      </w:r>
-      <w:r>
-        <w:rPr>
-          <w:noProof/>
-        </w:rPr>
-        <w:fldChar w:fldCharType="end"/>
-      </w:r>
+      <w:fldSimple w:instr=" STYLEREF 1 \s ">
+        <w:r>
+          <w:rPr>
+            <w:noProof/>
+          </w:rPr>
+          <w:t>3</w:t>
+        </w:r>
+      </w:fldSimple>
       <w:r>
         <w:noBreakHyphen/>
       </w:r>
-      <w:r>
-        <w:fldChar w:fldCharType="begin"/>
-      </w:r>
-      <w:r>
-        <w:instrText xml:space="preserve"> SEQ Table \* ARABIC \s 1 </w:instrText>
-      </w:r>
-      <w:r>
-        <w:fldChar w:fldCharType="separate"/>
-      </w:r>
-      <w:r>
-        <w:rPr>
-          <w:noProof/>
-        </w:rPr>
-        <w:t>1</w:t>
-      </w:r>
-      <w:r>
-        <w:rPr>
-          <w:noProof/>
-        </w:rPr>
-        <w:fldChar w:fldCharType="end"/>
-      </w:r>
+      <w:fldSimple w:instr=" SEQ Table \* ARABIC \s 1 ">
+        <w:r>
+          <w:rPr>
+            <w:noProof/>
+          </w:rPr>
+          <w:t>1</w:t>
+        </w:r>
+      </w:fldSimple>
       <w:bookmarkEnd w:id="62"/>
       <w:r>
         <w:t xml:space="preserve">. </w:t>
@@ -13022,12 +12754,10 @@
               <w:t xml:space="preserve"> property contains the raw content of a cyber artifact (rather than simply analysis of that artifact). </w:t>
             </w:r>
             <w:commentRangeStart w:id="63"/>
-            <w:proofErr w:type="gramStart"/>
             <w:r>
               <w:t>It is conveyed within a string-based field and should be further enclosed in a CDATA section within the string-based field.</w:t>
             </w:r>
             <w:commentRangeEnd w:id="63"/>
-            <w:proofErr w:type="gramEnd"/>
             <w:r>
               <w:rPr>
                 <w:rStyle w:val="CommentReference"/>
@@ -13268,51 +12998,25 @@
       <w:r>
         <w:t xml:space="preserve">Table </w:t>
       </w:r>
-      <w:r>
-        <w:fldChar w:fldCharType="begin"/>
-      </w:r>
-      <w:r>
-        <w:instrText xml:space="preserve"> STYLEREF 1 \s </w:instrText>
-      </w:r>
-      <w:r>
-        <w:fldChar w:fldCharType="separate"/>
-      </w:r>
-      <w:r>
-        <w:rPr>
-          <w:noProof/>
-        </w:rPr>
-        <w:t>3</w:t>
-      </w:r>
-      <w:r>
-        <w:rPr>
-          <w:noProof/>
-        </w:rPr>
-        <w:fldChar w:fldCharType="end"/>
-      </w:r>
+      <w:fldSimple w:instr=" STYLEREF 1 \s ">
+        <w:r>
+          <w:rPr>
+            <w:noProof/>
+          </w:rPr>
+          <w:t>3</w:t>
+        </w:r>
+      </w:fldSimple>
       <w:r>
         <w:noBreakHyphen/>
       </w:r>
-      <w:r>
-        <w:fldChar w:fldCharType="begin"/>
-      </w:r>
-      <w:r>
-        <w:instrText xml:space="preserve"> SEQ Table \* ARABIC \s 1 </w:instrText>
-      </w:r>
-      <w:r>
-        <w:fldChar w:fldCharType="separate"/>
-      </w:r>
-      <w:r>
-        <w:rPr>
-          <w:noProof/>
-        </w:rPr>
-        <w:t>2</w:t>
-      </w:r>
-      <w:r>
-        <w:rPr>
-          <w:noProof/>
-        </w:rPr>
-        <w:fldChar w:fldCharType="end"/>
-      </w:r>
+      <w:fldSimple w:instr=" SEQ Table \* ARABIC \s 1 ">
+        <w:r>
+          <w:rPr>
+            <w:noProof/>
+          </w:rPr>
+          <w:t>2</w:t>
+        </w:r>
+      </w:fldSimple>
       <w:bookmarkEnd w:id="65"/>
       <w:r>
         <w:t xml:space="preserve">. </w:t>
@@ -13701,51 +13405,25 @@
       <w:r>
         <w:t xml:space="preserve">Table </w:t>
       </w:r>
-      <w:r>
-        <w:fldChar w:fldCharType="begin"/>
-      </w:r>
-      <w:r>
-        <w:instrText xml:space="preserve"> STYLEREF 1 \s </w:instrText>
-      </w:r>
-      <w:r>
-        <w:fldChar w:fldCharType="separate"/>
-      </w:r>
-      <w:r>
-        <w:rPr>
-          <w:noProof/>
-        </w:rPr>
-        <w:t>3</w:t>
-      </w:r>
-      <w:r>
-        <w:rPr>
-          <w:noProof/>
-        </w:rPr>
-        <w:fldChar w:fldCharType="end"/>
-      </w:r>
+      <w:fldSimple w:instr=" STYLEREF 1 \s ">
+        <w:r>
+          <w:rPr>
+            <w:noProof/>
+          </w:rPr>
+          <w:t>3</w:t>
+        </w:r>
+      </w:fldSimple>
       <w:r>
         <w:noBreakHyphen/>
       </w:r>
-      <w:r>
-        <w:fldChar w:fldCharType="begin"/>
-      </w:r>
-      <w:r>
-        <w:instrText xml:space="preserve"> SEQ Table \* ARABIC \s 1 </w:instrText>
-      </w:r>
-      <w:r>
-        <w:fldChar w:fldCharType="separate"/>
-      </w:r>
-      <w:r>
-        <w:rPr>
-          <w:noProof/>
-        </w:rPr>
-        <w:t>3</w:t>
-      </w:r>
-      <w:r>
-        <w:rPr>
-          <w:noProof/>
-        </w:rPr>
-        <w:fldChar w:fldCharType="end"/>
-      </w:r>
+      <w:fldSimple w:instr=" SEQ Table \* ARABIC \s 1 ">
+        <w:r>
+          <w:rPr>
+            <w:noProof/>
+          </w:rPr>
+          <w:t>3</w:t>
+        </w:r>
+      </w:fldSimple>
       <w:bookmarkEnd w:id="67"/>
       <w:r>
         <w:t xml:space="preserve">. </w:t>
@@ -14337,8 +14015,6 @@
             <w:vAlign w:val="center"/>
           </w:tcPr>
           <w:p>
-            <w:bookmarkStart w:id="68" w:name="_GoBack"/>
-            <w:bookmarkEnd w:id="68"/>
             <w:r>
               <w:rPr>
                 <w:rFonts w:ascii="Courier New" w:eastAsia="Courier New" w:hAnsi="Courier New" w:cs="Courier New"/>
@@ -14407,11 +14083,11 @@
       <w:pPr>
         <w:pStyle w:val="Heading2"/>
       </w:pPr>
-      <w:bookmarkStart w:id="69" w:name="_Toc432506452"/>
+      <w:bookmarkStart w:id="68" w:name="_Toc432506452"/>
       <w:r>
         <w:t>CompressionType Class</w:t>
       </w:r>
-      <w:bookmarkEnd w:id="69"/>
+      <w:bookmarkEnd w:id="68"/>
     </w:p>
     <w:p>
       <w:pPr>
@@ -14534,56 +14210,30 @@
         <w:pStyle w:val="tablecaption"/>
         <w:jc w:val="center"/>
       </w:pPr>
-      <w:bookmarkStart w:id="70" w:name="_Ref432506130"/>
+      <w:bookmarkStart w:id="69" w:name="_Ref432506130"/>
       <w:r>
         <w:t xml:space="preserve">Table </w:t>
       </w:r>
-      <w:r>
-        <w:fldChar w:fldCharType="begin"/>
-      </w:r>
-      <w:r>
-        <w:instrText xml:space="preserve"> STYLEREF 1 \s </w:instrText>
-      </w:r>
-      <w:r>
-        <w:fldChar w:fldCharType="separate"/>
-      </w:r>
-      <w:r>
-        <w:rPr>
-          <w:noProof/>
-        </w:rPr>
-        <w:t>3</w:t>
-      </w:r>
-      <w:r>
-        <w:rPr>
-          <w:noProof/>
-        </w:rPr>
-        <w:fldChar w:fldCharType="end"/>
-      </w:r>
+      <w:fldSimple w:instr=" STYLEREF 1 \s ">
+        <w:r>
+          <w:rPr>
+            <w:noProof/>
+          </w:rPr>
+          <w:t>3</w:t>
+        </w:r>
+      </w:fldSimple>
       <w:r>
         <w:noBreakHyphen/>
       </w:r>
-      <w:r>
-        <w:fldChar w:fldCharType="begin"/>
-      </w:r>
-      <w:r>
-        <w:instrText xml:space="preserve"> SEQ Table \* ARABIC \s 1 </w:instrText>
-      </w:r>
-      <w:r>
-        <w:fldChar w:fldCharType="separate"/>
-      </w:r>
-      <w:r>
-        <w:rPr>
-          <w:noProof/>
-        </w:rPr>
-        <w:t>4</w:t>
-      </w:r>
-      <w:r>
-        <w:rPr>
-          <w:noProof/>
-        </w:rPr>
-        <w:fldChar w:fldCharType="end"/>
-      </w:r>
-      <w:bookmarkEnd w:id="70"/>
+      <w:fldSimple w:instr=" SEQ Table \* ARABIC \s 1 ">
+        <w:r>
+          <w:rPr>
+            <w:noProof/>
+          </w:rPr>
+          <w:t>4</w:t>
+        </w:r>
+      </w:fldSimple>
+      <w:bookmarkEnd w:id="69"/>
       <w:r>
         <w:t xml:space="preserve">. </w:t>
       </w:r>
@@ -14949,11 +14599,11 @@
       <w:pPr>
         <w:pStyle w:val="Heading2"/>
       </w:pPr>
-      <w:bookmarkStart w:id="71" w:name="_Toc432506453"/>
+      <w:bookmarkStart w:id="70" w:name="_Toc432506453"/>
       <w:r>
         <w:t>EncryptionType Class</w:t>
       </w:r>
-      <w:bookmarkEnd w:id="71"/>
+      <w:bookmarkEnd w:id="70"/>
     </w:p>
     <w:p>
       <w:pPr>
@@ -15079,56 +14729,30 @@
         <w:pStyle w:val="tablecaption"/>
         <w:jc w:val="center"/>
       </w:pPr>
-      <w:bookmarkStart w:id="72" w:name="_Ref432506113"/>
+      <w:bookmarkStart w:id="71" w:name="_Ref432506113"/>
       <w:r>
         <w:t xml:space="preserve">Table </w:t>
       </w:r>
-      <w:r>
-        <w:fldChar w:fldCharType="begin"/>
-      </w:r>
-      <w:r>
-        <w:instrText xml:space="preserve"> STYLEREF 1 \s </w:instrText>
-      </w:r>
-      <w:r>
-        <w:fldChar w:fldCharType="separate"/>
-      </w:r>
-      <w:r>
-        <w:rPr>
-          <w:noProof/>
-        </w:rPr>
-        <w:t>3</w:t>
-      </w:r>
-      <w:r>
-        <w:rPr>
-          <w:noProof/>
-        </w:rPr>
-        <w:fldChar w:fldCharType="end"/>
-      </w:r>
+      <w:fldSimple w:instr=" STYLEREF 1 \s ">
+        <w:r>
+          <w:rPr>
+            <w:noProof/>
+          </w:rPr>
+          <w:t>3</w:t>
+        </w:r>
+      </w:fldSimple>
       <w:r>
         <w:noBreakHyphen/>
       </w:r>
-      <w:r>
-        <w:fldChar w:fldCharType="begin"/>
-      </w:r>
-      <w:r>
-        <w:instrText xml:space="preserve"> SEQ Table \* ARABIC \s 1 </w:instrText>
-      </w:r>
-      <w:r>
-        <w:fldChar w:fldCharType="separate"/>
-      </w:r>
-      <w:r>
-        <w:rPr>
-          <w:noProof/>
-        </w:rPr>
-        <w:t>5</w:t>
-      </w:r>
-      <w:r>
-        <w:rPr>
-          <w:noProof/>
-        </w:rPr>
-        <w:fldChar w:fldCharType="end"/>
-      </w:r>
-      <w:bookmarkEnd w:id="72"/>
+      <w:fldSimple w:instr=" SEQ Table \* ARABIC \s 1 ">
+        <w:r>
+          <w:rPr>
+            <w:noProof/>
+          </w:rPr>
+          <w:t>5</w:t>
+        </w:r>
+      </w:fldSimple>
+      <w:bookmarkEnd w:id="71"/>
       <w:r>
         <w:t xml:space="preserve">. </w:t>
       </w:r>
@@ -15694,11 +15318,11 @@
       <w:pPr>
         <w:pStyle w:val="Heading2"/>
       </w:pPr>
-      <w:bookmarkStart w:id="73" w:name="_Toc432506454"/>
+      <w:bookmarkStart w:id="72" w:name="_Toc432506454"/>
       <w:r>
         <w:t>EncodingType Class</w:t>
       </w:r>
-      <w:bookmarkEnd w:id="73"/>
+      <w:bookmarkEnd w:id="72"/>
     </w:p>
     <w:p>
       <w:pPr>
@@ -15821,56 +15445,30 @@
         <w:pStyle w:val="tablecaption"/>
         <w:jc w:val="center"/>
       </w:pPr>
-      <w:bookmarkStart w:id="74" w:name="_Ref432506093"/>
+      <w:bookmarkStart w:id="73" w:name="_Ref432506093"/>
       <w:r>
         <w:t xml:space="preserve">Table </w:t>
       </w:r>
-      <w:r>
-        <w:fldChar w:fldCharType="begin"/>
-      </w:r>
-      <w:r>
-        <w:instrText xml:space="preserve"> STYLEREF 1 \s </w:instrText>
-      </w:r>
-      <w:r>
-        <w:fldChar w:fldCharType="separate"/>
-      </w:r>
-      <w:r>
-        <w:rPr>
-          <w:noProof/>
-        </w:rPr>
-        <w:t>3</w:t>
-      </w:r>
-      <w:r>
-        <w:rPr>
-          <w:noProof/>
-        </w:rPr>
-        <w:fldChar w:fldCharType="end"/>
-      </w:r>
+      <w:fldSimple w:instr=" STYLEREF 1 \s ">
+        <w:r>
+          <w:rPr>
+            <w:noProof/>
+          </w:rPr>
+          <w:t>3</w:t>
+        </w:r>
+      </w:fldSimple>
       <w:r>
         <w:noBreakHyphen/>
       </w:r>
-      <w:r>
-        <w:fldChar w:fldCharType="begin"/>
-      </w:r>
-      <w:r>
-        <w:instrText xml:space="preserve"> SEQ Table \* ARABIC \s 1 </w:instrText>
-      </w:r>
-      <w:r>
-        <w:fldChar w:fldCharType="separate"/>
-      </w:r>
-      <w:r>
-        <w:rPr>
-          <w:noProof/>
-        </w:rPr>
-        <w:t>6</w:t>
-      </w:r>
-      <w:r>
-        <w:rPr>
-          <w:noProof/>
-        </w:rPr>
-        <w:fldChar w:fldCharType="end"/>
-      </w:r>
-      <w:bookmarkEnd w:id="74"/>
+      <w:fldSimple w:instr=" SEQ Table \* ARABIC \s 1 ">
+        <w:r>
+          <w:rPr>
+            <w:noProof/>
+          </w:rPr>
+          <w:t>6</w:t>
+        </w:r>
+      </w:fldSimple>
+      <w:bookmarkEnd w:id="73"/>
       <w:r>
         <w:t xml:space="preserve">. </w:t>
       </w:r>
@@ -16120,6 +15718,11 @@
             <w:r>
               <w:t xml:space="preserve"> the encoding algorithm utilized to encode the Raw_Artifact.</w:t>
             </w:r>
+            <w:r>
+              <w:t xml:space="preserve"> The default value for this property is “Base64”.</w:t>
+            </w:r>
+            <w:bookmarkStart w:id="74" w:name="_GoBack"/>
+            <w:bookmarkEnd w:id="74"/>
           </w:p>
         </w:tc>
       </w:tr>
@@ -16436,51 +16039,25 @@
       <w:r>
         <w:t xml:space="preserve">Table </w:t>
       </w:r>
-      <w:r>
-        <w:fldChar w:fldCharType="begin"/>
-      </w:r>
-      <w:r>
-        <w:instrText xml:space="preserve"> STYLEREF 1 \s </w:instrText>
-      </w:r>
-      <w:r>
-        <w:fldChar w:fldCharType="separate"/>
-      </w:r>
-      <w:r>
-        <w:rPr>
-          <w:noProof/>
-        </w:rPr>
-        <w:t>3</w:t>
-      </w:r>
-      <w:r>
-        <w:rPr>
-          <w:noProof/>
-        </w:rPr>
-        <w:fldChar w:fldCharType="end"/>
-      </w:r>
+      <w:fldSimple w:instr=" STYLEREF 1 \s ">
+        <w:r>
+          <w:rPr>
+            <w:noProof/>
+          </w:rPr>
+          <w:t>3</w:t>
+        </w:r>
+      </w:fldSimple>
       <w:r>
         <w:noBreakHyphen/>
       </w:r>
-      <w:r>
-        <w:fldChar w:fldCharType="begin"/>
-      </w:r>
-      <w:r>
-        <w:instrText xml:space="preserve"> SEQ Table \* ARABIC \s 1 </w:instrText>
-      </w:r>
-      <w:r>
-        <w:fldChar w:fldCharType="separate"/>
-      </w:r>
-      <w:r>
-        <w:rPr>
-          <w:noProof/>
-        </w:rPr>
-        <w:t>7</w:t>
-      </w:r>
-      <w:r>
-        <w:rPr>
-          <w:noProof/>
-        </w:rPr>
-        <w:fldChar w:fldCharType="end"/>
-      </w:r>
+      <w:fldSimple w:instr=" SEQ Table \* ARABIC \s 1 ">
+        <w:r>
+          <w:rPr>
+            <w:noProof/>
+          </w:rPr>
+          <w:t>7</w:t>
+        </w:r>
+      </w:fldSimple>
       <w:bookmarkEnd w:id="76"/>
       <w:r>
         <w:t xml:space="preserve">. </w:t>
@@ -16545,6 +16122,7 @@
                 <w:b/>
                 <w:color w:val="000000"/>
               </w:rPr>
+              <w:lastRenderedPageBreak/>
               <w:t>Enumeration Literal</w:t>
             </w:r>
           </w:p>
@@ -16602,7 +16180,6 @@
               <w:rPr>
                 <w:b/>
               </w:rPr>
-              <w:lastRenderedPageBreak/>
               <w:t>File</w:t>
             </w:r>
           </w:p>
@@ -16942,11 +16519,9 @@
       <w:pPr>
         <w:spacing w:after="240"/>
       </w:pPr>
-      <w:proofErr w:type="gramStart"/>
       <w:r>
         <w:t>The following individuals have participated in the creation of this specification and are gratefully acknowledged:</w:t>
       </w:r>
-      <w:proofErr w:type="gramEnd"/>
     </w:p>
     <w:p>
       <w:pPr>
@@ -16994,15 +16569,7 @@
         <w:pStyle w:val="Contributor"/>
       </w:pPr>
       <w:r>
-        <w:t xml:space="preserve">Liron Schiff, </w:t>
-      </w:r>
-      <w:proofErr w:type="spellStart"/>
-      <w:r>
-        <w:t>Comilion</w:t>
-      </w:r>
-      <w:proofErr w:type="spellEnd"/>
-      <w:r>
-        <w:t xml:space="preserve"> (mobile) Ltd.</w:t>
+        <w:t>Liron Schiff, Comilion (mobile) Ltd.</w:t>
       </w:r>
     </w:p>
     <w:p>
@@ -17010,15 +16577,7 @@
         <w:pStyle w:val="Contributor"/>
       </w:pPr>
       <w:r>
-        <w:t xml:space="preserve">Jane </w:t>
-      </w:r>
-      <w:proofErr w:type="spellStart"/>
-      <w:r>
-        <w:t>Ginn</w:t>
-      </w:r>
-      <w:proofErr w:type="spellEnd"/>
-      <w:r>
-        <w:t>, Cyber Threat Intelligence Network, Inc. (CTIN)</w:t>
+        <w:t>Jane Ginn, Cyber Threat Intelligence Network, Inc. (CTIN)</w:t>
       </w:r>
     </w:p>
     <w:p>
@@ -17033,21 +16592,8 @@
       <w:pPr>
         <w:pStyle w:val="Contributor"/>
       </w:pPr>
-      <w:proofErr w:type="spellStart"/>
-      <w:r>
-        <w:t>Ryusuke</w:t>
-      </w:r>
-      <w:proofErr w:type="spellEnd"/>
-      <w:r>
-        <w:t xml:space="preserve"> </w:t>
-      </w:r>
-      <w:proofErr w:type="spellStart"/>
-      <w:r>
-        <w:t>Masuoka</w:t>
-      </w:r>
-      <w:proofErr w:type="spellEnd"/>
-      <w:r>
-        <w:t>, Fujitsu Limited</w:t>
+      <w:r>
+        <w:t>Ryusuke Masuoka, Fujitsu Limited</w:t>
       </w:r>
     </w:p>
     <w:p>
@@ -17063,15 +16609,7 @@
         <w:pStyle w:val="Contributor"/>
       </w:pPr>
       <w:r>
-        <w:t xml:space="preserve">Jason </w:t>
-      </w:r>
-      <w:proofErr w:type="spellStart"/>
-      <w:r>
-        <w:t>Keirstead</w:t>
-      </w:r>
-      <w:proofErr w:type="spellEnd"/>
-      <w:r>
-        <w:t>, IBM</w:t>
+        <w:t>Jason Keirstead, IBM</w:t>
       </w:r>
     </w:p>
     <w:p>
@@ -17079,15 +16617,7 @@
         <w:pStyle w:val="Contributor"/>
       </w:pPr>
       <w:r>
-        <w:t xml:space="preserve">Paul Martini, </w:t>
-      </w:r>
-      <w:proofErr w:type="spellStart"/>
-      <w:r>
-        <w:t>iboss</w:t>
-      </w:r>
-      <w:proofErr w:type="spellEnd"/>
-      <w:r>
-        <w:t>, Inc.</w:t>
+        <w:t>Paul Martini, iboss, Inc.</w:t>
       </w:r>
     </w:p>
     <w:p>
@@ -17095,36 +16625,15 @@
         <w:pStyle w:val="Contributor"/>
       </w:pPr>
       <w:r>
-        <w:t xml:space="preserve">Jerome </w:t>
-      </w:r>
-      <w:proofErr w:type="spellStart"/>
-      <w:r>
-        <w:t>Athias</w:t>
-      </w:r>
-      <w:proofErr w:type="spellEnd"/>
-      <w:r>
-        <w:t>, Individual</w:t>
+        <w:t>Jerome Athias, Individual</w:t>
       </w:r>
     </w:p>
     <w:p>
       <w:pPr>
         <w:pStyle w:val="Contributor"/>
       </w:pPr>
-      <w:proofErr w:type="spellStart"/>
-      <w:r>
-        <w:t>Sanjiv</w:t>
-      </w:r>
-      <w:proofErr w:type="spellEnd"/>
-      <w:r>
-        <w:t xml:space="preserve"> </w:t>
-      </w:r>
-      <w:proofErr w:type="spellStart"/>
-      <w:r>
-        <w:t>Kalkar</w:t>
-      </w:r>
-      <w:proofErr w:type="spellEnd"/>
-      <w:r>
-        <w:t>, Individual</w:t>
+      <w:r>
+        <w:t>Sanjiv Kalkar, Individual</w:t>
       </w:r>
     </w:p>
     <w:p>
@@ -17155,58 +16664,16 @@
       <w:pPr>
         <w:pStyle w:val="Contributor"/>
       </w:pPr>
-      <w:proofErr w:type="spellStart"/>
-      <w:r>
-        <w:t>Wouter</w:t>
-      </w:r>
-      <w:proofErr w:type="spellEnd"/>
-      <w:r>
-        <w:t xml:space="preserve"> </w:t>
-      </w:r>
-      <w:proofErr w:type="spellStart"/>
-      <w:r>
-        <w:t>Bolsterlee</w:t>
-      </w:r>
-      <w:proofErr w:type="spellEnd"/>
-      <w:r>
-        <w:t xml:space="preserve">, </w:t>
-      </w:r>
-      <w:proofErr w:type="spellStart"/>
-      <w:r>
-        <w:t>Intelworks</w:t>
-      </w:r>
-      <w:proofErr w:type="spellEnd"/>
-      <w:r>
-        <w:t xml:space="preserve"> BV</w:t>
+      <w:r>
+        <w:t>Wouter Bolsterlee, Intelworks BV</w:t>
       </w:r>
     </w:p>
     <w:p>
       <w:pPr>
         <w:pStyle w:val="Contributor"/>
       </w:pPr>
-      <w:proofErr w:type="spellStart"/>
-      <w:r>
-        <w:t>Joep</w:t>
-      </w:r>
-      <w:proofErr w:type="spellEnd"/>
-      <w:r>
-        <w:t xml:space="preserve"> </w:t>
-      </w:r>
-      <w:proofErr w:type="spellStart"/>
-      <w:r>
-        <w:t>Gommers</w:t>
-      </w:r>
-      <w:proofErr w:type="spellEnd"/>
-      <w:r>
-        <w:t xml:space="preserve">, </w:t>
-      </w:r>
-      <w:proofErr w:type="spellStart"/>
-      <w:r>
-        <w:t>Intelworks</w:t>
-      </w:r>
-      <w:proofErr w:type="spellEnd"/>
-      <w:r>
-        <w:t xml:space="preserve"> BV</w:t>
+      <w:r>
+        <w:t>Joep Gommers, Intelworks BV</w:t>
       </w:r>
     </w:p>
     <w:p>
@@ -17214,52 +16681,15 @@
         <w:pStyle w:val="Contributor"/>
       </w:pPr>
       <w:r>
-        <w:t xml:space="preserve">Sergey </w:t>
-      </w:r>
-      <w:proofErr w:type="spellStart"/>
-      <w:r>
-        <w:t>Polzunov</w:t>
-      </w:r>
-      <w:proofErr w:type="spellEnd"/>
-      <w:r>
-        <w:t xml:space="preserve">, </w:t>
-      </w:r>
-      <w:proofErr w:type="spellStart"/>
-      <w:r>
-        <w:t>Intelworks</w:t>
-      </w:r>
-      <w:proofErr w:type="spellEnd"/>
-      <w:r>
-        <w:t xml:space="preserve"> BV</w:t>
+        <w:t>Sergey Polzunov, Intelworks BV</w:t>
       </w:r>
     </w:p>
     <w:p>
       <w:pPr>
         <w:pStyle w:val="Contributor"/>
       </w:pPr>
-      <w:proofErr w:type="spellStart"/>
-      <w:r>
-        <w:t>Rutger</w:t>
-      </w:r>
-      <w:proofErr w:type="spellEnd"/>
-      <w:r>
-        <w:t xml:space="preserve"> </w:t>
-      </w:r>
-      <w:proofErr w:type="spellStart"/>
-      <w:r>
-        <w:t>Prins</w:t>
-      </w:r>
-      <w:proofErr w:type="spellEnd"/>
-      <w:r>
-        <w:t xml:space="preserve">, </w:t>
-      </w:r>
-      <w:proofErr w:type="spellStart"/>
-      <w:r>
-        <w:t>Intelworks</w:t>
-      </w:r>
-      <w:proofErr w:type="spellEnd"/>
-      <w:r>
-        <w:t xml:space="preserve"> BV</w:t>
+      <w:r>
+        <w:t>Rutger Prins, Intelworks BV</w:t>
       </w:r>
     </w:p>
     <w:p>
@@ -17267,23 +16697,7 @@
         <w:pStyle w:val="Contributor"/>
       </w:pPr>
       <w:r>
-        <w:t xml:space="preserve">Andrei </w:t>
-      </w:r>
-      <w:proofErr w:type="spellStart"/>
-      <w:r>
-        <w:t>Sîrghi</w:t>
-      </w:r>
-      <w:proofErr w:type="spellEnd"/>
-      <w:r>
-        <w:t xml:space="preserve">, </w:t>
-      </w:r>
-      <w:proofErr w:type="spellStart"/>
-      <w:r>
-        <w:t>Intelworks</w:t>
-      </w:r>
-      <w:proofErr w:type="spellEnd"/>
-      <w:r>
-        <w:t xml:space="preserve"> BV</w:t>
+        <w:t>Andrei Sîrghi, Intelworks BV</w:t>
       </w:r>
     </w:p>
     <w:p>
@@ -17347,15 +16761,7 @@
         <w:pStyle w:val="Contributor"/>
       </w:pPr>
       <w:r>
-        <w:t xml:space="preserve">Takahiro </w:t>
-      </w:r>
-      <w:proofErr w:type="spellStart"/>
-      <w:r>
-        <w:t>Kakumaru</w:t>
-      </w:r>
-      <w:proofErr w:type="spellEnd"/>
-      <w:r>
-        <w:t>, NEC Corporation</w:t>
+        <w:t>Takahiro Kakumaru, NEC Corporation</w:t>
       </w:r>
     </w:p>
     <w:p>
@@ -17387,36 +16793,15 @@
         <w:pStyle w:val="Contributor"/>
       </w:pPr>
       <w:r>
-        <w:t xml:space="preserve">Igor </w:t>
-      </w:r>
-      <w:proofErr w:type="spellStart"/>
-      <w:r>
-        <w:t>Baikalov</w:t>
-      </w:r>
-      <w:proofErr w:type="spellEnd"/>
-      <w:r>
-        <w:t xml:space="preserve">, </w:t>
-      </w:r>
-      <w:proofErr w:type="spellStart"/>
-      <w:r>
-        <w:t>Securonix</w:t>
-      </w:r>
-      <w:proofErr w:type="spellEnd"/>
+        <w:t>Igor Baikalov, Securonix</w:t>
+      </w:r>
     </w:p>
     <w:p>
       <w:pPr>
         <w:pStyle w:val="Contributor"/>
       </w:pPr>
       <w:r>
-        <w:t xml:space="preserve">Bernd </w:t>
-      </w:r>
-      <w:proofErr w:type="spellStart"/>
-      <w:r>
-        <w:t>Grobauer</w:t>
-      </w:r>
-      <w:proofErr w:type="spellEnd"/>
-      <w:r>
-        <w:t>, Siemens AG</w:t>
+        <w:t>Bernd Grobauer, Siemens AG</w:t>
       </w:r>
     </w:p>
     <w:p>
@@ -17647,7 +17032,7 @@
 </file>
 
 <file path=word/comments.xml><?xml version="1.0" encoding="utf-8"?>
-<w:comments xmlns:wpc="http://schemas.microsoft.com/office/word/2010/wordprocessingCanvas" xmlns:mc="http://schemas.openxmlformats.org/markup-compatibility/2006" xmlns:o="urn:schemas-microsoft-com:office:office" xmlns:r="http://schemas.openxmlformats.org/officeDocument/2006/relationships" xmlns:m="http://schemas.openxmlformats.org/officeDocument/2006/math" xmlns:v="urn:schemas-microsoft-com:vml" xmlns:wp14="http://schemas.microsoft.com/office/word/2010/wordprocessingDrawing" xmlns:wp="http://schemas.openxmlformats.org/drawingml/2006/wordprocessingDrawing" xmlns:w10="urn:schemas-microsoft-com:office:word" xmlns:w="http://schemas.openxmlformats.org/wordprocessingml/2006/main" xmlns:w14="http://schemas.microsoft.com/office/word/2010/wordml" xmlns:w15="http://schemas.microsoft.com/office/word/2012/wordml" xmlns:wpg="http://schemas.microsoft.com/office/word/2010/wordprocessingGroup" xmlns:wpi="http://schemas.microsoft.com/office/word/2010/wordprocessingInk" xmlns:wne="http://schemas.microsoft.com/office/word/2006/wordml" xmlns:wps="http://schemas.microsoft.com/office/word/2010/wordprocessingShape" mc:Ignorable="w14 w15 wp14">
+<w:comments xmlns:wpc="http://schemas.microsoft.com/office/word/2010/wordprocessingCanvas" xmlns:mo="http://schemas.microsoft.com/office/mac/office/2008/main" xmlns:mc="http://schemas.openxmlformats.org/markup-compatibility/2006" xmlns:mv="urn:schemas-microsoft-com:mac:vml" xmlns:o="urn:schemas-microsoft-com:office:office" xmlns:r="http://schemas.openxmlformats.org/officeDocument/2006/relationships" xmlns:m="http://schemas.openxmlformats.org/officeDocument/2006/math" xmlns:v="urn:schemas-microsoft-com:vml" xmlns:wp14="http://schemas.microsoft.com/office/word/2010/wordprocessingDrawing" xmlns:wp="http://schemas.openxmlformats.org/drawingml/2006/wordprocessingDrawing" xmlns:w10="urn:schemas-microsoft-com:office:word" xmlns:w="http://schemas.openxmlformats.org/wordprocessingml/2006/main" xmlns:w14="http://schemas.microsoft.com/office/word/2010/wordml" xmlns:w15="http://schemas.microsoft.com/office/word/2012/wordml" xmlns:wpg="http://schemas.microsoft.com/office/word/2010/wordprocessingGroup" xmlns:wpi="http://schemas.microsoft.com/office/word/2010/wordprocessingInk" xmlns:wne="http://schemas.microsoft.com/office/word/2006/wordml" xmlns:wps="http://schemas.microsoft.com/office/word/2010/wordprocessingShape" mc:Ignorable="w14 w15 wp14">
   <w:comment w:id="3" w:author="Beck, Desiree A." w:date="2015-10-13T13:32:00Z" w:initials="BDA">
     <w:p>
       <w:pPr>
@@ -17684,14 +17069,14 @@
 </file>
 
 <file path=word/commentsExtended.xml><?xml version="1.0" encoding="utf-8"?>
-<w15:commentsEx xmlns:wpc="http://schemas.microsoft.com/office/word/2010/wordprocessingCanvas" xmlns:mc="http://schemas.openxmlformats.org/markup-compatibility/2006" xmlns:o="urn:schemas-microsoft-com:office:office" xmlns:r="http://schemas.openxmlformats.org/officeDocument/2006/relationships" xmlns:m="http://schemas.openxmlformats.org/officeDocument/2006/math" xmlns:v="urn:schemas-microsoft-com:vml" xmlns:wp14="http://schemas.microsoft.com/office/word/2010/wordprocessingDrawing" xmlns:wp="http://schemas.openxmlformats.org/drawingml/2006/wordprocessingDrawing" xmlns:w10="urn:schemas-microsoft-com:office:word" xmlns:w="http://schemas.openxmlformats.org/wordprocessingml/2006/main" xmlns:w14="http://schemas.microsoft.com/office/word/2010/wordml" xmlns:w15="http://schemas.microsoft.com/office/word/2012/wordml" xmlns:wpg="http://schemas.microsoft.com/office/word/2010/wordprocessingGroup" xmlns:wpi="http://schemas.microsoft.com/office/word/2010/wordprocessingInk" xmlns:wne="http://schemas.microsoft.com/office/word/2006/wordml" xmlns:wps="http://schemas.microsoft.com/office/word/2010/wordprocessingShape" mc:Ignorable="w14 w15 wp14">
+<w15:commentsEx xmlns:wpc="http://schemas.microsoft.com/office/word/2010/wordprocessingCanvas" xmlns:mo="http://schemas.microsoft.com/office/mac/office/2008/main" xmlns:mc="http://schemas.openxmlformats.org/markup-compatibility/2006" xmlns:mv="urn:schemas-microsoft-com:mac:vml" xmlns:o="urn:schemas-microsoft-com:office:office" xmlns:r="http://schemas.openxmlformats.org/officeDocument/2006/relationships" xmlns:m="http://schemas.openxmlformats.org/officeDocument/2006/math" xmlns:v="urn:schemas-microsoft-com:vml" xmlns:wp14="http://schemas.microsoft.com/office/word/2010/wordprocessingDrawing" xmlns:wp="http://schemas.openxmlformats.org/drawingml/2006/wordprocessingDrawing" xmlns:w10="urn:schemas-microsoft-com:office:word" xmlns:w="http://schemas.openxmlformats.org/wordprocessingml/2006/main" xmlns:w14="http://schemas.microsoft.com/office/word/2010/wordml" xmlns:w15="http://schemas.microsoft.com/office/word/2012/wordml" xmlns:wpg="http://schemas.microsoft.com/office/word/2010/wordprocessingGroup" xmlns:wpi="http://schemas.microsoft.com/office/word/2010/wordprocessingInk" xmlns:wne="http://schemas.microsoft.com/office/word/2006/wordml" xmlns:wps="http://schemas.microsoft.com/office/word/2010/wordprocessingShape" mc:Ignorable="w14 w15 wp14">
   <w15:commentEx w15:paraId="5A08C22A" w15:done="0"/>
   <w15:commentEx w15:paraId="20C5D395" w15:done="0"/>
 </w15:commentsEx>
 </file>
 
 <file path=word/endnotes.xml><?xml version="1.0" encoding="utf-8"?>
-<w:endnotes xmlns:wpc="http://schemas.microsoft.com/office/word/2010/wordprocessingCanvas" xmlns:mc="http://schemas.openxmlformats.org/markup-compatibility/2006" xmlns:o="urn:schemas-microsoft-com:office:office" xmlns:r="http://schemas.openxmlformats.org/officeDocument/2006/relationships" xmlns:m="http://schemas.openxmlformats.org/officeDocument/2006/math" xmlns:v="urn:schemas-microsoft-com:vml" xmlns:wp14="http://schemas.microsoft.com/office/word/2010/wordprocessingDrawing" xmlns:wp="http://schemas.openxmlformats.org/drawingml/2006/wordprocessingDrawing" xmlns:w10="urn:schemas-microsoft-com:office:word" xmlns:w="http://schemas.openxmlformats.org/wordprocessingml/2006/main" xmlns:w14="http://schemas.microsoft.com/office/word/2010/wordml" xmlns:w15="http://schemas.microsoft.com/office/word/2012/wordml" xmlns:wpg="http://schemas.microsoft.com/office/word/2010/wordprocessingGroup" xmlns:wpi="http://schemas.microsoft.com/office/word/2010/wordprocessingInk" xmlns:wne="http://schemas.microsoft.com/office/word/2006/wordml" xmlns:wps="http://schemas.microsoft.com/office/word/2010/wordprocessingShape" mc:Ignorable="w14 w15 wp14">
+<w:endnotes xmlns:wpc="http://schemas.microsoft.com/office/word/2010/wordprocessingCanvas" xmlns:mo="http://schemas.microsoft.com/office/mac/office/2008/main" xmlns:mc="http://schemas.openxmlformats.org/markup-compatibility/2006" xmlns:mv="urn:schemas-microsoft-com:mac:vml" xmlns:o="urn:schemas-microsoft-com:office:office" xmlns:r="http://schemas.openxmlformats.org/officeDocument/2006/relationships" xmlns:m="http://schemas.openxmlformats.org/officeDocument/2006/math" xmlns:v="urn:schemas-microsoft-com:vml" xmlns:wp14="http://schemas.microsoft.com/office/word/2010/wordprocessingDrawing" xmlns:wp="http://schemas.openxmlformats.org/drawingml/2006/wordprocessingDrawing" xmlns:w10="urn:schemas-microsoft-com:office:word" xmlns:w="http://schemas.openxmlformats.org/wordprocessingml/2006/main" xmlns:w14="http://schemas.microsoft.com/office/word/2010/wordml" xmlns:w15="http://schemas.microsoft.com/office/word/2012/wordml" xmlns:wpg="http://schemas.microsoft.com/office/word/2010/wordprocessingGroup" xmlns:wpi="http://schemas.microsoft.com/office/word/2010/wordprocessingInk" xmlns:wne="http://schemas.microsoft.com/office/word/2006/wordml" xmlns:wps="http://schemas.microsoft.com/office/word/2010/wordprocessingShape" mc:Ignorable="w14 w15 wp14">
   <w:endnote w:type="separator" w:id="-1">
     <w:p>
       <w:r>
@@ -17710,7 +17095,7 @@
 </file>
 
 <file path=word/footer1.xml><?xml version="1.0" encoding="utf-8"?>
-<w:ftr xmlns:wpc="http://schemas.microsoft.com/office/word/2010/wordprocessingCanvas" xmlns:mc="http://schemas.openxmlformats.org/markup-compatibility/2006" xmlns:o="urn:schemas-microsoft-com:office:office" xmlns:r="http://schemas.openxmlformats.org/officeDocument/2006/relationships" xmlns:m="http://schemas.openxmlformats.org/officeDocument/2006/math" xmlns:v="urn:schemas-microsoft-com:vml" xmlns:wp14="http://schemas.microsoft.com/office/word/2010/wordprocessingDrawing" xmlns:wp="http://schemas.openxmlformats.org/drawingml/2006/wordprocessingDrawing" xmlns:w10="urn:schemas-microsoft-com:office:word" xmlns:w="http://schemas.openxmlformats.org/wordprocessingml/2006/main" xmlns:w14="http://schemas.microsoft.com/office/word/2010/wordml" xmlns:w15="http://schemas.microsoft.com/office/word/2012/wordml" xmlns:wpg="http://schemas.microsoft.com/office/word/2010/wordprocessingGroup" xmlns:wpi="http://schemas.microsoft.com/office/word/2010/wordprocessingInk" xmlns:wne="http://schemas.microsoft.com/office/word/2006/wordml" xmlns:wps="http://schemas.microsoft.com/office/word/2010/wordprocessingShape" mc:Ignorable="w14 w15 wp14">
+<w:ftr xmlns:wpc="http://schemas.microsoft.com/office/word/2010/wordprocessingCanvas" xmlns:mo="http://schemas.microsoft.com/office/mac/office/2008/main" xmlns:mc="http://schemas.openxmlformats.org/markup-compatibility/2006" xmlns:mv="urn:schemas-microsoft-com:mac:vml" xmlns:o="urn:schemas-microsoft-com:office:office" xmlns:r="http://schemas.openxmlformats.org/officeDocument/2006/relationships" xmlns:m="http://schemas.openxmlformats.org/officeDocument/2006/math" xmlns:v="urn:schemas-microsoft-com:vml" xmlns:wp14="http://schemas.microsoft.com/office/word/2010/wordprocessingDrawing" xmlns:wp="http://schemas.openxmlformats.org/drawingml/2006/wordprocessingDrawing" xmlns:w10="urn:schemas-microsoft-com:office:word" xmlns:w="http://schemas.openxmlformats.org/wordprocessingml/2006/main" xmlns:w14="http://schemas.microsoft.com/office/word/2010/wordml" xmlns:w15="http://schemas.microsoft.com/office/word/2012/wordml" xmlns:wpg="http://schemas.microsoft.com/office/word/2010/wordprocessingGroup" xmlns:wpi="http://schemas.microsoft.com/office/word/2010/wordprocessingInk" xmlns:wne="http://schemas.microsoft.com/office/word/2006/wordml" xmlns:wps="http://schemas.microsoft.com/office/word/2010/wordprocessingShape" mc:Ignorable="w14 w15 wp14">
   <w:p>
     <w:pPr>
       <w:pStyle w:val="Footer"/>
@@ -17957,7 +17342,7 @@
 </file>
 
 <file path=word/footer2.xml><?xml version="1.0" encoding="utf-8"?>
-<w:ftr xmlns:wpc="http://schemas.microsoft.com/office/word/2010/wordprocessingCanvas" xmlns:mc="http://schemas.openxmlformats.org/markup-compatibility/2006" xmlns:o="urn:schemas-microsoft-com:office:office" xmlns:r="http://schemas.openxmlformats.org/officeDocument/2006/relationships" xmlns:m="http://schemas.openxmlformats.org/officeDocument/2006/math" xmlns:v="urn:schemas-microsoft-com:vml" xmlns:wp14="http://schemas.microsoft.com/office/word/2010/wordprocessingDrawing" xmlns:wp="http://schemas.openxmlformats.org/drawingml/2006/wordprocessingDrawing" xmlns:w10="urn:schemas-microsoft-com:office:word" xmlns:w="http://schemas.openxmlformats.org/wordprocessingml/2006/main" xmlns:w14="http://schemas.microsoft.com/office/word/2010/wordml" xmlns:w15="http://schemas.microsoft.com/office/word/2012/wordml" xmlns:wpg="http://schemas.microsoft.com/office/word/2010/wordprocessingGroup" xmlns:wpi="http://schemas.microsoft.com/office/word/2010/wordprocessingInk" xmlns:wne="http://schemas.microsoft.com/office/word/2006/wordml" xmlns:wps="http://schemas.microsoft.com/office/word/2010/wordprocessingShape" mc:Ignorable="w14 w15 wp14">
+<w:ftr xmlns:wpc="http://schemas.microsoft.com/office/word/2010/wordprocessingCanvas" xmlns:mo="http://schemas.microsoft.com/office/mac/office/2008/main" xmlns:mc="http://schemas.openxmlformats.org/markup-compatibility/2006" xmlns:mv="urn:schemas-microsoft-com:mac:vml" xmlns:o="urn:schemas-microsoft-com:office:office" xmlns:r="http://schemas.openxmlformats.org/officeDocument/2006/relationships" xmlns:m="http://schemas.openxmlformats.org/officeDocument/2006/math" xmlns:v="urn:schemas-microsoft-com:vml" xmlns:wp14="http://schemas.microsoft.com/office/word/2010/wordprocessingDrawing" xmlns:wp="http://schemas.openxmlformats.org/drawingml/2006/wordprocessingDrawing" xmlns:w10="urn:schemas-microsoft-com:office:word" xmlns:w="http://schemas.openxmlformats.org/wordprocessingml/2006/main" xmlns:w14="http://schemas.microsoft.com/office/word/2010/wordml" xmlns:w15="http://schemas.microsoft.com/office/word/2012/wordml" xmlns:wpg="http://schemas.microsoft.com/office/word/2010/wordprocessingGroup" xmlns:wpi="http://schemas.microsoft.com/office/word/2010/wordprocessingInk" xmlns:wne="http://schemas.microsoft.com/office/word/2006/wordml" xmlns:wps="http://schemas.microsoft.com/office/word/2010/wordprocessingShape" mc:Ignorable="w14 w15 wp14">
   <w:p>
     <w:pPr>
       <w:pStyle w:val="Footer"/>
@@ -18139,7 +17524,7 @@
         <w:sz w:val="16"/>
         <w:szCs w:val="16"/>
       </w:rPr>
-      <w:t>17</w:t>
+      <w:t>15</w:t>
     </w:r>
     <w:r>
       <w:rPr>
@@ -18203,7 +17588,7 @@
 </file>
 
 <file path=word/footnotes.xml><?xml version="1.0" encoding="utf-8"?>
-<w:footnotes xmlns:wpc="http://schemas.microsoft.com/office/word/2010/wordprocessingCanvas" xmlns:mc="http://schemas.openxmlformats.org/markup-compatibility/2006" xmlns:o="urn:schemas-microsoft-com:office:office" xmlns:r="http://schemas.openxmlformats.org/officeDocument/2006/relationships" xmlns:m="http://schemas.openxmlformats.org/officeDocument/2006/math" xmlns:v="urn:schemas-microsoft-com:vml" xmlns:wp14="http://schemas.microsoft.com/office/word/2010/wordprocessingDrawing" xmlns:wp="http://schemas.openxmlformats.org/drawingml/2006/wordprocessingDrawing" xmlns:w10="urn:schemas-microsoft-com:office:word" xmlns:w="http://schemas.openxmlformats.org/wordprocessingml/2006/main" xmlns:w14="http://schemas.microsoft.com/office/word/2010/wordml" xmlns:w15="http://schemas.microsoft.com/office/word/2012/wordml" xmlns:wpg="http://schemas.microsoft.com/office/word/2010/wordprocessingGroup" xmlns:wpi="http://schemas.microsoft.com/office/word/2010/wordprocessingInk" xmlns:wne="http://schemas.microsoft.com/office/word/2006/wordml" xmlns:wps="http://schemas.microsoft.com/office/word/2010/wordprocessingShape" mc:Ignorable="w14 w15 wp14">
+<w:footnotes xmlns:wpc="http://schemas.microsoft.com/office/word/2010/wordprocessingCanvas" xmlns:mo="http://schemas.microsoft.com/office/mac/office/2008/main" xmlns:mc="http://schemas.openxmlformats.org/markup-compatibility/2006" xmlns:mv="urn:schemas-microsoft-com:mac:vml" xmlns:o="urn:schemas-microsoft-com:office:office" xmlns:r="http://schemas.openxmlformats.org/officeDocument/2006/relationships" xmlns:m="http://schemas.openxmlformats.org/officeDocument/2006/math" xmlns:v="urn:schemas-microsoft-com:vml" xmlns:wp14="http://schemas.microsoft.com/office/word/2010/wordprocessingDrawing" xmlns:wp="http://schemas.openxmlformats.org/drawingml/2006/wordprocessingDrawing" xmlns:w10="urn:schemas-microsoft-com:office:word" xmlns:w="http://schemas.openxmlformats.org/wordprocessingml/2006/main" xmlns:w14="http://schemas.microsoft.com/office/word/2010/wordml" xmlns:w15="http://schemas.microsoft.com/office/word/2012/wordml" xmlns:wpg="http://schemas.microsoft.com/office/word/2010/wordprocessingGroup" xmlns:wpi="http://schemas.microsoft.com/office/word/2010/wordprocessingInk" xmlns:wne="http://schemas.microsoft.com/office/word/2006/wordml" xmlns:wps="http://schemas.microsoft.com/office/word/2010/wordprocessingShape" mc:Ignorable="w14 w15 wp14">
   <w:footnote w:type="separator" w:id="-1">
     <w:p>
       <w:pPr>
@@ -18456,8 +17841,8 @@
 </file>
 
 <file path=word/numbering.xml><?xml version="1.0" encoding="utf-8"?>
-<w:numbering xmlns:wpc="http://schemas.microsoft.com/office/word/2010/wordprocessingCanvas" xmlns:mc="http://schemas.openxmlformats.org/markup-compatibility/2006" xmlns:o="urn:schemas-microsoft-com:office:office" xmlns:r="http://schemas.openxmlformats.org/officeDocument/2006/relationships" xmlns:m="http://schemas.openxmlformats.org/officeDocument/2006/math" xmlns:v="urn:schemas-microsoft-com:vml" xmlns:wp14="http://schemas.microsoft.com/office/word/2010/wordprocessingDrawing" xmlns:wp="http://schemas.openxmlformats.org/drawingml/2006/wordprocessingDrawing" xmlns:w10="urn:schemas-microsoft-com:office:word" xmlns:w="http://schemas.openxmlformats.org/wordprocessingml/2006/main" xmlns:w14="http://schemas.microsoft.com/office/word/2010/wordml" xmlns:w15="http://schemas.microsoft.com/office/word/2012/wordml" xmlns:wpg="http://schemas.microsoft.com/office/word/2010/wordprocessingGroup" xmlns:wpi="http://schemas.microsoft.com/office/word/2010/wordprocessingInk" xmlns:wne="http://schemas.microsoft.com/office/word/2006/wordml" xmlns:wps="http://schemas.microsoft.com/office/word/2010/wordprocessingShape" mc:Ignorable="w14 w15 wp14">
-  <w:abstractNum w:abstractNumId="0" w15:restartNumberingAfterBreak="0">
+<w:numbering xmlns:wpc="http://schemas.microsoft.com/office/word/2010/wordprocessingCanvas" xmlns:mo="http://schemas.microsoft.com/office/mac/office/2008/main" xmlns:mc="http://schemas.openxmlformats.org/markup-compatibility/2006" xmlns:mv="urn:schemas-microsoft-com:mac:vml" xmlns:o="urn:schemas-microsoft-com:office:office" xmlns:r="http://schemas.openxmlformats.org/officeDocument/2006/relationships" xmlns:m="http://schemas.openxmlformats.org/officeDocument/2006/math" xmlns:v="urn:schemas-microsoft-com:vml" xmlns:wp14="http://schemas.microsoft.com/office/word/2010/wordprocessingDrawing" xmlns:wp="http://schemas.openxmlformats.org/drawingml/2006/wordprocessingDrawing" xmlns:w10="urn:schemas-microsoft-com:office:word" xmlns:w="http://schemas.openxmlformats.org/wordprocessingml/2006/main" xmlns:w14="http://schemas.microsoft.com/office/word/2010/wordml" xmlns:w15="http://schemas.microsoft.com/office/word/2012/wordml" xmlns:wpg="http://schemas.microsoft.com/office/word/2010/wordprocessingGroup" xmlns:wpi="http://schemas.microsoft.com/office/word/2010/wordprocessingInk" xmlns:wne="http://schemas.microsoft.com/office/word/2006/wordml" xmlns:wps="http://schemas.microsoft.com/office/word/2010/wordprocessingShape" mc:Ignorable="w14 w15 wp14">
+  <w:abstractNum w:abstractNumId="0">
     <w:nsid w:val="11744F6D"/>
     <w:multiLevelType w:val="hybridMultilevel"/>
     <w:tmpl w:val="AAD2CB6A"/>
@@ -18570,7 +17955,7 @@
       </w:rPr>
     </w:lvl>
   </w:abstractNum>
-  <w:abstractNum w:abstractNumId="1" w15:restartNumberingAfterBreak="0">
+  <w:abstractNum w:abstractNumId="1">
     <w:nsid w:val="413430BE"/>
     <w:multiLevelType w:val="multilevel"/>
     <w:tmpl w:val="04090025"/>
@@ -18665,7 +18050,7 @@
       </w:pPr>
     </w:lvl>
   </w:abstractNum>
-  <w:abstractNum w:abstractNumId="2" w15:restartNumberingAfterBreak="0">
+  <w:abstractNum w:abstractNumId="2">
     <w:nsid w:val="48E547A4"/>
     <w:multiLevelType w:val="hybridMultilevel"/>
     <w:tmpl w:val="5E8EFE08"/>
@@ -18778,7 +18163,7 @@
       </w:rPr>
     </w:lvl>
   </w:abstractNum>
-  <w:abstractNum w:abstractNumId="3" w15:restartNumberingAfterBreak="0">
+  <w:abstractNum w:abstractNumId="3">
     <w:nsid w:val="64F141F5"/>
     <w:multiLevelType w:val="multilevel"/>
     <w:tmpl w:val="04090025"/>
@@ -18864,7 +18249,7 @@
       </w:pPr>
     </w:lvl>
   </w:abstractNum>
-  <w:abstractNum w:abstractNumId="4" w15:restartNumberingAfterBreak="0">
+  <w:abstractNum w:abstractNumId="4">
     <w:nsid w:val="78314A4B"/>
     <w:multiLevelType w:val="hybridMultilevel"/>
     <w:tmpl w:val="EB48A672"/>
@@ -19146,7 +18531,7 @@
 </file>
 
 <file path=word/people.xml><?xml version="1.0" encoding="utf-8"?>
-<w15:people xmlns:wpc="http://schemas.microsoft.com/office/word/2010/wordprocessingCanvas" xmlns:mc="http://schemas.openxmlformats.org/markup-compatibility/2006" xmlns:o="urn:schemas-microsoft-com:office:office" xmlns:r="http://schemas.openxmlformats.org/officeDocument/2006/relationships" xmlns:m="http://schemas.openxmlformats.org/officeDocument/2006/math" xmlns:v="urn:schemas-microsoft-com:vml" xmlns:wp14="http://schemas.microsoft.com/office/word/2010/wordprocessingDrawing" xmlns:wp="http://schemas.openxmlformats.org/drawingml/2006/wordprocessingDrawing" xmlns:w10="urn:schemas-microsoft-com:office:word" xmlns:w="http://schemas.openxmlformats.org/wordprocessingml/2006/main" xmlns:w14="http://schemas.microsoft.com/office/word/2010/wordml" xmlns:w15="http://schemas.microsoft.com/office/word/2012/wordml" xmlns:wpg="http://schemas.microsoft.com/office/word/2010/wordprocessingGroup" xmlns:wpi="http://schemas.microsoft.com/office/word/2010/wordprocessingInk" xmlns:wne="http://schemas.microsoft.com/office/word/2006/wordml" xmlns:wps="http://schemas.microsoft.com/office/word/2010/wordprocessingShape" mc:Ignorable="w14 w15 wp14">
+<w15:people xmlns:wpc="http://schemas.microsoft.com/office/word/2010/wordprocessingCanvas" xmlns:mo="http://schemas.microsoft.com/office/mac/office/2008/main" xmlns:mc="http://schemas.openxmlformats.org/markup-compatibility/2006" xmlns:mv="urn:schemas-microsoft-com:mac:vml" xmlns:o="urn:schemas-microsoft-com:office:office" xmlns:r="http://schemas.openxmlformats.org/officeDocument/2006/relationships" xmlns:m="http://schemas.openxmlformats.org/officeDocument/2006/math" xmlns:v="urn:schemas-microsoft-com:vml" xmlns:wp14="http://schemas.microsoft.com/office/word/2010/wordprocessingDrawing" xmlns:wp="http://schemas.openxmlformats.org/drawingml/2006/wordprocessingDrawing" xmlns:w10="urn:schemas-microsoft-com:office:word" xmlns:w="http://schemas.openxmlformats.org/wordprocessingml/2006/main" xmlns:w14="http://schemas.microsoft.com/office/word/2010/wordml" xmlns:w15="http://schemas.microsoft.com/office/word/2012/wordml" xmlns:wpg="http://schemas.microsoft.com/office/word/2010/wordprocessingGroup" xmlns:wpi="http://schemas.microsoft.com/office/word/2010/wordprocessingInk" xmlns:wne="http://schemas.microsoft.com/office/word/2006/wordml" xmlns:wps="http://schemas.microsoft.com/office/word/2010/wordprocessingShape" mc:Ignorable="w14 w15 wp14">
   <w15:person w15:author="Beck, Desiree A.">
     <w15:presenceInfo w15:providerId="AD" w15:userId="S-1-5-21-1940666338-227100268-1349548132-25109"/>
   </w15:person>
@@ -19168,7 +18553,7 @@
     </w:rPrDefault>
     <w:pPrDefault/>
   </w:docDefaults>
-  <w:latentStyles w:defLockedState="0" w:defUIPriority="99" w:defSemiHidden="0" w:defUnhideWhenUsed="0" w:defQFormat="0" w:count="371">
+  <w:latentStyles w:defLockedState="0" w:defUIPriority="99" w:defSemiHidden="0" w:defUnhideWhenUsed="0" w:defQFormat="0" w:count="380">
     <w:lsdException w:name="Normal" w:uiPriority="0" w:qFormat="1"/>
     <w:lsdException w:name="heading 1" w:uiPriority="0" w:qFormat="1"/>
     <w:lsdException w:name="heading 2" w:semiHidden="1" w:uiPriority="0" w:unhideWhenUsed="1" w:qFormat="1"/>
@@ -20276,6 +19661,7 @@
       <w:spacing w:before="80" w:after="80"/>
     </w:pPr>
     <w:tblPr>
+      <w:tblInd w:w="0" w:type="dxa"/>
       <w:tblBorders>
         <w:top w:val="single" w:sz="4" w:space="0" w:color="auto"/>
         <w:left w:val="single" w:sz="4" w:space="0" w:color="auto"/>
@@ -20284,6 +19670,12 @@
         <w:insideH w:val="single" w:sz="4" w:space="0" w:color="auto"/>
         <w:insideV w:val="single" w:sz="4" w:space="0" w:color="auto"/>
       </w:tblBorders>
+      <w:tblCellMar>
+        <w:top w:w="0" w:type="dxa"/>
+        <w:left w:w="108" w:type="dxa"/>
+        <w:bottom w:w="0" w:type="dxa"/>
+        <w:right w:w="108" w:type="dxa"/>
+      </w:tblCellMar>
     </w:tblPr>
   </w:style>
   <w:style w:type="paragraph" w:customStyle="1" w:styleId="AppendixHeading3">
@@ -20474,6 +19866,13 @@
     <w:tblPr>
       <w:tblStyleRowBandSize w:val="1"/>
       <w:tblStyleColBandSize w:val="1"/>
+      <w:tblInd w:w="0" w:type="dxa"/>
+      <w:tblCellMar>
+        <w:top w:w="0" w:type="dxa"/>
+        <w:left w:w="108" w:type="dxa"/>
+        <w:bottom w:w="0" w:type="dxa"/>
+        <w:right w:w="108" w:type="dxa"/>
+      </w:tblCellMar>
     </w:tblPr>
   </w:style>
   <w:style w:type="paragraph" w:styleId="ListParagraph">

</xml_diff>

<commit_message>
handle xs:choice in Artifact
</commit_message>
<xml_diff>
--- a/documents/DRAFT-cybox-v2.1.1-wd01-part13-artifact-object.docx
+++ b/documents/DRAFT-cybox-v2.1.1-wd01-part13-artifact-object.docx
@@ -11,6 +11,7 @@
           <w:szCs w:val="28"/>
         </w:rPr>
       </w:pPr>
+      <w:proofErr w:type="spellStart"/>
       <w:r>
         <w:rPr>
           <w:sz w:val="28"/>
@@ -26,6 +27,7 @@
         </w:rPr>
         <w:t>TM</w:t>
       </w:r>
+      <w:proofErr w:type="spellEnd"/>
       <w:r>
         <w:rPr>
           <w:sz w:val="28"/>
@@ -317,6 +319,7 @@
         </w:tabs>
         <w:ind w:left="1080"/>
       </w:pPr>
+      <w:proofErr w:type="spellStart"/>
       <w:r>
         <w:rPr>
           <w:i/>
@@ -330,6 +333,7 @@
         </w:rPr>
         <w:t>TM</w:t>
       </w:r>
+      <w:proofErr w:type="spellEnd"/>
       <w:r>
         <w:rPr>
           <w:i/>
@@ -365,6 +369,7 @@
         </w:tabs>
         <w:ind w:left="1080"/>
       </w:pPr>
+      <w:proofErr w:type="spellStart"/>
       <w:r>
         <w:rPr>
           <w:i/>
@@ -378,6 +383,7 @@
         </w:rPr>
         <w:t>TM</w:t>
       </w:r>
+      <w:proofErr w:type="spellEnd"/>
       <w:r>
         <w:rPr>
           <w:i/>
@@ -431,6 +437,7 @@
         </w:tabs>
         <w:ind w:left="1080"/>
       </w:pPr>
+      <w:proofErr w:type="spellStart"/>
       <w:r>
         <w:rPr>
           <w:i/>
@@ -444,6 +451,7 @@
         </w:rPr>
         <w:t>TM</w:t>
       </w:r>
+      <w:proofErr w:type="spellEnd"/>
       <w:r>
         <w:rPr>
           <w:i/>
@@ -485,6 +493,7 @@
         </w:tabs>
         <w:ind w:left="1080"/>
       </w:pPr>
+      <w:proofErr w:type="spellStart"/>
       <w:r>
         <w:rPr>
           <w:i/>
@@ -498,6 +507,7 @@
         </w:rPr>
         <w:t>TM</w:t>
       </w:r>
+      <w:proofErr w:type="spellEnd"/>
       <w:r>
         <w:rPr>
           <w:i/>
@@ -551,6 +561,7 @@
         </w:tabs>
         <w:ind w:left="1080"/>
       </w:pPr>
+      <w:proofErr w:type="spellStart"/>
       <w:r>
         <w:rPr>
           <w:i/>
@@ -564,6 +575,7 @@
         </w:rPr>
         <w:t>TM</w:t>
       </w:r>
+      <w:proofErr w:type="spellEnd"/>
       <w:r>
         <w:rPr>
           <w:i/>
@@ -617,6 +629,7 @@
         </w:tabs>
         <w:ind w:left="1080"/>
       </w:pPr>
+      <w:proofErr w:type="spellStart"/>
       <w:r>
         <w:rPr>
           <w:i/>
@@ -630,6 +643,7 @@
         </w:rPr>
         <w:t>TM</w:t>
       </w:r>
+      <w:proofErr w:type="spellEnd"/>
       <w:r>
         <w:rPr>
           <w:i/>
@@ -683,6 +697,7 @@
         </w:tabs>
         <w:ind w:left="1080"/>
       </w:pPr>
+      <w:proofErr w:type="spellStart"/>
       <w:r>
         <w:rPr>
           <w:i/>
@@ -696,6 +711,7 @@
         </w:rPr>
         <w:t>TM</w:t>
       </w:r>
+      <w:proofErr w:type="spellEnd"/>
       <w:r>
         <w:rPr>
           <w:i/>
@@ -749,6 +765,7 @@
         </w:tabs>
         <w:ind w:left="1080"/>
       </w:pPr>
+      <w:proofErr w:type="spellStart"/>
       <w:r>
         <w:rPr>
           <w:i/>
@@ -762,6 +779,7 @@
         </w:rPr>
         <w:t>TM</w:t>
       </w:r>
+      <w:proofErr w:type="spellEnd"/>
       <w:r>
         <w:rPr>
           <w:i/>
@@ -815,6 +833,7 @@
         </w:tabs>
         <w:ind w:left="1080"/>
       </w:pPr>
+      <w:proofErr w:type="spellStart"/>
       <w:r>
         <w:rPr>
           <w:i/>
@@ -828,6 +847,7 @@
         </w:rPr>
         <w:t>TM</w:t>
       </w:r>
+      <w:proofErr w:type="spellEnd"/>
       <w:r>
         <w:rPr>
           <w:i/>
@@ -881,6 +901,7 @@
         </w:tabs>
         <w:ind w:left="1080"/>
       </w:pPr>
+      <w:proofErr w:type="spellStart"/>
       <w:r>
         <w:rPr>
           <w:i/>
@@ -894,6 +915,7 @@
         </w:rPr>
         <w:t>TM</w:t>
       </w:r>
+      <w:proofErr w:type="spellEnd"/>
       <w:r>
         <w:rPr>
           <w:i/>
@@ -947,6 +969,7 @@
         </w:tabs>
         <w:ind w:left="1080"/>
       </w:pPr>
+      <w:proofErr w:type="spellStart"/>
       <w:r>
         <w:rPr>
           <w:i/>
@@ -960,6 +983,7 @@
         </w:rPr>
         <w:t>TM</w:t>
       </w:r>
+      <w:proofErr w:type="spellEnd"/>
       <w:r>
         <w:rPr>
           <w:i/>
@@ -1013,6 +1037,7 @@
         </w:tabs>
         <w:ind w:left="1080"/>
       </w:pPr>
+      <w:proofErr w:type="spellStart"/>
       <w:r>
         <w:rPr>
           <w:i/>
@@ -1026,6 +1051,7 @@
         </w:rPr>
         <w:t>TM</w:t>
       </w:r>
+      <w:proofErr w:type="spellEnd"/>
       <w:r>
         <w:rPr>
           <w:i/>
@@ -1079,6 +1105,7 @@
         </w:tabs>
         <w:ind w:left="1080"/>
       </w:pPr>
+      <w:proofErr w:type="spellStart"/>
       <w:r>
         <w:rPr>
           <w:i/>
@@ -1092,6 +1119,7 @@
         </w:rPr>
         <w:t>TM</w:t>
       </w:r>
+      <w:proofErr w:type="spellEnd"/>
       <w:r>
         <w:rPr>
           <w:i/>
@@ -1145,6 +1173,7 @@
         </w:tabs>
         <w:ind w:left="1080"/>
       </w:pPr>
+      <w:proofErr w:type="spellStart"/>
       <w:r>
         <w:rPr>
           <w:i/>
@@ -1158,6 +1187,7 @@
         </w:rPr>
         <w:t>TM</w:t>
       </w:r>
+      <w:proofErr w:type="spellEnd"/>
       <w:r>
         <w:rPr>
           <w:i/>
@@ -1211,6 +1241,7 @@
         </w:tabs>
         <w:ind w:left="1080"/>
       </w:pPr>
+      <w:proofErr w:type="spellStart"/>
       <w:r>
         <w:rPr>
           <w:i/>
@@ -1224,6 +1255,7 @@
         </w:rPr>
         <w:t>TM</w:t>
       </w:r>
+      <w:proofErr w:type="spellEnd"/>
       <w:r>
         <w:rPr>
           <w:i/>
@@ -1277,6 +1309,7 @@
         </w:tabs>
         <w:ind w:left="1080"/>
       </w:pPr>
+      <w:proofErr w:type="spellStart"/>
       <w:r>
         <w:rPr>
           <w:i/>
@@ -1290,6 +1323,7 @@
         </w:rPr>
         <w:t>TM</w:t>
       </w:r>
+      <w:proofErr w:type="spellEnd"/>
       <w:r>
         <w:rPr>
           <w:i/>
@@ -1343,6 +1377,7 @@
         </w:tabs>
         <w:ind w:left="1080"/>
       </w:pPr>
+      <w:proofErr w:type="spellStart"/>
       <w:r>
         <w:rPr>
           <w:i/>
@@ -1356,6 +1391,7 @@
         </w:rPr>
         <w:t>TM</w:t>
       </w:r>
+      <w:proofErr w:type="spellEnd"/>
       <w:r>
         <w:rPr>
           <w:i/>
@@ -1409,6 +1445,7 @@
         </w:tabs>
         <w:ind w:left="1080"/>
       </w:pPr>
+      <w:proofErr w:type="spellStart"/>
       <w:r>
         <w:rPr>
           <w:i/>
@@ -1422,6 +1459,7 @@
         </w:rPr>
         <w:t>TM</w:t>
       </w:r>
+      <w:proofErr w:type="spellEnd"/>
       <w:r>
         <w:rPr>
           <w:i/>
@@ -1475,6 +1513,7 @@
         </w:tabs>
         <w:ind w:left="1080"/>
       </w:pPr>
+      <w:proofErr w:type="spellStart"/>
       <w:r>
         <w:rPr>
           <w:i/>
@@ -1488,6 +1527,7 @@
         </w:rPr>
         <w:t>TM</w:t>
       </w:r>
+      <w:proofErr w:type="spellEnd"/>
       <w:r>
         <w:rPr>
           <w:i/>
@@ -1541,6 +1581,7 @@
         </w:tabs>
         <w:ind w:left="1080"/>
       </w:pPr>
+      <w:proofErr w:type="spellStart"/>
       <w:r>
         <w:rPr>
           <w:i/>
@@ -1554,6 +1595,7 @@
         </w:rPr>
         <w:t>TM</w:t>
       </w:r>
+      <w:proofErr w:type="spellEnd"/>
       <w:r>
         <w:rPr>
           <w:i/>
@@ -1607,6 +1649,7 @@
         </w:tabs>
         <w:ind w:left="1080"/>
       </w:pPr>
+      <w:proofErr w:type="spellStart"/>
       <w:r>
         <w:rPr>
           <w:i/>
@@ -1620,6 +1663,7 @@
         </w:rPr>
         <w:t>TM</w:t>
       </w:r>
+      <w:proofErr w:type="spellEnd"/>
       <w:r>
         <w:rPr>
           <w:i/>
@@ -1673,6 +1717,7 @@
         </w:tabs>
         <w:ind w:left="1080"/>
       </w:pPr>
+      <w:proofErr w:type="spellStart"/>
       <w:r>
         <w:rPr>
           <w:i/>
@@ -1686,6 +1731,7 @@
         </w:rPr>
         <w:t>TM</w:t>
       </w:r>
+      <w:proofErr w:type="spellEnd"/>
       <w:r>
         <w:rPr>
           <w:i/>
@@ -1739,6 +1785,7 @@
         </w:tabs>
         <w:ind w:left="1080"/>
       </w:pPr>
+      <w:proofErr w:type="spellStart"/>
       <w:r>
         <w:rPr>
           <w:i/>
@@ -1752,6 +1799,7 @@
         </w:rPr>
         <w:t>TM</w:t>
       </w:r>
+      <w:proofErr w:type="spellEnd"/>
       <w:r>
         <w:rPr>
           <w:i/>
@@ -1805,6 +1853,7 @@
         </w:tabs>
         <w:ind w:left="1080"/>
       </w:pPr>
+      <w:proofErr w:type="spellStart"/>
       <w:r>
         <w:rPr>
           <w:i/>
@@ -1818,6 +1867,7 @@
         </w:rPr>
         <w:t>TM</w:t>
       </w:r>
+      <w:proofErr w:type="spellEnd"/>
       <w:r>
         <w:rPr>
           <w:i/>
@@ -1859,6 +1909,7 @@
         </w:tabs>
         <w:ind w:left="1080"/>
       </w:pPr>
+      <w:proofErr w:type="spellStart"/>
       <w:r>
         <w:rPr>
           <w:i/>
@@ -1872,6 +1923,7 @@
         </w:rPr>
         <w:t>TM</w:t>
       </w:r>
+      <w:proofErr w:type="spellEnd"/>
       <w:r>
         <w:rPr>
           <w:i/>
@@ -1925,6 +1977,7 @@
         </w:tabs>
         <w:ind w:left="1080"/>
       </w:pPr>
+      <w:proofErr w:type="spellStart"/>
       <w:r>
         <w:rPr>
           <w:i/>
@@ -1938,6 +1991,7 @@
         </w:rPr>
         <w:t>TM</w:t>
       </w:r>
+      <w:proofErr w:type="spellEnd"/>
       <w:r>
         <w:rPr>
           <w:i/>
@@ -1991,6 +2045,7 @@
         </w:tabs>
         <w:ind w:left="1080"/>
       </w:pPr>
+      <w:proofErr w:type="spellStart"/>
       <w:r>
         <w:rPr>
           <w:i/>
@@ -2004,6 +2059,7 @@
         </w:rPr>
         <w:t>TM</w:t>
       </w:r>
+      <w:proofErr w:type="spellEnd"/>
       <w:r>
         <w:rPr>
           <w:i/>
@@ -2057,6 +2113,7 @@
         </w:tabs>
         <w:ind w:left="1080"/>
       </w:pPr>
+      <w:proofErr w:type="spellStart"/>
       <w:r>
         <w:rPr>
           <w:i/>
@@ -2070,6 +2127,7 @@
         </w:rPr>
         <w:t>TM</w:t>
       </w:r>
+      <w:proofErr w:type="spellEnd"/>
       <w:r>
         <w:rPr>
           <w:i/>
@@ -2123,6 +2181,7 @@
         </w:tabs>
         <w:ind w:left="1080"/>
       </w:pPr>
+      <w:proofErr w:type="spellStart"/>
       <w:r>
         <w:rPr>
           <w:i/>
@@ -2136,6 +2195,7 @@
         </w:rPr>
         <w:t>TM</w:t>
       </w:r>
+      <w:proofErr w:type="spellEnd"/>
       <w:r>
         <w:rPr>
           <w:i/>
@@ -2189,6 +2249,7 @@
         </w:tabs>
         <w:ind w:left="1080"/>
       </w:pPr>
+      <w:proofErr w:type="spellStart"/>
       <w:r>
         <w:rPr>
           <w:i/>
@@ -2202,6 +2263,7 @@
         </w:rPr>
         <w:t>TM</w:t>
       </w:r>
+      <w:proofErr w:type="spellEnd"/>
       <w:r>
         <w:rPr>
           <w:i/>
@@ -2243,6 +2305,7 @@
         </w:tabs>
         <w:ind w:left="1080"/>
       </w:pPr>
+      <w:proofErr w:type="spellStart"/>
       <w:r>
         <w:rPr>
           <w:i/>
@@ -2256,6 +2319,7 @@
         </w:rPr>
         <w:t>TM</w:t>
       </w:r>
+      <w:proofErr w:type="spellEnd"/>
       <w:r>
         <w:rPr>
           <w:i/>
@@ -2297,6 +2361,7 @@
         </w:tabs>
         <w:ind w:left="1080"/>
       </w:pPr>
+      <w:proofErr w:type="spellStart"/>
       <w:r>
         <w:rPr>
           <w:i/>
@@ -2310,6 +2375,7 @@
         </w:rPr>
         <w:t>TM</w:t>
       </w:r>
+      <w:proofErr w:type="spellEnd"/>
       <w:r>
         <w:rPr>
           <w:i/>
@@ -2351,6 +2417,7 @@
         </w:tabs>
         <w:ind w:left="1080"/>
       </w:pPr>
+      <w:proofErr w:type="spellStart"/>
       <w:r>
         <w:rPr>
           <w:i/>
@@ -2364,6 +2431,7 @@
         </w:rPr>
         <w:t>TM</w:t>
       </w:r>
+      <w:proofErr w:type="spellEnd"/>
       <w:r>
         <w:rPr>
           <w:i/>
@@ -2405,6 +2473,7 @@
         </w:tabs>
         <w:ind w:left="1080"/>
       </w:pPr>
+      <w:proofErr w:type="spellStart"/>
       <w:r>
         <w:rPr>
           <w:i/>
@@ -2418,6 +2487,7 @@
         </w:rPr>
         <w:t>TM</w:t>
       </w:r>
+      <w:proofErr w:type="spellEnd"/>
       <w:r>
         <w:rPr>
           <w:i/>
@@ -2459,6 +2529,7 @@
         </w:tabs>
         <w:ind w:left="1080"/>
       </w:pPr>
+      <w:proofErr w:type="spellStart"/>
       <w:r>
         <w:rPr>
           <w:i/>
@@ -2473,6 +2544,7 @@
         </w:rPr>
         <w:t>TM</w:t>
       </w:r>
+      <w:proofErr w:type="spellEnd"/>
       <w:r>
         <w:rPr>
           <w:i/>
@@ -2514,6 +2586,7 @@
         </w:tabs>
         <w:ind w:left="1080"/>
       </w:pPr>
+      <w:proofErr w:type="spellStart"/>
       <w:r>
         <w:rPr>
           <w:i/>
@@ -2527,6 +2600,7 @@
         </w:rPr>
         <w:t>TM</w:t>
       </w:r>
+      <w:proofErr w:type="spellEnd"/>
       <w:r>
         <w:rPr>
           <w:i/>
@@ -2568,6 +2642,7 @@
         </w:tabs>
         <w:ind w:left="1080"/>
       </w:pPr>
+      <w:proofErr w:type="spellStart"/>
       <w:r>
         <w:rPr>
           <w:i/>
@@ -2581,6 +2656,7 @@
         </w:rPr>
         <w:t>TM</w:t>
       </w:r>
+      <w:proofErr w:type="spellEnd"/>
       <w:r>
         <w:rPr>
           <w:i/>
@@ -2622,6 +2698,7 @@
         </w:tabs>
         <w:ind w:left="1080"/>
       </w:pPr>
+      <w:proofErr w:type="spellStart"/>
       <w:r>
         <w:rPr>
           <w:i/>
@@ -2635,6 +2712,7 @@
         </w:rPr>
         <w:t>TM</w:t>
       </w:r>
+      <w:proofErr w:type="spellEnd"/>
       <w:r>
         <w:rPr>
           <w:i/>
@@ -2676,6 +2754,7 @@
         </w:tabs>
         <w:ind w:left="1080"/>
       </w:pPr>
+      <w:proofErr w:type="spellStart"/>
       <w:r>
         <w:rPr>
           <w:i/>
@@ -2689,6 +2768,7 @@
         </w:rPr>
         <w:t>TM</w:t>
       </w:r>
+      <w:proofErr w:type="spellEnd"/>
       <w:r>
         <w:rPr>
           <w:i/>
@@ -2730,6 +2810,7 @@
         </w:tabs>
         <w:ind w:left="1080"/>
       </w:pPr>
+      <w:proofErr w:type="spellStart"/>
       <w:r>
         <w:rPr>
           <w:i/>
@@ -2743,6 +2824,7 @@
         </w:rPr>
         <w:t>TM</w:t>
       </w:r>
+      <w:proofErr w:type="spellEnd"/>
       <w:r>
         <w:rPr>
           <w:i/>
@@ -2784,6 +2866,7 @@
         </w:tabs>
         <w:ind w:left="1080"/>
       </w:pPr>
+      <w:proofErr w:type="spellStart"/>
       <w:r>
         <w:rPr>
           <w:i/>
@@ -2797,6 +2880,7 @@
         </w:rPr>
         <w:t>TM</w:t>
       </w:r>
+      <w:proofErr w:type="spellEnd"/>
       <w:r>
         <w:rPr>
           <w:i/>
@@ -2838,6 +2922,7 @@
         </w:tabs>
         <w:ind w:left="1080"/>
       </w:pPr>
+      <w:proofErr w:type="spellStart"/>
       <w:r>
         <w:rPr>
           <w:i/>
@@ -2851,6 +2936,7 @@
         </w:rPr>
         <w:t>TM</w:t>
       </w:r>
+      <w:proofErr w:type="spellEnd"/>
       <w:r>
         <w:rPr>
           <w:i/>
@@ -2892,6 +2978,7 @@
         </w:tabs>
         <w:ind w:left="1080"/>
       </w:pPr>
+      <w:proofErr w:type="spellStart"/>
       <w:r>
         <w:rPr>
           <w:i/>
@@ -2905,6 +2992,7 @@
         </w:rPr>
         <w:t>TM</w:t>
       </w:r>
+      <w:proofErr w:type="spellEnd"/>
       <w:r>
         <w:rPr>
           <w:i/>
@@ -2946,6 +3034,7 @@
         </w:tabs>
         <w:ind w:left="1080"/>
       </w:pPr>
+      <w:proofErr w:type="spellStart"/>
       <w:r>
         <w:rPr>
           <w:i/>
@@ -2959,6 +3048,7 @@
         </w:rPr>
         <w:t>TM</w:t>
       </w:r>
+      <w:proofErr w:type="spellEnd"/>
       <w:r>
         <w:rPr>
           <w:i/>
@@ -3000,6 +3090,7 @@
         </w:tabs>
         <w:ind w:left="1080"/>
       </w:pPr>
+      <w:proofErr w:type="spellStart"/>
       <w:r>
         <w:rPr>
           <w:i/>
@@ -3013,6 +3104,7 @@
         </w:rPr>
         <w:t>TM</w:t>
       </w:r>
+      <w:proofErr w:type="spellEnd"/>
       <w:r>
         <w:rPr>
           <w:i/>
@@ -3054,6 +3146,7 @@
         </w:tabs>
         <w:ind w:left="1080"/>
       </w:pPr>
+      <w:proofErr w:type="spellStart"/>
       <w:r>
         <w:rPr>
           <w:i/>
@@ -3067,6 +3160,7 @@
         </w:rPr>
         <w:t>TM</w:t>
       </w:r>
+      <w:proofErr w:type="spellEnd"/>
       <w:r>
         <w:rPr>
           <w:i/>
@@ -3108,6 +3202,7 @@
         </w:tabs>
         <w:ind w:left="1080"/>
       </w:pPr>
+      <w:proofErr w:type="spellStart"/>
       <w:r>
         <w:rPr>
           <w:i/>
@@ -3121,6 +3216,7 @@
         </w:rPr>
         <w:t>TM</w:t>
       </w:r>
+      <w:proofErr w:type="spellEnd"/>
       <w:r>
         <w:rPr>
           <w:i/>
@@ -3162,6 +3258,7 @@
         </w:tabs>
         <w:ind w:left="1080"/>
       </w:pPr>
+      <w:proofErr w:type="spellStart"/>
       <w:r>
         <w:rPr>
           <w:i/>
@@ -3175,6 +3272,7 @@
         </w:rPr>
         <w:t>TM</w:t>
       </w:r>
+      <w:proofErr w:type="spellEnd"/>
       <w:r>
         <w:rPr>
           <w:i/>
@@ -3216,6 +3314,7 @@
         </w:tabs>
         <w:ind w:left="1080"/>
       </w:pPr>
+      <w:proofErr w:type="spellStart"/>
       <w:r>
         <w:rPr>
           <w:i/>
@@ -3229,6 +3328,7 @@
         </w:rPr>
         <w:t>TM</w:t>
       </w:r>
+      <w:proofErr w:type="spellEnd"/>
       <w:r>
         <w:rPr>
           <w:i/>
@@ -3270,6 +3370,7 @@
         </w:tabs>
         <w:ind w:left="1080"/>
       </w:pPr>
+      <w:proofErr w:type="spellStart"/>
       <w:r>
         <w:rPr>
           <w:i/>
@@ -3283,6 +3384,7 @@
         </w:rPr>
         <w:t>TM</w:t>
       </w:r>
+      <w:proofErr w:type="spellEnd"/>
       <w:r>
         <w:rPr>
           <w:i/>
@@ -3324,6 +3426,7 @@
         </w:tabs>
         <w:ind w:left="1080"/>
       </w:pPr>
+      <w:proofErr w:type="spellStart"/>
       <w:r>
         <w:rPr>
           <w:i/>
@@ -3337,6 +3440,7 @@
         </w:rPr>
         <w:t>TM</w:t>
       </w:r>
+      <w:proofErr w:type="spellEnd"/>
       <w:r>
         <w:rPr>
           <w:i/>
@@ -3378,6 +3482,7 @@
         </w:tabs>
         <w:ind w:left="1080"/>
       </w:pPr>
+      <w:proofErr w:type="spellStart"/>
       <w:r>
         <w:rPr>
           <w:i/>
@@ -3391,6 +3496,7 @@
         </w:rPr>
         <w:t>TM</w:t>
       </w:r>
+      <w:proofErr w:type="spellEnd"/>
       <w:r>
         <w:rPr>
           <w:i/>
@@ -3432,6 +3538,7 @@
         </w:tabs>
         <w:ind w:left="1080"/>
       </w:pPr>
+      <w:proofErr w:type="spellStart"/>
       <w:r>
         <w:rPr>
           <w:i/>
@@ -3445,6 +3552,7 @@
         </w:rPr>
         <w:t>TM</w:t>
       </w:r>
+      <w:proofErr w:type="spellEnd"/>
       <w:r>
         <w:rPr>
           <w:i/>
@@ -3486,6 +3594,7 @@
         </w:tabs>
         <w:ind w:left="1080"/>
       </w:pPr>
+      <w:proofErr w:type="spellStart"/>
       <w:r>
         <w:rPr>
           <w:i/>
@@ -3499,6 +3608,7 @@
         </w:rPr>
         <w:t>TM</w:t>
       </w:r>
+      <w:proofErr w:type="spellEnd"/>
       <w:r>
         <w:rPr>
           <w:i/>
@@ -3521,7 +3631,21 @@
         <w:rPr>
           <w:i/>
         </w:rPr>
-        <w:t>Part 54: Unix File Object</w:t>
+        <w:t xml:space="preserve">Part 54: </w:t>
+      </w:r>
+      <w:proofErr w:type="gramStart"/>
+      <w:r>
+        <w:rPr>
+          <w:i/>
+        </w:rPr>
+        <w:t>Unix</w:t>
+      </w:r>
+      <w:proofErr w:type="gramEnd"/>
+      <w:r>
+        <w:rPr>
+          <w:i/>
+        </w:rPr>
+        <w:t xml:space="preserve"> File Object</w:t>
       </w:r>
       <w:r>
         <w:t>. [URI]</w:t>
@@ -3540,6 +3664,7 @@
         </w:tabs>
         <w:ind w:left="1080"/>
       </w:pPr>
+      <w:proofErr w:type="spellStart"/>
       <w:r>
         <w:rPr>
           <w:i/>
@@ -3553,6 +3678,7 @@
         </w:rPr>
         <w:t>TM</w:t>
       </w:r>
+      <w:proofErr w:type="spellEnd"/>
       <w:r>
         <w:rPr>
           <w:i/>
@@ -3594,6 +3720,7 @@
         </w:tabs>
         <w:ind w:left="1080"/>
       </w:pPr>
+      <w:proofErr w:type="spellStart"/>
       <w:r>
         <w:rPr>
           <w:i/>
@@ -3607,6 +3734,7 @@
         </w:rPr>
         <w:t>TM</w:t>
       </w:r>
+      <w:proofErr w:type="spellEnd"/>
       <w:r>
         <w:rPr>
           <w:i/>
@@ -3629,7 +3757,21 @@
         <w:rPr>
           <w:i/>
         </w:rPr>
-        <w:t>Part 56: Unix Pipe Object</w:t>
+        <w:t xml:space="preserve">Part 56: </w:t>
+      </w:r>
+      <w:proofErr w:type="gramStart"/>
+      <w:r>
+        <w:rPr>
+          <w:i/>
+        </w:rPr>
+        <w:t>Unix</w:t>
+      </w:r>
+      <w:proofErr w:type="gramEnd"/>
+      <w:r>
+        <w:rPr>
+          <w:i/>
+        </w:rPr>
+        <w:t xml:space="preserve"> Pipe Object</w:t>
       </w:r>
       <w:r>
         <w:t>. [URI]</w:t>
@@ -3648,6 +3790,7 @@
         </w:tabs>
         <w:ind w:left="1080"/>
       </w:pPr>
+      <w:proofErr w:type="spellStart"/>
       <w:r>
         <w:rPr>
           <w:i/>
@@ -3661,6 +3804,7 @@
         </w:rPr>
         <w:t>TM</w:t>
       </w:r>
+      <w:proofErr w:type="spellEnd"/>
       <w:r>
         <w:rPr>
           <w:i/>
@@ -3683,7 +3827,21 @@
         <w:rPr>
           <w:i/>
         </w:rPr>
-        <w:t>Part 57: Unix Process Object</w:t>
+        <w:t xml:space="preserve">Part 57: </w:t>
+      </w:r>
+      <w:proofErr w:type="gramStart"/>
+      <w:r>
+        <w:rPr>
+          <w:i/>
+        </w:rPr>
+        <w:t>Unix</w:t>
+      </w:r>
+      <w:proofErr w:type="gramEnd"/>
+      <w:r>
+        <w:rPr>
+          <w:i/>
+        </w:rPr>
+        <w:t xml:space="preserve"> Process Object</w:t>
       </w:r>
       <w:r>
         <w:t>. [URI]</w:t>
@@ -3702,6 +3860,7 @@
         </w:tabs>
         <w:ind w:left="1080"/>
       </w:pPr>
+      <w:proofErr w:type="spellStart"/>
       <w:r>
         <w:rPr>
           <w:i/>
@@ -3715,6 +3874,7 @@
         </w:rPr>
         <w:t>TM</w:t>
       </w:r>
+      <w:proofErr w:type="spellEnd"/>
       <w:r>
         <w:rPr>
           <w:i/>
@@ -3737,7 +3897,21 @@
         <w:rPr>
           <w:i/>
         </w:rPr>
-        <w:t>Part 58: Unix User Account Object</w:t>
+        <w:t xml:space="preserve">Part 58: </w:t>
+      </w:r>
+      <w:proofErr w:type="gramStart"/>
+      <w:r>
+        <w:rPr>
+          <w:i/>
+        </w:rPr>
+        <w:t>Unix</w:t>
+      </w:r>
+      <w:proofErr w:type="gramEnd"/>
+      <w:r>
+        <w:rPr>
+          <w:i/>
+        </w:rPr>
+        <w:t xml:space="preserve"> User Account Object</w:t>
       </w:r>
       <w:r>
         <w:t>. [URI]</w:t>
@@ -3756,6 +3930,7 @@
         </w:tabs>
         <w:ind w:left="1080"/>
       </w:pPr>
+      <w:proofErr w:type="spellStart"/>
       <w:r>
         <w:rPr>
           <w:i/>
@@ -3769,6 +3944,7 @@
         </w:rPr>
         <w:t>TM</w:t>
       </w:r>
+      <w:proofErr w:type="spellEnd"/>
       <w:r>
         <w:rPr>
           <w:i/>
@@ -3791,7 +3967,21 @@
         <w:rPr>
           <w:i/>
         </w:rPr>
-        <w:t>Part 59: Unix Volume Object</w:t>
+        <w:t xml:space="preserve">Part 59: </w:t>
+      </w:r>
+      <w:proofErr w:type="gramStart"/>
+      <w:r>
+        <w:rPr>
+          <w:i/>
+        </w:rPr>
+        <w:t>Unix</w:t>
+      </w:r>
+      <w:proofErr w:type="gramEnd"/>
+      <w:r>
+        <w:rPr>
+          <w:i/>
+        </w:rPr>
+        <w:t xml:space="preserve"> Volume Object</w:t>
       </w:r>
       <w:r>
         <w:t>. [URI]</w:t>
@@ -3810,6 +4000,7 @@
         </w:tabs>
         <w:ind w:left="1080"/>
       </w:pPr>
+      <w:proofErr w:type="spellStart"/>
       <w:r>
         <w:rPr>
           <w:i/>
@@ -3823,6 +4014,7 @@
         </w:rPr>
         <w:t>TM</w:t>
       </w:r>
+      <w:proofErr w:type="spellEnd"/>
       <w:r>
         <w:rPr>
           <w:i/>
@@ -3876,6 +4068,7 @@
         </w:tabs>
         <w:ind w:left="1080"/>
       </w:pPr>
+      <w:proofErr w:type="spellStart"/>
       <w:r>
         <w:rPr>
           <w:i/>
@@ -3889,6 +4082,7 @@
         </w:rPr>
         <w:t>TM</w:t>
       </w:r>
+      <w:proofErr w:type="spellEnd"/>
       <w:r>
         <w:rPr>
           <w:i/>
@@ -3930,6 +4124,7 @@
         </w:tabs>
         <w:ind w:left="1080"/>
       </w:pPr>
+      <w:proofErr w:type="spellStart"/>
       <w:r>
         <w:rPr>
           <w:i/>
@@ -3943,6 +4138,7 @@
         </w:rPr>
         <w:t>TM</w:t>
       </w:r>
+      <w:proofErr w:type="spellEnd"/>
       <w:r>
         <w:rPr>
           <w:i/>
@@ -3984,6 +4180,7 @@
         </w:tabs>
         <w:ind w:left="1080"/>
       </w:pPr>
+      <w:proofErr w:type="spellStart"/>
       <w:r>
         <w:rPr>
           <w:i/>
@@ -3997,6 +4194,7 @@
         </w:rPr>
         <w:t>TM</w:t>
       </w:r>
+      <w:proofErr w:type="spellEnd"/>
       <w:r>
         <w:rPr>
           <w:i/>
@@ -4038,6 +4236,7 @@
         </w:tabs>
         <w:ind w:left="1080"/>
       </w:pPr>
+      <w:proofErr w:type="spellStart"/>
       <w:r>
         <w:rPr>
           <w:i/>
@@ -4051,6 +4250,7 @@
         </w:rPr>
         <w:t>TM</w:t>
       </w:r>
+      <w:proofErr w:type="spellEnd"/>
       <w:r>
         <w:rPr>
           <w:i/>
@@ -4092,6 +4292,7 @@
         </w:tabs>
         <w:ind w:left="1080"/>
       </w:pPr>
+      <w:proofErr w:type="spellStart"/>
       <w:r>
         <w:rPr>
           <w:i/>
@@ -4105,6 +4306,7 @@
         </w:rPr>
         <w:t>TM</w:t>
       </w:r>
+      <w:proofErr w:type="spellEnd"/>
       <w:r>
         <w:rPr>
           <w:i/>
@@ -4146,6 +4348,7 @@
         </w:tabs>
         <w:ind w:left="1080"/>
       </w:pPr>
+      <w:proofErr w:type="spellStart"/>
       <w:r>
         <w:rPr>
           <w:i/>
@@ -4159,6 +4362,7 @@
         </w:rPr>
         <w:t>TM</w:t>
       </w:r>
+      <w:proofErr w:type="spellEnd"/>
       <w:r>
         <w:rPr>
           <w:i/>
@@ -4200,6 +4404,7 @@
         </w:tabs>
         <w:ind w:left="1080"/>
       </w:pPr>
+      <w:proofErr w:type="spellStart"/>
       <w:r>
         <w:rPr>
           <w:i/>
@@ -4213,6 +4418,7 @@
         </w:rPr>
         <w:t>TM</w:t>
       </w:r>
+      <w:proofErr w:type="spellEnd"/>
       <w:r>
         <w:rPr>
           <w:i/>
@@ -4254,6 +4460,7 @@
         </w:tabs>
         <w:ind w:left="1080"/>
       </w:pPr>
+      <w:proofErr w:type="spellStart"/>
       <w:r>
         <w:rPr>
           <w:i/>
@@ -4267,6 +4474,7 @@
         </w:rPr>
         <w:t>TM</w:t>
       </w:r>
+      <w:proofErr w:type="spellEnd"/>
       <w:r>
         <w:rPr>
           <w:i/>
@@ -4308,6 +4516,7 @@
         </w:tabs>
         <w:ind w:left="1080"/>
       </w:pPr>
+      <w:proofErr w:type="spellStart"/>
       <w:r>
         <w:rPr>
           <w:i/>
@@ -4321,6 +4530,7 @@
         </w:rPr>
         <w:t>TM</w:t>
       </w:r>
+      <w:proofErr w:type="spellEnd"/>
       <w:r>
         <w:rPr>
           <w:i/>
@@ -4362,6 +4572,7 @@
         </w:tabs>
         <w:ind w:left="1080"/>
       </w:pPr>
+      <w:proofErr w:type="spellStart"/>
       <w:r>
         <w:rPr>
           <w:i/>
@@ -4375,6 +4586,7 @@
         </w:rPr>
         <w:t>TM</w:t>
       </w:r>
+      <w:proofErr w:type="spellEnd"/>
       <w:r>
         <w:rPr>
           <w:i/>
@@ -4416,6 +4628,7 @@
         </w:tabs>
         <w:ind w:left="1080"/>
       </w:pPr>
+      <w:proofErr w:type="spellStart"/>
       <w:r>
         <w:rPr>
           <w:i/>
@@ -4429,6 +4642,7 @@
         </w:rPr>
         <w:t>TM</w:t>
       </w:r>
+      <w:proofErr w:type="spellEnd"/>
       <w:r>
         <w:rPr>
           <w:i/>
@@ -4470,6 +4684,7 @@
         </w:tabs>
         <w:ind w:left="1080"/>
       </w:pPr>
+      <w:proofErr w:type="spellStart"/>
       <w:r>
         <w:rPr>
           <w:i/>
@@ -4483,6 +4698,7 @@
         </w:rPr>
         <w:t>TM</w:t>
       </w:r>
+      <w:proofErr w:type="spellEnd"/>
       <w:r>
         <w:rPr>
           <w:i/>
@@ -4524,6 +4740,7 @@
         </w:tabs>
         <w:ind w:left="1080"/>
       </w:pPr>
+      <w:proofErr w:type="spellStart"/>
       <w:r>
         <w:rPr>
           <w:i/>
@@ -4537,6 +4754,7 @@
         </w:rPr>
         <w:t>TM</w:t>
       </w:r>
+      <w:proofErr w:type="spellEnd"/>
       <w:r>
         <w:rPr>
           <w:i/>
@@ -4578,6 +4796,7 @@
         </w:tabs>
         <w:ind w:left="1080"/>
       </w:pPr>
+      <w:proofErr w:type="spellStart"/>
       <w:r>
         <w:rPr>
           <w:i/>
@@ -4591,6 +4810,7 @@
         </w:rPr>
         <w:t>TM</w:t>
       </w:r>
+      <w:proofErr w:type="spellEnd"/>
       <w:r>
         <w:rPr>
           <w:i/>
@@ -4632,6 +4852,7 @@
         </w:tabs>
         <w:ind w:left="1080"/>
       </w:pPr>
+      <w:proofErr w:type="spellStart"/>
       <w:r>
         <w:rPr>
           <w:i/>
@@ -4645,6 +4866,7 @@
         </w:rPr>
         <w:t>TM</w:t>
       </w:r>
+      <w:proofErr w:type="spellEnd"/>
       <w:r>
         <w:rPr>
           <w:i/>
@@ -4686,6 +4908,7 @@
         </w:tabs>
         <w:ind w:left="1080"/>
       </w:pPr>
+      <w:proofErr w:type="spellStart"/>
       <w:r>
         <w:rPr>
           <w:i/>
@@ -4699,6 +4922,7 @@
         </w:rPr>
         <w:t>TM</w:t>
       </w:r>
+      <w:proofErr w:type="spellEnd"/>
       <w:r>
         <w:rPr>
           <w:i/>
@@ -4740,6 +4964,7 @@
         </w:tabs>
         <w:ind w:left="1080"/>
       </w:pPr>
+      <w:proofErr w:type="spellStart"/>
       <w:r>
         <w:rPr>
           <w:i/>
@@ -4753,6 +4978,7 @@
         </w:rPr>
         <w:t>TM</w:t>
       </w:r>
+      <w:proofErr w:type="spellEnd"/>
       <w:r>
         <w:rPr>
           <w:i/>
@@ -4794,6 +5020,7 @@
         </w:tabs>
         <w:ind w:left="1080"/>
       </w:pPr>
+      <w:proofErr w:type="spellStart"/>
       <w:r>
         <w:rPr>
           <w:i/>
@@ -4807,6 +5034,7 @@
         </w:rPr>
         <w:t>TM</w:t>
       </w:r>
+      <w:proofErr w:type="spellEnd"/>
       <w:r>
         <w:rPr>
           <w:i/>
@@ -4848,6 +5076,7 @@
         </w:tabs>
         <w:ind w:left="1080"/>
       </w:pPr>
+      <w:proofErr w:type="spellStart"/>
       <w:r>
         <w:rPr>
           <w:i/>
@@ -4861,6 +5090,7 @@
         </w:rPr>
         <w:t>TM</w:t>
       </w:r>
+      <w:proofErr w:type="spellEnd"/>
       <w:r>
         <w:rPr>
           <w:i/>
@@ -4902,6 +5132,7 @@
         </w:tabs>
         <w:ind w:left="1080"/>
       </w:pPr>
+      <w:proofErr w:type="spellStart"/>
       <w:r>
         <w:rPr>
           <w:i/>
@@ -4915,6 +5146,7 @@
         </w:rPr>
         <w:t>TM</w:t>
       </w:r>
+      <w:proofErr w:type="spellEnd"/>
       <w:r>
         <w:rPr>
           <w:i/>
@@ -4956,6 +5188,7 @@
         </w:tabs>
         <w:ind w:left="1080"/>
       </w:pPr>
+      <w:proofErr w:type="spellStart"/>
       <w:r>
         <w:rPr>
           <w:i/>
@@ -4969,6 +5202,7 @@
         </w:rPr>
         <w:t>TM</w:t>
       </w:r>
+      <w:proofErr w:type="spellEnd"/>
       <w:r>
         <w:rPr>
           <w:i/>
@@ -5010,6 +5244,7 @@
         </w:tabs>
         <w:ind w:left="1080"/>
       </w:pPr>
+      <w:proofErr w:type="spellStart"/>
       <w:r>
         <w:rPr>
           <w:i/>
@@ -5023,6 +5258,7 @@
         </w:rPr>
         <w:t>TM</w:t>
       </w:r>
+      <w:proofErr w:type="spellEnd"/>
       <w:r>
         <w:rPr>
           <w:i/>
@@ -5064,6 +5300,7 @@
         </w:tabs>
         <w:ind w:left="1080"/>
       </w:pPr>
+      <w:proofErr w:type="spellStart"/>
       <w:r>
         <w:rPr>
           <w:i/>
@@ -5077,6 +5314,7 @@
         </w:rPr>
         <w:t>TM</w:t>
       </w:r>
+      <w:proofErr w:type="spellEnd"/>
       <w:r>
         <w:rPr>
           <w:i/>
@@ -5118,6 +5356,7 @@
         </w:tabs>
         <w:ind w:left="1080"/>
       </w:pPr>
+      <w:proofErr w:type="spellStart"/>
       <w:r>
         <w:rPr>
           <w:i/>
@@ -5131,6 +5370,7 @@
         </w:rPr>
         <w:t>TM</w:t>
       </w:r>
+      <w:proofErr w:type="spellEnd"/>
       <w:r>
         <w:rPr>
           <w:i/>
@@ -5172,6 +5412,7 @@
         </w:tabs>
         <w:ind w:left="1080"/>
       </w:pPr>
+      <w:proofErr w:type="spellStart"/>
       <w:r>
         <w:rPr>
           <w:i/>
@@ -5185,6 +5426,7 @@
         </w:rPr>
         <w:t>TM</w:t>
       </w:r>
+      <w:proofErr w:type="spellEnd"/>
       <w:r>
         <w:rPr>
           <w:i/>
@@ -5226,6 +5468,7 @@
         </w:tabs>
         <w:ind w:left="1080"/>
       </w:pPr>
+      <w:proofErr w:type="spellStart"/>
       <w:r>
         <w:rPr>
           <w:i/>
@@ -5239,6 +5482,7 @@
         </w:rPr>
         <w:t>TM</w:t>
       </w:r>
+      <w:proofErr w:type="spellEnd"/>
       <w:r>
         <w:rPr>
           <w:i/>
@@ -5280,6 +5524,7 @@
         </w:tabs>
         <w:ind w:left="1080"/>
       </w:pPr>
+      <w:proofErr w:type="spellStart"/>
       <w:r>
         <w:rPr>
           <w:i/>
@@ -5293,6 +5538,7 @@
         </w:rPr>
         <w:t>TM</w:t>
       </w:r>
+      <w:proofErr w:type="spellEnd"/>
       <w:r>
         <w:rPr>
           <w:i/>
@@ -5334,6 +5580,7 @@
         </w:tabs>
         <w:ind w:left="1080"/>
       </w:pPr>
+      <w:proofErr w:type="spellStart"/>
       <w:r>
         <w:rPr>
           <w:i/>
@@ -5348,6 +5595,7 @@
         </w:rPr>
         <w:t>TM</w:t>
       </w:r>
+      <w:proofErr w:type="spellEnd"/>
       <w:r>
         <w:rPr>
           <w:i/>
@@ -5389,6 +5637,7 @@
         </w:tabs>
         <w:ind w:left="1080"/>
       </w:pPr>
+      <w:proofErr w:type="spellStart"/>
       <w:r>
         <w:rPr>
           <w:i/>
@@ -5402,6 +5651,7 @@
         </w:rPr>
         <w:t>TM</w:t>
       </w:r>
+      <w:proofErr w:type="spellEnd"/>
       <w:r>
         <w:rPr>
           <w:i/>
@@ -5443,6 +5693,7 @@
         </w:tabs>
         <w:ind w:left="1080"/>
       </w:pPr>
+      <w:proofErr w:type="spellStart"/>
       <w:r>
         <w:rPr>
           <w:i/>
@@ -5456,6 +5707,7 @@
         </w:rPr>
         <w:t>TM</w:t>
       </w:r>
+      <w:proofErr w:type="spellEnd"/>
       <w:r>
         <w:rPr>
           <w:i/>
@@ -5497,6 +5749,7 @@
         </w:tabs>
         <w:ind w:left="1080"/>
       </w:pPr>
+      <w:proofErr w:type="spellStart"/>
       <w:r>
         <w:rPr>
           <w:i/>
@@ -5510,6 +5763,7 @@
         </w:rPr>
         <w:t>TM</w:t>
       </w:r>
+      <w:proofErr w:type="spellEnd"/>
       <w:r>
         <w:rPr>
           <w:i/>
@@ -5551,6 +5805,7 @@
         </w:tabs>
         <w:ind w:left="1080"/>
       </w:pPr>
+      <w:proofErr w:type="spellStart"/>
       <w:r>
         <w:rPr>
           <w:i/>
@@ -5564,6 +5819,7 @@
         </w:rPr>
         <w:t>TM</w:t>
       </w:r>
+      <w:proofErr w:type="spellEnd"/>
       <w:r>
         <w:rPr>
           <w:i/>
@@ -5605,6 +5861,7 @@
         </w:tabs>
         <w:ind w:left="1080"/>
       </w:pPr>
+      <w:proofErr w:type="spellStart"/>
       <w:r>
         <w:rPr>
           <w:i/>
@@ -5618,6 +5875,7 @@
         </w:rPr>
         <w:t>TM</w:t>
       </w:r>
+      <w:proofErr w:type="spellEnd"/>
       <w:r>
         <w:rPr>
           <w:i/>
@@ -5659,6 +5917,7 @@
         </w:tabs>
         <w:ind w:left="1080"/>
       </w:pPr>
+      <w:proofErr w:type="spellStart"/>
       <w:r>
         <w:rPr>
           <w:i/>
@@ -5672,6 +5931,7 @@
         </w:rPr>
         <w:t>TM</w:t>
       </w:r>
+      <w:proofErr w:type="spellEnd"/>
       <w:r>
         <w:rPr>
           <w:i/>
@@ -5727,7 +5987,15 @@
         <w:pStyle w:val="Titlepageinfodescription"/>
       </w:pPr>
       <w:r>
-        <w:t>This specification is related to:</w:t>
+        <w:t xml:space="preserve">This specification is related </w:t>
+      </w:r>
+      <w:proofErr w:type="gramStart"/>
+      <w:r>
+        <w:t>to</w:t>
+      </w:r>
+      <w:proofErr w:type="gramEnd"/>
+      <w:r>
+        <w:t>:</w:t>
       </w:r>
     </w:p>
     <w:p>
@@ -5865,76 +6133,94 @@
           <w:rStyle w:val="Hyperlink"/>
           <w:color w:val="auto"/>
         </w:rPr>
-        <w:t>Initial publication URI:</w:t>
-      </w:r>
+        <w:t>Initial publication URI</w:t>
+      </w:r>
+      <w:proofErr w:type="gramStart"/>
       <w:r>
         <w:rPr>
           <w:rStyle w:val="Hyperlink"/>
           <w:color w:val="auto"/>
         </w:rPr>
-        <w:br/>
-      </w:r>
+        <w:t>:</w:t>
+      </w:r>
+      <w:proofErr w:type="gramEnd"/>
       <w:r>
         <w:rPr>
           <w:rStyle w:val="Hyperlink"/>
           <w:color w:val="auto"/>
         </w:rPr>
-        <w:t>http://docs.oasis-open.org/</w:t>
+        <w:br/>
       </w:r>
       <w:r>
         <w:rPr>
           <w:rStyle w:val="Hyperlink"/>
           <w:color w:val="auto"/>
         </w:rPr>
-        <w:t>cti</w:t>
+        <w:t>http://docs.oasis-open.org/</w:t>
       </w:r>
       <w:r>
         <w:rPr>
           <w:rStyle w:val="Hyperlink"/>
           <w:color w:val="auto"/>
         </w:rPr>
-        <w:t>/</w:t>
+        <w:t>cti</w:t>
       </w:r>
       <w:r>
         <w:rPr>
           <w:rStyle w:val="Hyperlink"/>
           <w:color w:val="auto"/>
         </w:rPr>
-        <w:t>stix/v1.2.1/csd01/part1-overview/</w:t>
+        <w:t>/</w:t>
       </w:r>
       <w:r>
         <w:rPr>
           <w:rStyle w:val="Hyperlink"/>
           <w:color w:val="auto"/>
         </w:rPr>
-        <w:t>stix-v1.2.1-</w:t>
+        <w:t>stix/v1.2.1/csd01/part1-overview/</w:t>
       </w:r>
       <w:r>
         <w:rPr>
           <w:rStyle w:val="Hyperlink"/>
           <w:color w:val="auto"/>
         </w:rPr>
-        <w:t>cs</w:t>
+        <w:t>stix-v1.2.1-</w:t>
       </w:r>
       <w:r>
         <w:rPr>
           <w:rStyle w:val="Hyperlink"/>
           <w:color w:val="auto"/>
         </w:rPr>
-        <w:t>d01-part1-overview.docx</w:t>
-      </w:r>
-    </w:p>
-    <w:p>
-      <w:pPr>
-        <w:pStyle w:val="Titlepageinfodescription"/>
-      </w:pPr>
+        <w:t>cs</w:t>
+      </w:r>
       <w:r>
         <w:rPr>
           <w:rStyle w:val="Hyperlink"/>
           <w:color w:val="auto"/>
         </w:rPr>
-        <w:t>Permanent “Latest version” URI:</w:t>
-      </w:r>
+        <w:t>d01-part1-overview.docx</w:t>
+      </w:r>
+    </w:p>
+    <w:p>
+      <w:pPr>
+        <w:pStyle w:val="Titlepageinfodescription"/>
+      </w:pPr>
+      <w:r>
+        <w:rPr>
+          <w:rStyle w:val="Hyperlink"/>
+          <w:color w:val="auto"/>
+        </w:rPr>
+        <w:t>Permanent “Latest version” URI</w:t>
+      </w:r>
+      <w:proofErr w:type="gramStart"/>
+      <w:r>
+        <w:rPr>
+          <w:rStyle w:val="Hyperlink"/>
+          <w:color w:val="auto"/>
+        </w:rPr>
+        <w:t>:</w:t>
+      </w:r>
+      <w:proofErr w:type="gramEnd"/>
       <w:r>
         <w:rPr>
           <w:rStyle w:val="Hyperlink"/>
@@ -8436,7 +8722,11 @@
         <w:ind w:right="-270"/>
       </w:pPr>
       <w:r>
-        <w:t>The Cyber Observable Expression (CybOX</w:t>
+        <w:t>The Cyber Observable Expression (</w:t>
+      </w:r>
+      <w:proofErr w:type="spellStart"/>
+      <w:r>
+        <w:t>CybOX</w:t>
       </w:r>
       <w:r>
         <w:rPr>
@@ -8444,6 +8734,7 @@
         </w:rPr>
         <w:t>TM</w:t>
       </w:r>
+      <w:proofErr w:type="spellEnd"/>
       <w:r>
         <w:t>)</w:t>
       </w:r>
@@ -8514,6 +8805,7 @@
         </w:rPr>
         <w:fldChar w:fldCharType="separate"/>
       </w:r>
+      <w:proofErr w:type="gramStart"/>
       <w:r>
         <w:rPr>
           <w:b/>
@@ -8521,6 +8813,7 @@
         </w:rPr>
         <w:t>1.1</w:t>
       </w:r>
+      <w:proofErr w:type="gramEnd"/>
       <w:r>
         <w:rPr>
           <w:b/>
@@ -8723,8 +9016,21 @@
         <w:fldChar w:fldCharType="end"/>
       </w:r>
       <w:r>
-        <w:t xml:space="preserve">, we give background information necessary to fully understand the Artifact Object data model. We present the Artifact Object data model specification details in Section </w:t>
-      </w:r>
+        <w:t xml:space="preserve">, we give background information necessary </w:t>
+      </w:r>
+      <w:proofErr w:type="gramStart"/>
+      <w:r>
+        <w:t>to fully understand</w:t>
+      </w:r>
+      <w:proofErr w:type="gramEnd"/>
+      <w:r>
+        <w:t xml:space="preserve"> the Artifact Object data model. We present the Artifact Object data model specification details in </w:t>
+      </w:r>
+      <w:proofErr w:type="gramStart"/>
+      <w:r>
+        <w:t xml:space="preserve">Section </w:t>
+      </w:r>
+      <w:proofErr w:type="gramEnd"/>
       <w:r>
         <w:rPr>
           <w:b/>
@@ -8874,6 +9180,7 @@
       <w:bookmarkStart w:id="9" w:name="_Ref412622367"/>
       <w:bookmarkStart w:id="10" w:name="_Toc424631596"/>
       <w:bookmarkStart w:id="11" w:name="_Toc432506434"/>
+      <w:proofErr w:type="spellStart"/>
       <w:r>
         <w:t>CybOX</w:t>
       </w:r>
@@ -8883,6 +9190,7 @@
         </w:rPr>
         <w:t>TM</w:t>
       </w:r>
+      <w:proofErr w:type="spellEnd"/>
       <w:r>
         <w:t xml:space="preserve"> Specification Documents</w:t>
       </w:r>
@@ -9296,7 +9604,25 @@
           <w:sz w:val="20"/>
           <w:szCs w:val="20"/>
         </w:rPr>
-        <w:t xml:space="preserve">cyboxCommon:BaseObjectPropertyType </w:t>
+        <w:t>cyboxCommon</w:t>
+      </w:r>
+      <w:proofErr w:type="gramStart"/>
+      <w:r>
+        <w:rPr>
+          <w:rFonts w:ascii="Courier New" w:hAnsi="Courier New" w:cs="Courier New"/>
+          <w:sz w:val="20"/>
+          <w:szCs w:val="20"/>
+        </w:rPr>
+        <w:t>:BaseObjectPropertyType</w:t>
+      </w:r>
+      <w:proofErr w:type="gramEnd"/>
+      <w:r>
+        <w:rPr>
+          <w:rFonts w:ascii="Courier New" w:hAnsi="Courier New" w:cs="Courier New"/>
+          <w:sz w:val="20"/>
+          <w:szCs w:val="20"/>
+        </w:rPr>
+        <w:t xml:space="preserve"> </w:t>
       </w:r>
     </w:p>
     <w:p>
@@ -9488,19 +9814,28 @@
           <w:rFonts w:ascii="Courier New" w:hAnsi="Courier New" w:cs="Courier New"/>
           <w:sz w:val="22"/>
         </w:rPr>
-        <w:t>package_prefix:class</w:t>
-      </w:r>
-      <w:r>
-        <w:t>, where</w:t>
-      </w:r>
-      <w:r>
-        <w:t xml:space="preserve"> </w:t>
-      </w:r>
+        <w:t>package_prefix</w:t>
+      </w:r>
+      <w:proofErr w:type="gramStart"/>
       <w:r>
         <w:rPr>
           <w:rFonts w:ascii="Courier New" w:hAnsi="Courier New" w:cs="Courier New"/>
           <w:sz w:val="22"/>
         </w:rPr>
+        <w:t>:class</w:t>
+      </w:r>
+      <w:proofErr w:type="gramEnd"/>
+      <w:r>
+        <w:t>, where</w:t>
+      </w:r>
+      <w:r>
+        <w:t xml:space="preserve"> </w:t>
+      </w:r>
+      <w:r>
+        <w:rPr>
+          <w:rFonts w:ascii="Courier New" w:hAnsi="Courier New" w:cs="Courier New"/>
+          <w:sz w:val="22"/>
+        </w:rPr>
         <w:t>package_prefix</w:t>
       </w:r>
       <w:r>
@@ -9512,8 +9847,6 @@
       <w:r>
         <w:t xml:space="preserve">corresponds to the appropriate UML package. </w:t>
       </w:r>
-      <w:bookmarkStart w:id="24" w:name="_GoBack"/>
-      <w:bookmarkEnd w:id="24"/>
     </w:p>
     <w:p>
       <w:pPr>
@@ -9522,12 +9855,14 @@
       <w:r>
         <w:t xml:space="preserve">The package_prefix for the Artifact data model is </w:t>
       </w:r>
+      <w:proofErr w:type="spellStart"/>
       <w:r>
         <w:rPr>
           <w:rFonts w:ascii="Courier New" w:hAnsi="Courier New" w:cs="Courier New"/>
         </w:rPr>
         <w:t>ArtifactObj</w:t>
       </w:r>
+      <w:proofErr w:type="spellEnd"/>
       <w:r>
         <w:t xml:space="preserve">. </w:t>
       </w:r>
@@ -9560,76 +9895,84 @@
       <w:pPr>
         <w:pStyle w:val="Heading3"/>
       </w:pPr>
-      <w:bookmarkStart w:id="25" w:name="_Toc426119872"/>
-      <w:bookmarkStart w:id="26" w:name="_Toc432506438"/>
+      <w:bookmarkStart w:id="24" w:name="_Toc426119872"/>
+      <w:bookmarkStart w:id="25" w:name="_Toc432506438"/>
       <w:r>
         <w:t>UML Diagrams</w:t>
       </w:r>
       <w:bookmarkEnd w:id="22"/>
       <w:bookmarkEnd w:id="23"/>
+      <w:bookmarkEnd w:id="24"/>
       <w:bookmarkEnd w:id="25"/>
+    </w:p>
+    <w:p>
+      <w:pPr>
+        <w:spacing w:before="80" w:after="240"/>
+      </w:pPr>
+      <w:bookmarkStart w:id="26" w:name="_Toc398719452"/>
+      <w:bookmarkStart w:id="27" w:name="_Toc389570606"/>
+      <w:bookmarkStart w:id="28" w:name="_Toc389581076"/>
+      <w:bookmarkStart w:id="29" w:name="_Ref394436861"/>
+      <w:r>
+        <w:t xml:space="preserve">This specification makes use of UML diagrams </w:t>
+      </w:r>
+      <w:proofErr w:type="gramStart"/>
+      <w:r>
+        <w:t>to visually depict</w:t>
+      </w:r>
+      <w:proofErr w:type="gramEnd"/>
+      <w:r>
+        <w:t xml:space="preserve"> relationships between CybOX Language constructs. Note that the diagrams have been extracted directly from the full UML model for CybOX; they have not been constructed purely for inclusion in the specification documents.  Typically, diagrams are included for the primary class of a data model, and for any other class where the visualization of its relationships between other classes would be useful.  This implies that there will be very few diagrams for classes whose only properties are either a data type or a class from the CybOX Common data model.  </w:t>
+      </w:r>
+      <w:r>
+        <w:t>Other diagrams that are included correspond to classes that specialize a superclass and abstract or generalized classes that are extended by one or more subclasses</w:t>
+      </w:r>
+      <w:r>
+        <w:t>.</w:t>
+      </w:r>
+    </w:p>
+    <w:p>
+      <w:pPr>
+        <w:spacing w:before="80" w:after="240"/>
+      </w:pPr>
+      <w:r>
+        <w:t>In UML diagrams, classes are often presented with their attributes elided, to avoid clutter.  The fully described class can usually be found in a related diagram.  A class presented with an empty section at the bottom of the icon indicates that there are no attributes other than those that are visualized using associations.</w:t>
+      </w:r>
+    </w:p>
+    <w:p>
+      <w:pPr>
+        <w:pStyle w:val="Heading4"/>
+      </w:pPr>
+      <w:bookmarkStart w:id="30" w:name="_Toc426119873"/>
+      <w:bookmarkStart w:id="31" w:name="_Toc432506439"/>
+      <w:r>
+        <w:t>Class Properties</w:t>
+      </w:r>
       <w:bookmarkEnd w:id="26"/>
+      <w:bookmarkEnd w:id="30"/>
+      <w:bookmarkEnd w:id="31"/>
     </w:p>
     <w:p>
       <w:pPr>
         <w:spacing w:before="80" w:after="240"/>
       </w:pPr>
-      <w:bookmarkStart w:id="27" w:name="_Toc398719452"/>
-      <w:bookmarkStart w:id="28" w:name="_Toc389570606"/>
-      <w:bookmarkStart w:id="29" w:name="_Toc389581076"/>
-      <w:bookmarkStart w:id="30" w:name="_Ref394436861"/>
-      <w:r>
-        <w:t xml:space="preserve">This specification makes use of UML diagrams to visually depict relationships between CybOX Language constructs. Note that the diagrams have been extracted directly from the full UML model for CybOX; they have not been constructed purely for inclusion in the specification documents.  Typically, diagrams are included for the primary class of a data model, and for any other class where the visualization of its relationships between other classes would be useful.  This implies that there will be very few diagrams for classes whose only properties are either a data type or a class from the CybOX Common data model.  </w:t>
-      </w:r>
-      <w:r>
-        <w:t>Other diagrams that are included correspond to classes that specialize a superclass and abstract or generalized classes that are extended by one or more subclasses</w:t>
-      </w:r>
-      <w:r>
-        <w:t>.</w:t>
-      </w:r>
-    </w:p>
-    <w:p>
-      <w:pPr>
-        <w:spacing w:before="80" w:after="240"/>
-      </w:pPr>
-      <w:r>
-        <w:t>In UML diagrams, classes are often presented with their attributes elided, to avoid clutter.  The fully described class can usually be found in a related diagram.  A class presented with an empty section at the bottom of the icon indicates that there are no attributes other than those that are visualized using associations.</w:t>
+      <w:r>
+        <w:t xml:space="preserve">Generally, a class property can be shown in a UML diagram as either an attribute or an association (i.e., the distinction between attributes and associations is somewhat subjective).  In order to make the size of UML diagrams in the specifications manageable, we have chosen to capture most properties as attributes and to capture only higher level properties as associations, especially in the main top-level component diagrams.  In particular, we will always capture properties of UML data types as attributes.    </w:t>
       </w:r>
     </w:p>
     <w:p>
       <w:pPr>
         <w:pStyle w:val="Heading4"/>
       </w:pPr>
-      <w:bookmarkStart w:id="31" w:name="_Toc426119873"/>
-      <w:bookmarkStart w:id="32" w:name="_Toc432506439"/>
-      <w:r>
-        <w:t>Class Properties</w:t>
-      </w:r>
-      <w:bookmarkEnd w:id="27"/>
-      <w:bookmarkEnd w:id="31"/>
+      <w:bookmarkStart w:id="32" w:name="_Toc398719453"/>
+      <w:bookmarkStart w:id="33" w:name="_Toc426119874"/>
+      <w:bookmarkStart w:id="34" w:name="_Toc432506440"/>
+      <w:r>
+        <w:t>Diagram Icons and Arrow Types</w:t>
+      </w:r>
       <w:bookmarkEnd w:id="32"/>
-    </w:p>
-    <w:p>
-      <w:pPr>
-        <w:spacing w:before="80" w:after="240"/>
-      </w:pPr>
-      <w:r>
-        <w:t xml:space="preserve">Generally, a class property can be shown in a UML diagram as either an attribute or an association (i.e., the distinction between attributes and associations is somewhat subjective).  In order to make the size of UML diagrams in the specifications manageable, we have chosen to capture most properties as attributes and to capture only higher level properties as associations, especially in the main top-level component diagrams.  In particular, we will always capture properties of UML data types as attributes.    </w:t>
-      </w:r>
-    </w:p>
-    <w:p>
-      <w:pPr>
-        <w:pStyle w:val="Heading4"/>
-      </w:pPr>
-      <w:bookmarkStart w:id="33" w:name="_Toc398719453"/>
-      <w:bookmarkStart w:id="34" w:name="_Toc426119874"/>
-      <w:bookmarkStart w:id="35" w:name="_Toc432506440"/>
-      <w:r>
-        <w:t>Diagram Icons and Arrow Types</w:t>
-      </w:r>
       <w:bookmarkEnd w:id="33"/>
       <w:bookmarkEnd w:id="34"/>
-      <w:bookmarkEnd w:id="35"/>
     </w:p>
     <w:p>
       <w:pPr>
@@ -9717,31 +10060,57 @@
         <w:spacing w:after="120"/>
         <w:jc w:val="center"/>
       </w:pPr>
-      <w:bookmarkStart w:id="36" w:name="_Ref397637630"/>
+      <w:bookmarkStart w:id="35" w:name="_Ref397637630"/>
       <w:r>
         <w:lastRenderedPageBreak/>
         <w:t xml:space="preserve">Table </w:t>
       </w:r>
-      <w:fldSimple w:instr=" STYLEREF 1 \s ">
-        <w:r>
-          <w:rPr>
-            <w:noProof/>
-          </w:rPr>
-          <w:t>1</w:t>
-        </w:r>
-      </w:fldSimple>
+      <w:r>
+        <w:fldChar w:fldCharType="begin"/>
+      </w:r>
+      <w:r>
+        <w:instrText xml:space="preserve"> STYLEREF 1 \s </w:instrText>
+      </w:r>
+      <w:r>
+        <w:fldChar w:fldCharType="separate"/>
+      </w:r>
+      <w:r>
+        <w:rPr>
+          <w:noProof/>
+        </w:rPr>
+        <w:t>1</w:t>
+      </w:r>
+      <w:r>
+        <w:rPr>
+          <w:noProof/>
+        </w:rPr>
+        <w:fldChar w:fldCharType="end"/>
+      </w:r>
       <w:r>
         <w:noBreakHyphen/>
       </w:r>
-      <w:fldSimple w:instr=" SEQ Table \* ARABIC \s 1 ">
-        <w:r>
-          <w:rPr>
-            <w:noProof/>
-          </w:rPr>
-          <w:t>1</w:t>
-        </w:r>
-      </w:fldSimple>
-      <w:bookmarkEnd w:id="36"/>
+      <w:r>
+        <w:fldChar w:fldCharType="begin"/>
+      </w:r>
+      <w:r>
+        <w:instrText xml:space="preserve"> SEQ Table \* ARABIC \s 1 </w:instrText>
+      </w:r>
+      <w:r>
+        <w:fldChar w:fldCharType="separate"/>
+      </w:r>
+      <w:r>
+        <w:rPr>
+          <w:noProof/>
+        </w:rPr>
+        <w:t>1</w:t>
+      </w:r>
+      <w:r>
+        <w:rPr>
+          <w:noProof/>
+        </w:rPr>
+        <w:fldChar w:fldCharType="end"/>
+      </w:r>
+      <w:bookmarkEnd w:id="35"/>
       <w:r>
         <w:t xml:space="preserve">.  </w:t>
       </w:r>
@@ -9988,7 +10357,7 @@
                 <v:shape id="_x0000_i1025" type="#_x0000_t75" style="width:23.25pt;height:21pt" o:ole="">
                   <v:imagedata r:id="rId25" o:title=""/>
                 </v:shape>
-                <o:OLEObject Type="Embed" ProgID="PBrush" ShapeID="_x0000_i1025" DrawAspect="Content" ObjectID="_1512715251" r:id="rId26"/>
+                <o:OLEObject Type="Embed" ProgID="PBrush" ShapeID="_x0000_i1025" DrawAspect="Content" ObjectID="_1512988504" r:id="rId26"/>
               </w:object>
             </w:r>
           </w:p>
@@ -10144,7 +10513,7 @@
                 <v:shape id="_x0000_i1026" type="#_x0000_t75" style="width:14.25pt;height:14.25pt" o:ole="">
                   <v:imagedata r:id="rId28" o:title=""/>
                 </v:shape>
-                <o:OLEObject Type="Embed" ProgID="PBrush" ShapeID="_x0000_i1026" DrawAspect="Content" ObjectID="_1512715252" r:id="rId29"/>
+                <o:OLEObject Type="Embed" ProgID="PBrush" ShapeID="_x0000_i1026" DrawAspect="Content" ObjectID="_1512988505" r:id="rId29"/>
               </w:object>
             </w:r>
           </w:p>
@@ -10204,7 +10573,7 @@
                 <v:shape id="_x0000_i1027" type="#_x0000_t75" style="width:14.25pt;height:14.25pt" o:ole="">
                   <v:imagedata r:id="rId30" o:title=""/>
                 </v:shape>
-                <o:OLEObject Type="Embed" ProgID="PBrush" ShapeID="_x0000_i1027" DrawAspect="Content" ObjectID="_1512715253" r:id="rId31"/>
+                <o:OLEObject Type="Embed" ProgID="PBrush" ShapeID="_x0000_i1027" DrawAspect="Content" ObjectID="_1512988506" r:id="rId31"/>
               </w:object>
             </w:r>
           </w:p>
@@ -10321,7 +10690,7 @@
                     </wp:anchor>
                   </w:drawing>
                 </mc:Choice>
-                <mc:Fallback xmlns:mv="urn:schemas-microsoft-com:mac:vml" xmlns:mo="http://schemas.microsoft.com/office/mac/office/2008/main">
+                <mc:Fallback xmlns:mo="http://schemas.microsoft.com/office/mac/office/2008/main" xmlns:mv="urn:schemas-microsoft-com:mac:vml">
                   <w:pict>
                     <v:shapetype w14:anchorId="3851F205" id="_x0000_t32" coordsize="21600,21600" o:spt="32" o:oned="t" path="m,l21600,21600e" filled="f">
                       <v:path arrowok="t" fillok="f" o:connecttype="none"/>
@@ -10390,7 +10759,7 @@
                 <v:shape id="_x0000_i1028" type="#_x0000_t75" style="width:57.75pt;height:35.25pt" o:ole="">
                   <v:imagedata r:id="rId32" o:title=""/>
                 </v:shape>
-                <o:OLEObject Type="Embed" ProgID="PBrush" ShapeID="_x0000_i1028" DrawAspect="Content" ObjectID="_1512715254" r:id="rId33"/>
+                <o:OLEObject Type="Embed" ProgID="PBrush" ShapeID="_x0000_i1028" DrawAspect="Content" ObjectID="_1512988507" r:id="rId33"/>
               </w:object>
             </w:r>
           </w:p>
@@ -10426,16 +10795,16 @@
       <w:pPr>
         <w:pStyle w:val="Heading3"/>
       </w:pPr>
-      <w:bookmarkStart w:id="37" w:name="_Toc426119876"/>
-      <w:bookmarkStart w:id="38" w:name="_Toc432506441"/>
+      <w:bookmarkStart w:id="36" w:name="_Toc426119876"/>
+      <w:bookmarkStart w:id="37" w:name="_Toc432506441"/>
       <w:r>
         <w:t>Property Table Notation</w:t>
       </w:r>
+      <w:bookmarkEnd w:id="27"/>
       <w:bookmarkEnd w:id="28"/>
       <w:bookmarkEnd w:id="29"/>
-      <w:bookmarkEnd w:id="30"/>
+      <w:bookmarkEnd w:id="36"/>
       <w:bookmarkEnd w:id="37"/>
-      <w:bookmarkEnd w:id="38"/>
     </w:p>
     <w:p>
       <w:pPr>
@@ -10444,12 +10813,14 @@
       <w:r>
         <w:t xml:space="preserve">Throughout </w:t>
       </w:r>
+      <w:proofErr w:type="gramStart"/>
       <w:r>
         <w:t>Section</w:t>
       </w:r>
       <w:r>
         <w:t xml:space="preserve"> </w:t>
       </w:r>
+      <w:proofErr w:type="gramEnd"/>
       <w:r>
         <w:rPr>
           <w:b/>
@@ -10635,15 +11006,15 @@
       <w:pPr>
         <w:pStyle w:val="Heading3"/>
       </w:pPr>
-      <w:bookmarkStart w:id="39" w:name="_Toc412205415"/>
-      <w:bookmarkStart w:id="40" w:name="_Toc426119877"/>
-      <w:bookmarkStart w:id="41" w:name="_Toc432506442"/>
+      <w:bookmarkStart w:id="38" w:name="_Toc412205415"/>
+      <w:bookmarkStart w:id="39" w:name="_Toc426119877"/>
+      <w:bookmarkStart w:id="40" w:name="_Toc432506442"/>
       <w:r>
         <w:t>Property and Class Descriptions</w:t>
       </w:r>
+      <w:bookmarkEnd w:id="38"/>
       <w:bookmarkEnd w:id="39"/>
       <w:bookmarkEnd w:id="40"/>
-      <w:bookmarkEnd w:id="41"/>
     </w:p>
     <w:p>
       <w:pPr>
@@ -11023,8 +11394,13 @@
             <w:r>
               <w:t xml:space="preserve">potentially </w:t>
             </w:r>
-            <w:r>
-              <w:t>leverage to obfuscate the Observable</w:t>
+            <w:proofErr w:type="gramStart"/>
+            <w:r>
+              <w:t>leverage</w:t>
+            </w:r>
+            <w:proofErr w:type="gramEnd"/>
+            <w:r>
+              <w:t xml:space="preserve"> to obfuscate the Observable</w:t>
             </w:r>
             <w:r>
               <w:rPr>
@@ -11069,7 +11445,15 @@
           </w:tcPr>
           <w:p>
             <w:r>
-              <w:t>Used to clearly and precisely identify particular instances or values associated with a property.  Often used for properties that are defined by a controlled vocabulary or enumeration; typically used for properties that take on only a single value.</w:t>
+              <w:t xml:space="preserve">Used </w:t>
+            </w:r>
+            <w:proofErr w:type="gramStart"/>
+            <w:r>
+              <w:t>to clearly and precisely identify</w:t>
+            </w:r>
+            <w:proofErr w:type="gramEnd"/>
+            <w:r>
+              <w:t xml:space="preserve"> particular instances or values associated with a property.  Often used for properties that are defined by a controlled vocabulary or enumeration; typically used for properties that take on only a single value.</w:t>
             </w:r>
           </w:p>
         </w:tc>
@@ -11131,15 +11515,15 @@
       <w:pPr>
         <w:pStyle w:val="Heading2"/>
       </w:pPr>
-      <w:bookmarkStart w:id="42" w:name="_Ref428537349"/>
-      <w:bookmarkStart w:id="43" w:name="_Toc427275785"/>
-      <w:bookmarkStart w:id="44" w:name="_Toc432506443"/>
+      <w:bookmarkStart w:id="41" w:name="_Ref428537349"/>
+      <w:bookmarkStart w:id="42" w:name="_Toc427275785"/>
+      <w:bookmarkStart w:id="43" w:name="_Toc432506443"/>
       <w:r>
         <w:t>Terminology</w:t>
       </w:r>
+      <w:bookmarkEnd w:id="41"/>
       <w:bookmarkEnd w:id="42"/>
       <w:bookmarkEnd w:id="43"/>
-      <w:bookmarkEnd w:id="44"/>
     </w:p>
     <w:p>
       <w:r>
@@ -11279,43 +11663,43 @@
       <w:pPr>
         <w:pStyle w:val="Heading2"/>
       </w:pPr>
-      <w:bookmarkStart w:id="45" w:name="_Ref7502892"/>
-      <w:bookmarkStart w:id="46" w:name="_Toc12011611"/>
-      <w:bookmarkStart w:id="47" w:name="_Toc85472894"/>
-      <w:bookmarkStart w:id="48" w:name="_Toc287332008"/>
-      <w:bookmarkStart w:id="49" w:name="_Toc427275786"/>
-      <w:bookmarkStart w:id="50" w:name="_Toc432506444"/>
+      <w:bookmarkStart w:id="44" w:name="_Ref7502892"/>
+      <w:bookmarkStart w:id="45" w:name="_Toc12011611"/>
+      <w:bookmarkStart w:id="46" w:name="_Toc85472894"/>
+      <w:bookmarkStart w:id="47" w:name="_Toc287332008"/>
+      <w:bookmarkStart w:id="48" w:name="_Toc427275786"/>
+      <w:bookmarkStart w:id="49" w:name="_Toc432506444"/>
       <w:r>
         <w:t>Normative</w:t>
       </w:r>
+      <w:bookmarkEnd w:id="44"/>
       <w:bookmarkEnd w:id="45"/>
+      <w:r>
+        <w:t xml:space="preserve"> References</w:t>
+      </w:r>
       <w:bookmarkEnd w:id="46"/>
-      <w:r>
-        <w:t xml:space="preserve"> References</w:t>
-      </w:r>
       <w:bookmarkEnd w:id="47"/>
       <w:bookmarkEnd w:id="48"/>
       <w:bookmarkEnd w:id="49"/>
+    </w:p>
+    <w:p>
+      <w:pPr>
+        <w:pStyle w:val="Ref"/>
+      </w:pPr>
+      <w:r>
+        <w:rPr>
+          <w:rStyle w:val="Refterm"/>
+        </w:rPr>
+        <w:t>[</w:t>
+      </w:r>
+      <w:bookmarkStart w:id="50" w:name="rfc2119"/>
+      <w:r>
+        <w:rPr>
+          <w:rStyle w:val="Refterm"/>
+        </w:rPr>
+        <w:t>RFC2119</w:t>
+      </w:r>
       <w:bookmarkEnd w:id="50"/>
-    </w:p>
-    <w:p>
-      <w:pPr>
-        <w:pStyle w:val="Ref"/>
-      </w:pPr>
-      <w:r>
-        <w:rPr>
-          <w:rStyle w:val="Refterm"/>
-        </w:rPr>
-        <w:t>[</w:t>
-      </w:r>
-      <w:bookmarkStart w:id="51" w:name="rfc2119"/>
-      <w:r>
-        <w:rPr>
-          <w:rStyle w:val="Refterm"/>
-        </w:rPr>
-        <w:t>RFC2119</w:t>
-      </w:r>
-      <w:bookmarkEnd w:id="51"/>
       <w:r>
         <w:rPr>
           <w:rStyle w:val="Refterm"/>
@@ -11353,22 +11737,27 @@
       <w:pPr>
         <w:pStyle w:val="Heading1"/>
       </w:pPr>
-      <w:bookmarkStart w:id="52" w:name="_Ref428537380"/>
-      <w:bookmarkStart w:id="53" w:name="_Toc432506445"/>
+      <w:bookmarkStart w:id="51" w:name="_Ref428537380"/>
+      <w:bookmarkStart w:id="52" w:name="_Toc432506445"/>
       <w:r>
         <w:lastRenderedPageBreak/>
         <w:t>Background Information</w:t>
       </w:r>
+      <w:bookmarkEnd w:id="51"/>
       <w:bookmarkEnd w:id="52"/>
-      <w:bookmarkEnd w:id="53"/>
-    </w:p>
-    <w:p>
-      <w:r>
-        <w:t>In this section, we provide high level information about the Artifact Object data model that is necessary to fully understand the specification details given in Section</w:t>
+    </w:p>
+    <w:p>
+      <w:r>
+        <w:t xml:space="preserve">In this section, we provide high level information about the Artifact Object data model that is necessary to fully understand the specification details given in </w:t>
+      </w:r>
+      <w:proofErr w:type="gramStart"/>
+      <w:r>
+        <w:t>Section</w:t>
       </w:r>
       <w:r>
         <w:t xml:space="preserve"> </w:t>
       </w:r>
+      <w:proofErr w:type="gramEnd"/>
       <w:r>
         <w:rPr>
           <w:b/>
@@ -11464,13 +11853,13 @@
         <w:spacing w:before="360" w:after="60"/>
         <w:ind w:left="540" w:hanging="540"/>
       </w:pPr>
-      <w:bookmarkStart w:id="54" w:name="_Toc426119879"/>
-      <w:bookmarkStart w:id="55" w:name="_Toc432506446"/>
+      <w:bookmarkStart w:id="53" w:name="_Toc426119879"/>
+      <w:bookmarkStart w:id="54" w:name="_Toc432506446"/>
       <w:r>
         <w:t>Cyber Observables</w:t>
       </w:r>
+      <w:bookmarkEnd w:id="53"/>
       <w:bookmarkEnd w:id="54"/>
-      <w:bookmarkEnd w:id="55"/>
     </w:p>
     <w:p>
       <w:pPr>
@@ -11482,7 +11871,15 @@
     </w:p>
     <w:p>
       <w:r>
-        <w:t>A cyber observable is different than a cyber indicator. A cyber observable is a statement of fact, capturing what was observed or could be observed in the cyber operational domain. Cyber indicators are cyber observable patterns, such as a registry key value associated with a known bad actor or a spoofed email address used on a particular date.</w:t>
+        <w:t xml:space="preserve">A cyber observable is different </w:t>
+      </w:r>
+      <w:proofErr w:type="gramStart"/>
+      <w:r>
+        <w:t>than</w:t>
+      </w:r>
+      <w:proofErr w:type="gramEnd"/>
+      <w:r>
+        <w:t xml:space="preserve"> a cyber indicator. A cyber observable is a statement of fact, capturing what was observed or could be observed in the cyber operational domain. Cyber indicators are cyber observable patterns, such as a registry key value associated with a known bad actor or a spoofed email address used on a particular date.</w:t>
       </w:r>
     </w:p>
     <w:p>
@@ -11494,13 +11891,13 @@
         <w:spacing w:before="360" w:after="60"/>
         <w:ind w:left="540" w:hanging="540"/>
       </w:pPr>
-      <w:bookmarkStart w:id="56" w:name="_Toc432506447"/>
-      <w:bookmarkStart w:id="57" w:name="_Toc287332011"/>
-      <w:bookmarkStart w:id="58" w:name="_Toc409437263"/>
+      <w:bookmarkStart w:id="55" w:name="_Toc432506447"/>
+      <w:bookmarkStart w:id="56" w:name="_Toc287332011"/>
+      <w:bookmarkStart w:id="57" w:name="_Toc409437263"/>
       <w:r>
         <w:t>Objects</w:t>
       </w:r>
-      <w:bookmarkEnd w:id="56"/>
+      <w:bookmarkEnd w:id="55"/>
     </w:p>
     <w:p>
       <w:r>
@@ -11521,24 +11918,24 @@
       <w:pPr>
         <w:pStyle w:val="Heading1"/>
       </w:pPr>
-      <w:bookmarkStart w:id="59" w:name="_Ref432505617"/>
-      <w:bookmarkStart w:id="60" w:name="_Toc432506448"/>
+      <w:bookmarkStart w:id="58" w:name="_Ref432505617"/>
+      <w:bookmarkStart w:id="59" w:name="_Toc432506448"/>
       <w:r>
         <w:lastRenderedPageBreak/>
         <w:t>Data Model</w:t>
       </w:r>
+      <w:bookmarkEnd w:id="58"/>
       <w:bookmarkEnd w:id="59"/>
+    </w:p>
+    <w:p>
+      <w:pPr>
+        <w:pStyle w:val="Heading2"/>
+      </w:pPr>
+      <w:bookmarkStart w:id="60" w:name="_Toc432506449"/>
+      <w:r>
+        <w:t>ArtifactObjectType Class</w:t>
+      </w:r>
       <w:bookmarkEnd w:id="60"/>
-    </w:p>
-    <w:p>
-      <w:pPr>
-        <w:pStyle w:val="Heading2"/>
-      </w:pPr>
-      <w:bookmarkStart w:id="61" w:name="_Toc432506449"/>
-      <w:r>
-        <w:t>ArtifactObjectType Class</w:t>
-      </w:r>
-      <w:bookmarkEnd w:id="61"/>
     </w:p>
     <w:p>
       <w:pPr>
@@ -11672,10 +12069,10 @@
           <w:noProof/>
         </w:rPr>
         <w:drawing>
-          <wp:inline distT="0" distB="0" distL="0" distR="0" wp14:anchorId="2225C93C" wp14:editId="1EA5CF27">
-            <wp:extent cx="3543300" cy="2252399"/>
-            <wp:effectExtent l="0" t="0" r="0" b="0"/>
-            <wp:docPr id="2" name="Picture 2"/>
+          <wp:inline distT="0" distB="0" distL="0" distR="0" wp14:anchorId="42EB223B" wp14:editId="518D1490">
+            <wp:extent cx="3790950" cy="2714625"/>
+            <wp:effectExtent l="0" t="0" r="0" b="9525"/>
+            <wp:docPr id="1" name="Picture 1"/>
             <wp:cNvGraphicFramePr>
               <a:graphicFrameLocks xmlns:a="http://schemas.openxmlformats.org/drawingml/2006/main" noChangeAspect="1"/>
             </wp:cNvGraphicFramePr>
@@ -11683,17 +12080,11 @@
               <a:graphicData uri="http://schemas.openxmlformats.org/drawingml/2006/picture">
                 <pic:pic xmlns:pic="http://schemas.openxmlformats.org/drawingml/2006/picture">
                   <pic:nvPicPr>
-                    <pic:cNvPr id="2" name="ArtifactObjectType.png"/>
+                    <pic:cNvPr id="1" name=""/>
                     <pic:cNvPicPr/>
                   </pic:nvPicPr>
                   <pic:blipFill>
-                    <a:blip r:embed="rId36">
-                      <a:extLst>
-                        <a:ext uri="{28A0092B-C50C-407E-A947-70E740481C1C}">
-                          <a14:useLocalDpi xmlns:a14="http://schemas.microsoft.com/office/drawing/2010/main" val="0"/>
-                        </a:ext>
-                      </a:extLst>
-                    </a:blip>
+                    <a:blip r:embed="rId36"/>
                     <a:stretch>
                       <a:fillRect/>
                     </a:stretch>
@@ -11701,7 +12092,7 @@
                   <pic:spPr>
                     <a:xfrm>
                       <a:off x="0" y="0"/>
-                      <a:ext cx="3547052" cy="2254784"/>
+                      <a:ext cx="3790950" cy="2714625"/>
                     </a:xfrm>
                     <a:prstGeom prst="rect">
                       <a:avLst/>
@@ -11719,30 +12110,56 @@
         <w:spacing w:after="240"/>
         <w:jc w:val="center"/>
       </w:pPr>
-      <w:bookmarkStart w:id="62" w:name="_Ref395023936"/>
+      <w:bookmarkStart w:id="61" w:name="_Ref395023936"/>
       <w:r>
         <w:t xml:space="preserve">Figure </w:t>
       </w:r>
-      <w:fldSimple w:instr=" STYLEREF 1 \s ">
-        <w:r>
-          <w:rPr>
-            <w:noProof/>
-          </w:rPr>
-          <w:t>3</w:t>
-        </w:r>
-      </w:fldSimple>
+      <w:r>
+        <w:fldChar w:fldCharType="begin"/>
+      </w:r>
+      <w:r>
+        <w:instrText xml:space="preserve"> STYLEREF 1 \s </w:instrText>
+      </w:r>
+      <w:r>
+        <w:fldChar w:fldCharType="separate"/>
+      </w:r>
+      <w:r>
+        <w:rPr>
+          <w:noProof/>
+        </w:rPr>
+        <w:t>3</w:t>
+      </w:r>
+      <w:r>
+        <w:rPr>
+          <w:noProof/>
+        </w:rPr>
+        <w:fldChar w:fldCharType="end"/>
+      </w:r>
       <w:r>
         <w:noBreakHyphen/>
       </w:r>
-      <w:fldSimple w:instr=" SEQ Figure \* ARABIC \s 1 ">
-        <w:r>
-          <w:rPr>
-            <w:noProof/>
-          </w:rPr>
-          <w:t>1</w:t>
-        </w:r>
-      </w:fldSimple>
-      <w:bookmarkEnd w:id="62"/>
+      <w:r>
+        <w:fldChar w:fldCharType="begin"/>
+      </w:r>
+      <w:r>
+        <w:instrText xml:space="preserve"> SEQ Figure \* ARABIC \s 1 </w:instrText>
+      </w:r>
+      <w:r>
+        <w:fldChar w:fldCharType="separate"/>
+      </w:r>
+      <w:r>
+        <w:rPr>
+          <w:noProof/>
+        </w:rPr>
+        <w:t>1</w:t>
+      </w:r>
+      <w:r>
+        <w:rPr>
+          <w:noProof/>
+        </w:rPr>
+        <w:fldChar w:fldCharType="end"/>
+      </w:r>
+      <w:bookmarkEnd w:id="61"/>
       <w:r>
         <w:t xml:space="preserve">. UML diagram of the </w:t>
       </w:r>
@@ -11856,30 +12273,56 @@
         <w:pStyle w:val="tablecaption"/>
         <w:jc w:val="center"/>
       </w:pPr>
-      <w:bookmarkStart w:id="63" w:name="_Ref432506188"/>
+      <w:bookmarkStart w:id="62" w:name="_Ref432506188"/>
       <w:r>
         <w:t xml:space="preserve">Table </w:t>
       </w:r>
-      <w:fldSimple w:instr=" STYLEREF 1 \s ">
-        <w:r>
-          <w:rPr>
-            <w:noProof/>
-          </w:rPr>
-          <w:t>3</w:t>
-        </w:r>
-      </w:fldSimple>
+      <w:r>
+        <w:fldChar w:fldCharType="begin"/>
+      </w:r>
+      <w:r>
+        <w:instrText xml:space="preserve"> STYLEREF 1 \s </w:instrText>
+      </w:r>
+      <w:r>
+        <w:fldChar w:fldCharType="separate"/>
+      </w:r>
+      <w:r>
+        <w:rPr>
+          <w:noProof/>
+        </w:rPr>
+        <w:t>3</w:t>
+      </w:r>
+      <w:r>
+        <w:rPr>
+          <w:noProof/>
+        </w:rPr>
+        <w:fldChar w:fldCharType="end"/>
+      </w:r>
       <w:r>
         <w:noBreakHyphen/>
       </w:r>
-      <w:fldSimple w:instr=" SEQ Table \* ARABIC \s 1 ">
-        <w:r>
-          <w:rPr>
-            <w:noProof/>
-          </w:rPr>
-          <w:t>1</w:t>
-        </w:r>
-      </w:fldSimple>
-      <w:bookmarkEnd w:id="63"/>
+      <w:r>
+        <w:fldChar w:fldCharType="begin"/>
+      </w:r>
+      <w:r>
+        <w:instrText xml:space="preserve"> SEQ Table \* ARABIC \s 1 </w:instrText>
+      </w:r>
+      <w:r>
+        <w:fldChar w:fldCharType="separate"/>
+      </w:r>
+      <w:r>
+        <w:rPr>
+          <w:noProof/>
+        </w:rPr>
+        <w:t>1</w:t>
+      </w:r>
+      <w:r>
+        <w:rPr>
+          <w:noProof/>
+        </w:rPr>
+        <w:fldChar w:fldCharType="end"/>
+      </w:r>
+      <w:bookmarkEnd w:id="62"/>
       <w:r>
         <w:t xml:space="preserve">. </w:t>
       </w:r>
@@ -12153,6 +12596,7 @@
               <w:rPr>
                 <w:b/>
               </w:rPr>
+              <w:lastRenderedPageBreak/>
               <w:t>content_type</w:t>
             </w:r>
           </w:p>
@@ -12259,7 +12703,6 @@
               <w:rPr>
                 <w:b/>
               </w:rPr>
-              <w:lastRenderedPageBreak/>
               <w:t>content_type_version</w:t>
             </w:r>
           </w:p>
@@ -12736,16 +13179,47 @@
             <w:r>
               <w:t xml:space="preserve"> property contains the raw content of a cyber artifact (rather than simply analysis of that artifact). </w:t>
             </w:r>
-            <w:commentRangeStart w:id="64"/>
+            <w:commentRangeStart w:id="63"/>
+            <w:proofErr w:type="gramStart"/>
             <w:r>
               <w:t>It is conveyed within a string-based field and should be further enclosed in a CDATA section within the string-based field.</w:t>
             </w:r>
-            <w:commentRangeEnd w:id="64"/>
+            <w:commentRangeEnd w:id="63"/>
+            <w:proofErr w:type="gramEnd"/>
             <w:r>
               <w:rPr>
                 <w:rStyle w:val="CommentReference"/>
               </w:rPr>
-              <w:commentReference w:id="64"/>
+              <w:commentReference w:id="63"/>
+            </w:r>
+            <w:r>
+              <w:t xml:space="preserve"> </w:t>
+            </w:r>
+          </w:p>
+          <w:p>
+            <w:r>
+              <w:t xml:space="preserve">Only </w:t>
+            </w:r>
+            <w:r>
+              <w:rPr>
+                <w:rFonts w:ascii="Courier New" w:hAnsi="Courier New" w:cs="Courier New"/>
+              </w:rPr>
+              <w:t>Raw_Artifact</w:t>
+            </w:r>
+            <w:r>
+              <w:t xml:space="preserve"> or </w:t>
+            </w:r>
+            <w:r>
+              <w:rPr>
+                <w:rFonts w:ascii="Courier New" w:hAnsi="Courier New" w:cs="Courier New"/>
+              </w:rPr>
+              <w:t>Raw_Artifact_Reference</w:t>
+            </w:r>
+            <w:r>
+              <w:t xml:space="preserve"> property</w:t>
+            </w:r>
+            <w:r>
+              <w:t xml:space="preserve"> can have a value, but not both.</w:t>
             </w:r>
           </w:p>
         </w:tc>
@@ -12841,6 +13315,32 @@
             <w:r>
               <w:t xml:space="preserve"> property contains a reference to an external instance of the raw content of a cyber artifact (rather than simply analysis of that artifact).</w:t>
             </w:r>
+            <w:r>
+              <w:t xml:space="preserve"> </w:t>
+            </w:r>
+            <w:r>
+              <w:t xml:space="preserve">Only </w:t>
+            </w:r>
+            <w:r>
+              <w:rPr>
+                <w:rFonts w:ascii="Courier New" w:hAnsi="Courier New" w:cs="Courier New"/>
+              </w:rPr>
+              <w:t>Raw_Artifact</w:t>
+            </w:r>
+            <w:r>
+              <w:t xml:space="preserve"> or </w:t>
+            </w:r>
+            <w:r>
+              <w:rPr>
+                <w:rFonts w:ascii="Courier New" w:hAnsi="Courier New" w:cs="Courier New"/>
+              </w:rPr>
+              <w:t>Raw_Artifact_Reference</w:t>
+            </w:r>
+            <w:r>
+              <w:t xml:space="preserve"> property can have a value, but not both.</w:t>
+            </w:r>
+            <w:bookmarkStart w:id="64" w:name="_GoBack"/>
+            <w:bookmarkEnd w:id="64"/>
           </w:p>
         </w:tc>
       </w:tr>
@@ -12979,27 +13479,54 @@
       </w:pPr>
       <w:bookmarkStart w:id="66" w:name="_Ref432506168"/>
       <w:r>
+        <w:lastRenderedPageBreak/>
         <w:t xml:space="preserve">Table </w:t>
       </w:r>
-      <w:fldSimple w:instr=" STYLEREF 1 \s ">
-        <w:r>
-          <w:rPr>
-            <w:noProof/>
-          </w:rPr>
-          <w:t>3</w:t>
-        </w:r>
-      </w:fldSimple>
+      <w:r>
+        <w:fldChar w:fldCharType="begin"/>
+      </w:r>
+      <w:r>
+        <w:instrText xml:space="preserve"> STYLEREF 1 \s </w:instrText>
+      </w:r>
+      <w:r>
+        <w:fldChar w:fldCharType="separate"/>
+      </w:r>
+      <w:r>
+        <w:rPr>
+          <w:noProof/>
+        </w:rPr>
+        <w:t>3</w:t>
+      </w:r>
+      <w:r>
+        <w:rPr>
+          <w:noProof/>
+        </w:rPr>
+        <w:fldChar w:fldCharType="end"/>
+      </w:r>
       <w:r>
         <w:noBreakHyphen/>
       </w:r>
-      <w:fldSimple w:instr=" SEQ Table \* ARABIC \s 1 ">
-        <w:r>
-          <w:rPr>
-            <w:noProof/>
-          </w:rPr>
-          <w:t>2</w:t>
-        </w:r>
-      </w:fldSimple>
+      <w:r>
+        <w:fldChar w:fldCharType="begin"/>
+      </w:r>
+      <w:r>
+        <w:instrText xml:space="preserve"> SEQ Table \* ARABIC \s 1 </w:instrText>
+      </w:r>
+      <w:r>
+        <w:fldChar w:fldCharType="separate"/>
+      </w:r>
+      <w:r>
+        <w:rPr>
+          <w:noProof/>
+        </w:rPr>
+        <w:t>2</w:t>
+      </w:r>
+      <w:r>
+        <w:rPr>
+          <w:noProof/>
+        </w:rPr>
+        <w:fldChar w:fldCharType="end"/>
+      </w:r>
       <w:bookmarkEnd w:id="66"/>
       <w:r>
         <w:t xml:space="preserve">. </w:t>
@@ -13242,11 +13769,7 @@
               <w:t>byte_order</w:t>
             </w:r>
             <w:r>
-              <w:t xml:space="preserve"> property specifies the endianness of the </w:t>
-            </w:r>
-            <w:r>
-              <w:lastRenderedPageBreak/>
-              <w:t>unpacked (e.g., unencrypted, base64-decoded, decompressed, etc.) Raw Artifact data.</w:t>
+              <w:t xml:space="preserve"> property specifies the endianness of the unpacked (e.g., unencrypted, base64-decoded, decompressed, etc.) Raw Artifact data.</w:t>
             </w:r>
           </w:p>
         </w:tc>
@@ -13388,25 +13911,51 @@
       <w:r>
         <w:t xml:space="preserve">Table </w:t>
       </w:r>
-      <w:fldSimple w:instr=" STYLEREF 1 \s ">
-        <w:r>
-          <w:rPr>
-            <w:noProof/>
-          </w:rPr>
-          <w:t>3</w:t>
-        </w:r>
-      </w:fldSimple>
+      <w:r>
+        <w:fldChar w:fldCharType="begin"/>
+      </w:r>
+      <w:r>
+        <w:instrText xml:space="preserve"> STYLEREF 1 \s </w:instrText>
+      </w:r>
+      <w:r>
+        <w:fldChar w:fldCharType="separate"/>
+      </w:r>
+      <w:r>
+        <w:rPr>
+          <w:noProof/>
+        </w:rPr>
+        <w:t>3</w:t>
+      </w:r>
+      <w:r>
+        <w:rPr>
+          <w:noProof/>
+        </w:rPr>
+        <w:fldChar w:fldCharType="end"/>
+      </w:r>
       <w:r>
         <w:noBreakHyphen/>
       </w:r>
-      <w:fldSimple w:instr=" SEQ Table \* ARABIC \s 1 ">
-        <w:r>
-          <w:rPr>
-            <w:noProof/>
-          </w:rPr>
-          <w:t>3</w:t>
-        </w:r>
-      </w:fldSimple>
+      <w:r>
+        <w:fldChar w:fldCharType="begin"/>
+      </w:r>
+      <w:r>
+        <w:instrText xml:space="preserve"> SEQ Table \* ARABIC \s 1 </w:instrText>
+      </w:r>
+      <w:r>
+        <w:fldChar w:fldCharType="separate"/>
+      </w:r>
+      <w:r>
+        <w:rPr>
+          <w:noProof/>
+        </w:rPr>
+        <w:t>3</w:t>
+      </w:r>
+      <w:r>
+        <w:rPr>
+          <w:noProof/>
+        </w:rPr>
+        <w:fldChar w:fldCharType="end"/>
+      </w:r>
       <w:bookmarkEnd w:id="68"/>
       <w:r>
         <w:t xml:space="preserve">. </w:t>
@@ -14102,6 +14651,7 @@
         <w:contextualSpacing w:val="0"/>
       </w:pPr>
       <w:r>
+        <w:lastRenderedPageBreak/>
         <w:t xml:space="preserve">The property table of the </w:t>
       </w:r>
       <w:r>
@@ -14197,25 +14747,51 @@
       <w:r>
         <w:t xml:space="preserve">Table </w:t>
       </w:r>
-      <w:fldSimple w:instr=" STYLEREF 1 \s ">
-        <w:r>
-          <w:rPr>
-            <w:noProof/>
-          </w:rPr>
-          <w:t>3</w:t>
-        </w:r>
-      </w:fldSimple>
+      <w:r>
+        <w:fldChar w:fldCharType="begin"/>
+      </w:r>
+      <w:r>
+        <w:instrText xml:space="preserve"> STYLEREF 1 \s </w:instrText>
+      </w:r>
+      <w:r>
+        <w:fldChar w:fldCharType="separate"/>
+      </w:r>
+      <w:r>
+        <w:rPr>
+          <w:noProof/>
+        </w:rPr>
+        <w:t>3</w:t>
+      </w:r>
+      <w:r>
+        <w:rPr>
+          <w:noProof/>
+        </w:rPr>
+        <w:fldChar w:fldCharType="end"/>
+      </w:r>
       <w:r>
         <w:noBreakHyphen/>
       </w:r>
-      <w:fldSimple w:instr=" SEQ Table \* ARABIC \s 1 ">
-        <w:r>
-          <w:rPr>
-            <w:noProof/>
-          </w:rPr>
-          <w:t>4</w:t>
-        </w:r>
-      </w:fldSimple>
+      <w:r>
+        <w:fldChar w:fldCharType="begin"/>
+      </w:r>
+      <w:r>
+        <w:instrText xml:space="preserve"> SEQ Table \* ARABIC \s 1 </w:instrText>
+      </w:r>
+      <w:r>
+        <w:fldChar w:fldCharType="separate"/>
+      </w:r>
+      <w:r>
+        <w:rPr>
+          <w:noProof/>
+        </w:rPr>
+        <w:t>4</w:t>
+      </w:r>
+      <w:r>
+        <w:rPr>
+          <w:noProof/>
+        </w:rPr>
+        <w:fldChar w:fldCharType="end"/>
+      </w:r>
       <w:bookmarkEnd w:id="70"/>
       <w:r>
         <w:t xml:space="preserve">. </w:t>
@@ -14282,7 +14858,6 @@
                 <w:b/>
                 <w:color w:val="000000"/>
               </w:rPr>
-              <w:lastRenderedPageBreak/>
               <w:t>Name</w:t>
             </w:r>
           </w:p>
@@ -14716,25 +15291,51 @@
       <w:r>
         <w:t xml:space="preserve">Table </w:t>
       </w:r>
-      <w:fldSimple w:instr=" STYLEREF 1 \s ">
-        <w:r>
-          <w:rPr>
-            <w:noProof/>
-          </w:rPr>
-          <w:t>3</w:t>
-        </w:r>
-      </w:fldSimple>
+      <w:r>
+        <w:fldChar w:fldCharType="begin"/>
+      </w:r>
+      <w:r>
+        <w:instrText xml:space="preserve"> STYLEREF 1 \s </w:instrText>
+      </w:r>
+      <w:r>
+        <w:fldChar w:fldCharType="separate"/>
+      </w:r>
+      <w:r>
+        <w:rPr>
+          <w:noProof/>
+        </w:rPr>
+        <w:t>3</w:t>
+      </w:r>
+      <w:r>
+        <w:rPr>
+          <w:noProof/>
+        </w:rPr>
+        <w:fldChar w:fldCharType="end"/>
+      </w:r>
       <w:r>
         <w:noBreakHyphen/>
       </w:r>
-      <w:fldSimple w:instr=" SEQ Table \* ARABIC \s 1 ">
-        <w:r>
-          <w:rPr>
-            <w:noProof/>
-          </w:rPr>
-          <w:t>5</w:t>
-        </w:r>
-      </w:fldSimple>
+      <w:r>
+        <w:fldChar w:fldCharType="begin"/>
+      </w:r>
+      <w:r>
+        <w:instrText xml:space="preserve"> SEQ Table \* ARABIC \s 1 </w:instrText>
+      </w:r>
+      <w:r>
+        <w:fldChar w:fldCharType="separate"/>
+      </w:r>
+      <w:r>
+        <w:rPr>
+          <w:noProof/>
+        </w:rPr>
+        <w:t>5</w:t>
+      </w:r>
+      <w:r>
+        <w:rPr>
+          <w:noProof/>
+        </w:rPr>
+        <w:fldChar w:fldCharType="end"/>
+      </w:r>
       <w:bookmarkEnd w:id="72"/>
       <w:r>
         <w:t xml:space="preserve">. </w:t>
@@ -15115,6 +15716,7 @@
               <w:rPr>
                 <w:b/>
               </w:rPr>
+              <w:lastRenderedPageBreak/>
               <w:t>encryption_key</w:t>
             </w:r>
           </w:p>
@@ -15215,7 +15817,6 @@
               <w:rPr>
                 <w:b/>
               </w:rPr>
-              <w:lastRenderedPageBreak/>
               <w:t>encryption_key_ref</w:t>
             </w:r>
           </w:p>
@@ -15432,25 +16033,51 @@
       <w:r>
         <w:t xml:space="preserve">Table </w:t>
       </w:r>
-      <w:fldSimple w:instr=" STYLEREF 1 \s ">
-        <w:r>
-          <w:rPr>
-            <w:noProof/>
-          </w:rPr>
-          <w:t>3</w:t>
-        </w:r>
-      </w:fldSimple>
+      <w:r>
+        <w:fldChar w:fldCharType="begin"/>
+      </w:r>
+      <w:r>
+        <w:instrText xml:space="preserve"> STYLEREF 1 \s </w:instrText>
+      </w:r>
+      <w:r>
+        <w:fldChar w:fldCharType="separate"/>
+      </w:r>
+      <w:r>
+        <w:rPr>
+          <w:noProof/>
+        </w:rPr>
+        <w:t>3</w:t>
+      </w:r>
+      <w:r>
+        <w:rPr>
+          <w:noProof/>
+        </w:rPr>
+        <w:fldChar w:fldCharType="end"/>
+      </w:r>
       <w:r>
         <w:noBreakHyphen/>
       </w:r>
-      <w:fldSimple w:instr=" SEQ Table \* ARABIC \s 1 ">
-        <w:r>
-          <w:rPr>
-            <w:noProof/>
-          </w:rPr>
-          <w:t>6</w:t>
-        </w:r>
-      </w:fldSimple>
+      <w:r>
+        <w:fldChar w:fldCharType="begin"/>
+      </w:r>
+      <w:r>
+        <w:instrText xml:space="preserve"> SEQ Table \* ARABIC \s 1 </w:instrText>
+      </w:r>
+      <w:r>
+        <w:fldChar w:fldCharType="separate"/>
+      </w:r>
+      <w:r>
+        <w:rPr>
+          <w:noProof/>
+        </w:rPr>
+        <w:t>6</w:t>
+      </w:r>
+      <w:r>
+        <w:rPr>
+          <w:noProof/>
+        </w:rPr>
+        <w:fldChar w:fldCharType="end"/>
+      </w:r>
       <w:bookmarkEnd w:id="74"/>
       <w:r>
         <w:t xml:space="preserve">. </w:t>
@@ -15915,6 +16542,7 @@
       </w:pPr>
       <w:bookmarkStart w:id="75" w:name="_Toc432506455"/>
       <w:r>
+        <w:lastRenderedPageBreak/>
         <w:t>ArtifactTypeEnum Enumeration</w:t>
       </w:r>
       <w:bookmarkEnd w:id="75"/>
@@ -16020,25 +16648,51 @@
       <w:r>
         <w:t xml:space="preserve">Table </w:t>
       </w:r>
-      <w:fldSimple w:instr=" STYLEREF 1 \s ">
-        <w:r>
-          <w:rPr>
-            <w:noProof/>
-          </w:rPr>
-          <w:t>3</w:t>
-        </w:r>
-      </w:fldSimple>
+      <w:r>
+        <w:fldChar w:fldCharType="begin"/>
+      </w:r>
+      <w:r>
+        <w:instrText xml:space="preserve"> STYLEREF 1 \s </w:instrText>
+      </w:r>
+      <w:r>
+        <w:fldChar w:fldCharType="separate"/>
+      </w:r>
+      <w:r>
+        <w:rPr>
+          <w:noProof/>
+        </w:rPr>
+        <w:t>3</w:t>
+      </w:r>
+      <w:r>
+        <w:rPr>
+          <w:noProof/>
+        </w:rPr>
+        <w:fldChar w:fldCharType="end"/>
+      </w:r>
       <w:r>
         <w:noBreakHyphen/>
       </w:r>
-      <w:fldSimple w:instr=" SEQ Table \* ARABIC \s 1 ">
-        <w:r>
-          <w:rPr>
-            <w:noProof/>
-          </w:rPr>
-          <w:t>7</w:t>
-        </w:r>
-      </w:fldSimple>
+      <w:r>
+        <w:fldChar w:fldCharType="begin"/>
+      </w:r>
+      <w:r>
+        <w:instrText xml:space="preserve"> SEQ Table \* ARABIC \s 1 </w:instrText>
+      </w:r>
+      <w:r>
+        <w:fldChar w:fldCharType="separate"/>
+      </w:r>
+      <w:r>
+        <w:rPr>
+          <w:noProof/>
+        </w:rPr>
+        <w:t>7</w:t>
+      </w:r>
+      <w:r>
+        <w:rPr>
+          <w:noProof/>
+        </w:rPr>
+        <w:fldChar w:fldCharType="end"/>
+      </w:r>
       <w:bookmarkEnd w:id="76"/>
       <w:r>
         <w:t xml:space="preserve">. </w:t>
@@ -16103,7 +16757,6 @@
                 <w:b/>
                 <w:color w:val="000000"/>
               </w:rPr>
-              <w:lastRenderedPageBreak/>
               <w:t>Enumeration Literal</w:t>
             </w:r>
           </w:p>
@@ -16438,8 +17091,8 @@
         <w:lastRenderedPageBreak/>
         <w:t>Conformance</w:t>
       </w:r>
+      <w:bookmarkEnd w:id="56"/>
       <w:bookmarkEnd w:id="57"/>
-      <w:bookmarkEnd w:id="58"/>
       <w:bookmarkEnd w:id="77"/>
       <w:bookmarkEnd w:id="78"/>
     </w:p>
@@ -16500,9 +17153,11 @@
       <w:pPr>
         <w:spacing w:after="240"/>
       </w:pPr>
+      <w:proofErr w:type="gramStart"/>
       <w:r>
         <w:t>The following individuals have participated in the creation of this specification and are gratefully acknowledged:</w:t>
       </w:r>
+      <w:proofErr w:type="gramEnd"/>
     </w:p>
     <w:p>
       <w:pPr>
@@ -16550,7 +17205,15 @@
         <w:pStyle w:val="Contributor"/>
       </w:pPr>
       <w:r>
-        <w:t>Liron Schiff, Comilion (mobile) Ltd.</w:t>
+        <w:t xml:space="preserve">Liron Schiff, </w:t>
+      </w:r>
+      <w:proofErr w:type="spellStart"/>
+      <w:r>
+        <w:t>Comilion</w:t>
+      </w:r>
+      <w:proofErr w:type="spellEnd"/>
+      <w:r>
+        <w:t xml:space="preserve"> (mobile) Ltd.</w:t>
       </w:r>
     </w:p>
     <w:p>
@@ -16558,7 +17221,15 @@
         <w:pStyle w:val="Contributor"/>
       </w:pPr>
       <w:r>
-        <w:t>Jane Ginn, Cyber Threat Intelligence Network, Inc. (CTIN)</w:t>
+        <w:t xml:space="preserve">Jane </w:t>
+      </w:r>
+      <w:proofErr w:type="spellStart"/>
+      <w:r>
+        <w:t>Ginn</w:t>
+      </w:r>
+      <w:proofErr w:type="spellEnd"/>
+      <w:r>
+        <w:t>, Cyber Threat Intelligence Network, Inc. (CTIN)</w:t>
       </w:r>
     </w:p>
     <w:p>
@@ -16573,8 +17244,21 @@
       <w:pPr>
         <w:pStyle w:val="Contributor"/>
       </w:pPr>
-      <w:r>
-        <w:t>Ryusuke Masuoka, Fujitsu Limited</w:t>
+      <w:proofErr w:type="spellStart"/>
+      <w:r>
+        <w:t>Ryusuke</w:t>
+      </w:r>
+      <w:proofErr w:type="spellEnd"/>
+      <w:r>
+        <w:t xml:space="preserve"> </w:t>
+      </w:r>
+      <w:proofErr w:type="spellStart"/>
+      <w:r>
+        <w:t>Masuoka</w:t>
+      </w:r>
+      <w:proofErr w:type="spellEnd"/>
+      <w:r>
+        <w:t>, Fujitsu Limited</w:t>
       </w:r>
     </w:p>
     <w:p>
@@ -16590,7 +17274,15 @@
         <w:pStyle w:val="Contributor"/>
       </w:pPr>
       <w:r>
-        <w:t>Jason Keirstead, IBM</w:t>
+        <w:t xml:space="preserve">Jason </w:t>
+      </w:r>
+      <w:proofErr w:type="spellStart"/>
+      <w:r>
+        <w:t>Keirstead</w:t>
+      </w:r>
+      <w:proofErr w:type="spellEnd"/>
+      <w:r>
+        <w:t>, IBM</w:t>
       </w:r>
     </w:p>
     <w:p>
@@ -16598,7 +17290,15 @@
         <w:pStyle w:val="Contributor"/>
       </w:pPr>
       <w:r>
-        <w:t>Paul Martini, iboss, Inc.</w:t>
+        <w:t xml:space="preserve">Paul Martini, </w:t>
+      </w:r>
+      <w:proofErr w:type="spellStart"/>
+      <w:r>
+        <w:t>iboss</w:t>
+      </w:r>
+      <w:proofErr w:type="spellEnd"/>
+      <w:r>
+        <w:t>, Inc.</w:t>
       </w:r>
     </w:p>
     <w:p>
@@ -16606,15 +17306,36 @@
         <w:pStyle w:val="Contributor"/>
       </w:pPr>
       <w:r>
-        <w:t>Jerome Athias, Individual</w:t>
+        <w:t xml:space="preserve">Jerome </w:t>
+      </w:r>
+      <w:proofErr w:type="spellStart"/>
+      <w:r>
+        <w:t>Athias</w:t>
+      </w:r>
+      <w:proofErr w:type="spellEnd"/>
+      <w:r>
+        <w:t>, Individual</w:t>
       </w:r>
     </w:p>
     <w:p>
       <w:pPr>
         <w:pStyle w:val="Contributor"/>
       </w:pPr>
-      <w:r>
-        <w:t>Sanjiv Kalkar, Individual</w:t>
+      <w:proofErr w:type="spellStart"/>
+      <w:r>
+        <w:t>Sanjiv</w:t>
+      </w:r>
+      <w:proofErr w:type="spellEnd"/>
+      <w:r>
+        <w:t xml:space="preserve"> </w:t>
+      </w:r>
+      <w:proofErr w:type="spellStart"/>
+      <w:r>
+        <w:t>Kalkar</w:t>
+      </w:r>
+      <w:proofErr w:type="spellEnd"/>
+      <w:r>
+        <w:t>, Individual</w:t>
       </w:r>
     </w:p>
     <w:p>
@@ -16645,16 +17366,58 @@
       <w:pPr>
         <w:pStyle w:val="Contributor"/>
       </w:pPr>
-      <w:r>
-        <w:t>Wouter Bolsterlee, Intelworks BV</w:t>
+      <w:proofErr w:type="spellStart"/>
+      <w:r>
+        <w:t>Wouter</w:t>
+      </w:r>
+      <w:proofErr w:type="spellEnd"/>
+      <w:r>
+        <w:t xml:space="preserve"> </w:t>
+      </w:r>
+      <w:proofErr w:type="spellStart"/>
+      <w:r>
+        <w:t>Bolsterlee</w:t>
+      </w:r>
+      <w:proofErr w:type="spellEnd"/>
+      <w:r>
+        <w:t xml:space="preserve">, </w:t>
+      </w:r>
+      <w:proofErr w:type="spellStart"/>
+      <w:r>
+        <w:t>Intelworks</w:t>
+      </w:r>
+      <w:proofErr w:type="spellEnd"/>
+      <w:r>
+        <w:t xml:space="preserve"> BV</w:t>
       </w:r>
     </w:p>
     <w:p>
       <w:pPr>
         <w:pStyle w:val="Contributor"/>
       </w:pPr>
-      <w:r>
-        <w:t>Joep Gommers, Intelworks BV</w:t>
+      <w:proofErr w:type="spellStart"/>
+      <w:r>
+        <w:t>Joep</w:t>
+      </w:r>
+      <w:proofErr w:type="spellEnd"/>
+      <w:r>
+        <w:t xml:space="preserve"> </w:t>
+      </w:r>
+      <w:proofErr w:type="spellStart"/>
+      <w:r>
+        <w:t>Gommers</w:t>
+      </w:r>
+      <w:proofErr w:type="spellEnd"/>
+      <w:r>
+        <w:t xml:space="preserve">, </w:t>
+      </w:r>
+      <w:proofErr w:type="spellStart"/>
+      <w:r>
+        <w:t>Intelworks</w:t>
+      </w:r>
+      <w:proofErr w:type="spellEnd"/>
+      <w:r>
+        <w:t xml:space="preserve"> BV</w:t>
       </w:r>
     </w:p>
     <w:p>
@@ -16662,15 +17425,52 @@
         <w:pStyle w:val="Contributor"/>
       </w:pPr>
       <w:r>
-        <w:t>Sergey Polzunov, Intelworks BV</w:t>
+        <w:t xml:space="preserve">Sergey </w:t>
+      </w:r>
+      <w:proofErr w:type="spellStart"/>
+      <w:r>
+        <w:t>Polzunov</w:t>
+      </w:r>
+      <w:proofErr w:type="spellEnd"/>
+      <w:r>
+        <w:t xml:space="preserve">, </w:t>
+      </w:r>
+      <w:proofErr w:type="spellStart"/>
+      <w:r>
+        <w:t>Intelworks</w:t>
+      </w:r>
+      <w:proofErr w:type="spellEnd"/>
+      <w:r>
+        <w:t xml:space="preserve"> BV</w:t>
       </w:r>
     </w:p>
     <w:p>
       <w:pPr>
         <w:pStyle w:val="Contributor"/>
       </w:pPr>
-      <w:r>
-        <w:t>Rutger Prins, Intelworks BV</w:t>
+      <w:proofErr w:type="spellStart"/>
+      <w:r>
+        <w:t>Rutger</w:t>
+      </w:r>
+      <w:proofErr w:type="spellEnd"/>
+      <w:r>
+        <w:t xml:space="preserve"> </w:t>
+      </w:r>
+      <w:proofErr w:type="spellStart"/>
+      <w:r>
+        <w:t>Prins</w:t>
+      </w:r>
+      <w:proofErr w:type="spellEnd"/>
+      <w:r>
+        <w:t xml:space="preserve">, </w:t>
+      </w:r>
+      <w:proofErr w:type="spellStart"/>
+      <w:r>
+        <w:t>Intelworks</w:t>
+      </w:r>
+      <w:proofErr w:type="spellEnd"/>
+      <w:r>
+        <w:t xml:space="preserve"> BV</w:t>
       </w:r>
     </w:p>
     <w:p>
@@ -16678,7 +17478,23 @@
         <w:pStyle w:val="Contributor"/>
       </w:pPr>
       <w:r>
-        <w:t>Andrei Sîrghi, Intelworks BV</w:t>
+        <w:t xml:space="preserve">Andrei </w:t>
+      </w:r>
+      <w:proofErr w:type="spellStart"/>
+      <w:r>
+        <w:t>Sîrghi</w:t>
+      </w:r>
+      <w:proofErr w:type="spellEnd"/>
+      <w:r>
+        <w:t xml:space="preserve">, </w:t>
+      </w:r>
+      <w:proofErr w:type="spellStart"/>
+      <w:r>
+        <w:t>Intelworks</w:t>
+      </w:r>
+      <w:proofErr w:type="spellEnd"/>
+      <w:r>
+        <w:t xml:space="preserve"> BV</w:t>
       </w:r>
     </w:p>
     <w:p>
@@ -16742,7 +17558,15 @@
         <w:pStyle w:val="Contributor"/>
       </w:pPr>
       <w:r>
-        <w:t>Takahiro Kakumaru, NEC Corporation</w:t>
+        <w:t xml:space="preserve">Takahiro </w:t>
+      </w:r>
+      <w:proofErr w:type="spellStart"/>
+      <w:r>
+        <w:t>Kakumaru</w:t>
+      </w:r>
+      <w:proofErr w:type="spellEnd"/>
+      <w:r>
+        <w:t>, NEC Corporation</w:t>
       </w:r>
     </w:p>
     <w:p>
@@ -16774,15 +17598,36 @@
         <w:pStyle w:val="Contributor"/>
       </w:pPr>
       <w:r>
-        <w:t>Igor Baikalov, Securonix</w:t>
-      </w:r>
+        <w:t xml:space="preserve">Igor </w:t>
+      </w:r>
+      <w:proofErr w:type="spellStart"/>
+      <w:r>
+        <w:t>Baikalov</w:t>
+      </w:r>
+      <w:proofErr w:type="spellEnd"/>
+      <w:r>
+        <w:t xml:space="preserve">, </w:t>
+      </w:r>
+      <w:proofErr w:type="spellStart"/>
+      <w:r>
+        <w:t>Securonix</w:t>
+      </w:r>
+      <w:proofErr w:type="spellEnd"/>
     </w:p>
     <w:p>
       <w:pPr>
         <w:pStyle w:val="Contributor"/>
       </w:pPr>
       <w:r>
-        <w:t>Bernd Grobauer, Siemens AG</w:t>
+        <w:t xml:space="preserve">Bernd </w:t>
+      </w:r>
+      <w:proofErr w:type="spellStart"/>
+      <w:r>
+        <w:t>Grobauer</w:t>
+      </w:r>
+      <w:proofErr w:type="spellEnd"/>
+      <w:r>
+        <w:t>, Siemens AG</w:t>
       </w:r>
     </w:p>
     <w:p>
@@ -17030,7 +17875,7 @@
       </w:r>
     </w:p>
   </w:comment>
-  <w:comment w:id="64" w:author="Piazza, Rich" w:date="2015-12-15T11:12:00Z" w:initials="PR">
+  <w:comment w:id="63" w:author="Piazza, Rich" w:date="2015-12-15T11:12:00Z" w:initials="PR">
     <w:p>
       <w:pPr>
         <w:pStyle w:val="CommentText"/>
@@ -17259,7 +18104,7 @@
         <w:sz w:val="16"/>
         <w:szCs w:val="16"/>
       </w:rPr>
-      <w:t>7</w:t>
+      <w:t>10</w:t>
     </w:r>
     <w:r>
       <w:rPr>
@@ -17505,7 +18350,7 @@
         <w:sz w:val="16"/>
         <w:szCs w:val="16"/>
       </w:rPr>
-      <w:t>18</w:t>
+      <w:t>19</w:t>
     </w:r>
     <w:r>
       <w:rPr>

</xml_diff>